<commit_message>
Ajout des algorithme de test et test avec PCA,SPARSE_PCA et FAST ICA
</commit_message>
<xml_diff>
--- a/documentation/TP1 - Data Mining.docx
+++ b/documentation/TP1 - Data Mining.docx
@@ -16,7 +16,7 @@
     </w:p>
     <w:p>
       <w:pPr>
-        <w:pStyle w:val="Titre"/>
+        <w:pStyle w:val="Title"/>
         <w:rPr>
           <w:b/>
           <w:bCs/>
@@ -54,7 +54,7 @@
     </w:p>
     <w:p>
       <w:pPr>
-        <w:pStyle w:val="Sous-titre"/>
+        <w:pStyle w:val="Subtitle"/>
         <w:rPr>
           <w:color w:val="auto"/>
         </w:rPr>
@@ -388,7 +388,7 @@
     </w:p>
     <w:p>
       <w:pPr>
-        <w:pStyle w:val="Titre1"/>
+        <w:pStyle w:val="Heading1"/>
         <w:rPr>
           <w:b/>
           <w:bCs/>
@@ -653,85 +653,43 @@
           <w:color w:val="auto"/>
           <w:u w:val="single"/>
         </w:rPr>
-        <w:t>112</w:t>
+        <w:t>112 925</w:t>
+      </w:r>
+      <w:r>
+        <w:rPr>
+          <w:color w:val="auto"/>
+        </w:rPr>
+        <w:t xml:space="preserve"> instances : </w:t>
       </w:r>
       <w:r>
         <w:rPr>
           <w:color w:val="auto"/>
           <w:u w:val="single"/>
         </w:rPr>
+        <w:t>87 906</w:t>
+      </w:r>
+      <w:r>
+        <w:rPr>
+          <w:color w:val="auto"/>
+        </w:rPr>
+        <w:t xml:space="preserve"> appartenant à la classe où il ne pleut pas le lendemain et </w:t>
+      </w:r>
+      <w:r>
+        <w:rPr>
+          <w:color w:val="auto"/>
+          <w:u w:val="single"/>
+        </w:rPr>
+        <w:t>25 019</w:t>
+      </w:r>
+      <w:r>
+        <w:rPr>
+          <w:color w:val="auto"/>
+        </w:rPr>
         <w:t xml:space="preserve"> </w:t>
       </w:r>
       <w:r>
         <w:rPr>
           <w:color w:val="auto"/>
-          <w:u w:val="single"/>
-        </w:rPr>
-        <w:t>925</w:t>
-      </w:r>
-      <w:r>
-        <w:rPr>
-          <w:color w:val="auto"/>
-        </w:rPr>
-        <w:t xml:space="preserve"> instances : </w:t>
-      </w:r>
-      <w:r>
-        <w:rPr>
-          <w:color w:val="auto"/>
-          <w:u w:val="single"/>
-        </w:rPr>
-        <w:t>87</w:t>
-      </w:r>
-      <w:r>
-        <w:rPr>
-          <w:color w:val="auto"/>
-          <w:u w:val="single"/>
-        </w:rPr>
-        <w:t xml:space="preserve"> </w:t>
-      </w:r>
-      <w:r>
-        <w:rPr>
-          <w:color w:val="auto"/>
-          <w:u w:val="single"/>
-        </w:rPr>
-        <w:t>906</w:t>
-      </w:r>
-      <w:r>
-        <w:rPr>
-          <w:color w:val="auto"/>
-        </w:rPr>
-        <w:t xml:space="preserve"> appartenant à la classe où il ne pleut pas le lendemain et </w:t>
-      </w:r>
-      <w:r>
-        <w:rPr>
-          <w:color w:val="auto"/>
-          <w:u w:val="single"/>
-        </w:rPr>
-        <w:t>25</w:t>
-      </w:r>
-      <w:r>
-        <w:rPr>
-          <w:color w:val="auto"/>
-          <w:u w:val="single"/>
-        </w:rPr>
-        <w:t xml:space="preserve"> </w:t>
-      </w:r>
-      <w:r>
-        <w:rPr>
-          <w:color w:val="auto"/>
-          <w:u w:val="single"/>
-        </w:rPr>
-        <w:t>019</w:t>
-      </w:r>
-      <w:r>
-        <w:rPr>
-          <w:color w:val="auto"/>
-        </w:rPr>
-        <w:t xml:space="preserve"> </w:t>
-      </w:r>
-      <w:r>
-        <w:rPr>
-          <w:color w:val="auto"/>
         </w:rPr>
         <w:t>appartenant à l’autre classe.</w:t>
       </w:r>
@@ -750,7 +708,7 @@
     </w:p>
     <w:p>
       <w:pPr>
-        <w:pStyle w:val="Titre1"/>
+        <w:pStyle w:val="Heading1"/>
         <w:rPr>
           <w:b/>
           <w:bCs/>
@@ -784,7 +742,7 @@
     </w:p>
     <w:p>
       <w:pPr>
-        <w:pStyle w:val="Listepuces"/>
+        <w:pStyle w:val="ListBullet"/>
         <w:numPr>
           <w:ilvl w:val="0"/>
           <w:numId w:val="0"/>
@@ -792,6 +750,9 @@
         <w:jc w:val="center"/>
       </w:pPr>
       <w:r>
+        <w:rPr>
+          <w:noProof/>
+        </w:rPr>
         <w:drawing>
           <wp:inline distT="0" distB="0" distL="0" distR="0" wp14:anchorId="0B23ED3F" wp14:editId="213EC364">
             <wp:extent cx="1164493" cy="3275872"/>
@@ -829,6 +790,9 @@
         </w:drawing>
       </w:r>
       <w:r>
+        <w:rPr>
+          <w:noProof/>
+        </w:rPr>
         <w:drawing>
           <wp:inline distT="0" distB="0" distL="0" distR="0" wp14:anchorId="1B012A1B" wp14:editId="61CA2838">
             <wp:extent cx="1250315" cy="3267694"/>
@@ -868,7 +832,7 @@
     </w:p>
     <w:p>
       <w:pPr>
-        <w:pStyle w:val="Listepuces"/>
+        <w:pStyle w:val="ListBullet"/>
         <w:numPr>
           <w:ilvl w:val="0"/>
           <w:numId w:val="0"/>
@@ -892,7 +856,7 @@
     </w:p>
     <w:p>
       <w:pPr>
-        <w:pStyle w:val="Listepuces"/>
+        <w:pStyle w:val="ListBullet"/>
         <w:numPr>
           <w:ilvl w:val="0"/>
           <w:numId w:val="0"/>
@@ -958,7 +922,7 @@
     </w:p>
     <w:p>
       <w:pPr>
-        <w:pStyle w:val="Listepuces"/>
+        <w:pStyle w:val="ListBullet"/>
         <w:numPr>
           <w:ilvl w:val="0"/>
           <w:numId w:val="21"/>
@@ -976,7 +940,7 @@
     </w:p>
     <w:p>
       <w:pPr>
-        <w:pStyle w:val="Listepuces"/>
+        <w:pStyle w:val="ListBullet"/>
         <w:numPr>
           <w:ilvl w:val="0"/>
           <w:numId w:val="21"/>
@@ -1001,7 +965,7 @@
     </w:p>
     <w:p>
       <w:pPr>
-        <w:pStyle w:val="Listepuces"/>
+        <w:pStyle w:val="ListBullet"/>
         <w:numPr>
           <w:ilvl w:val="0"/>
           <w:numId w:val="21"/>
@@ -1019,7 +983,7 @@
     </w:p>
     <w:p>
       <w:pPr>
-        <w:pStyle w:val="Listepuces"/>
+        <w:pStyle w:val="ListBullet"/>
         <w:numPr>
           <w:ilvl w:val="0"/>
           <w:numId w:val="0"/>
@@ -1041,8 +1005,1292 @@
         <w:t>, nous arrivons au dataset décrit dans la capture d’écran de droite.</w:t>
       </w:r>
     </w:p>
+    <w:p>
+      <w:pPr>
+        <w:pStyle w:val="ListBullet"/>
+        <w:numPr>
+          <w:ilvl w:val="0"/>
+          <w:numId w:val="0"/>
+        </w:numPr>
+        <w:rPr>
+          <w:color w:val="auto"/>
+        </w:rPr>
+      </w:pPr>
+    </w:p>
+    <w:p>
+      <w:pPr>
+        <w:pStyle w:val="ListBullet"/>
+        <w:numPr>
+          <w:ilvl w:val="0"/>
+          <w:numId w:val="0"/>
+        </w:numPr>
+        <w:rPr>
+          <w:color w:val="auto"/>
+        </w:rPr>
+      </w:pPr>
+      <w:r>
+        <w:rPr>
+          <w:color w:val="auto"/>
+        </w:rPr>
+        <w:t>Phase de Test :</w:t>
+      </w:r>
+    </w:p>
+    <w:p>
+      <w:pPr>
+        <w:pStyle w:val="ListBullet"/>
+        <w:numPr>
+          <w:ilvl w:val="0"/>
+          <w:numId w:val="0"/>
+        </w:numPr>
+        <w:rPr>
+          <w:color w:val="auto"/>
+        </w:rPr>
+      </w:pPr>
+      <w:r>
+        <w:rPr>
+          <w:color w:val="auto"/>
+        </w:rPr>
+        <w:t>PCA :</w:t>
+      </w:r>
+    </w:p>
+    <w:p>
+      <w:pPr>
+        <w:pStyle w:val="ListBullet"/>
+        <w:numPr>
+          <w:ilvl w:val="0"/>
+          <w:numId w:val="0"/>
+        </w:numPr>
+        <w:rPr>
+          <w:color w:val="auto"/>
+          <w:lang w:val="fr-CA"/>
+        </w:rPr>
+      </w:pPr>
+      <w:r>
+        <w:rPr>
+          <w:color w:val="auto"/>
+          <w:lang w:val="fr-CA"/>
+        </w:rPr>
+        <w:drawing>
+          <wp:inline distT="0" distB="0" distL="0" distR="0" wp14:anchorId="13EF5B57" wp14:editId="608FDAEA">
+            <wp:extent cx="5314950" cy="4762500"/>
+            <wp:effectExtent l="0" t="0" r="0" b="0"/>
+            <wp:docPr id="1" name="Picture 1"/>
+            <wp:cNvGraphicFramePr>
+              <a:graphicFrameLocks xmlns:a="http://schemas.openxmlformats.org/drawingml/2006/main" noChangeAspect="1"/>
+            </wp:cNvGraphicFramePr>
+            <a:graphic xmlns:a="http://schemas.openxmlformats.org/drawingml/2006/main">
+              <a:graphicData uri="http://schemas.openxmlformats.org/drawingml/2006/picture">
+                <pic:pic xmlns:pic="http://schemas.openxmlformats.org/drawingml/2006/picture">
+                  <pic:nvPicPr>
+                    <pic:cNvPr id="1" name=""/>
+                    <pic:cNvPicPr/>
+                  </pic:nvPicPr>
+                  <pic:blipFill>
+                    <a:blip r:embed="rId10"/>
+                    <a:stretch>
+                      <a:fillRect/>
+                    </a:stretch>
+                  </pic:blipFill>
+                  <pic:spPr>
+                    <a:xfrm>
+                      <a:off x="0" y="0"/>
+                      <a:ext cx="5314950" cy="4762500"/>
+                    </a:xfrm>
+                    <a:prstGeom prst="rect">
+                      <a:avLst/>
+                    </a:prstGeom>
+                  </pic:spPr>
+                </pic:pic>
+              </a:graphicData>
+            </a:graphic>
+          </wp:inline>
+        </w:drawing>
+      </w:r>
+    </w:p>
+    <w:p>
+      <w:pPr>
+        <w:pStyle w:val="ListBullet"/>
+        <w:numPr>
+          <w:ilvl w:val="0"/>
+          <w:numId w:val="0"/>
+        </w:numPr>
+        <w:rPr>
+          <w:color w:val="auto"/>
+          <w:lang w:val="fr-CA"/>
+        </w:rPr>
+      </w:pPr>
+      <w:r>
+        <w:rPr>
+          <w:color w:val="auto"/>
+          <w:lang w:val="fr-CA"/>
+        </w:rPr>
+        <w:lastRenderedPageBreak/>
+        <w:drawing>
+          <wp:inline distT="0" distB="0" distL="0" distR="0" wp14:anchorId="7A0A70E5" wp14:editId="7BD7061A">
+            <wp:extent cx="5507990" cy="4131310"/>
+            <wp:effectExtent l="0" t="0" r="0" b="2540"/>
+            <wp:docPr id="3" name="Picture 3"/>
+            <wp:cNvGraphicFramePr>
+              <a:graphicFrameLocks xmlns:a="http://schemas.openxmlformats.org/drawingml/2006/main" noChangeAspect="1"/>
+            </wp:cNvGraphicFramePr>
+            <a:graphic xmlns:a="http://schemas.openxmlformats.org/drawingml/2006/main">
+              <a:graphicData uri="http://schemas.openxmlformats.org/drawingml/2006/picture">
+                <pic:pic xmlns:pic="http://schemas.openxmlformats.org/drawingml/2006/picture">
+                  <pic:nvPicPr>
+                    <pic:cNvPr id="1" name=""/>
+                    <pic:cNvPicPr/>
+                  </pic:nvPicPr>
+                  <pic:blipFill>
+                    <a:blip r:embed="rId11"/>
+                    <a:stretch>
+                      <a:fillRect/>
+                    </a:stretch>
+                  </pic:blipFill>
+                  <pic:spPr>
+                    <a:xfrm>
+                      <a:off x="0" y="0"/>
+                      <a:ext cx="5507990" cy="4131310"/>
+                    </a:xfrm>
+                    <a:prstGeom prst="rect">
+                      <a:avLst/>
+                    </a:prstGeom>
+                  </pic:spPr>
+                </pic:pic>
+              </a:graphicData>
+            </a:graphic>
+          </wp:inline>
+        </w:drawing>
+      </w:r>
+    </w:p>
+    <w:p>
+      <w:pPr>
+        <w:pStyle w:val="ListBullet"/>
+        <w:numPr>
+          <w:ilvl w:val="0"/>
+          <w:numId w:val="0"/>
+        </w:numPr>
+        <w:rPr>
+          <w:color w:val="auto"/>
+          <w:lang w:val="fr-CA"/>
+        </w:rPr>
+      </w:pPr>
+      <w:r>
+        <w:rPr>
+          <w:color w:val="auto"/>
+          <w:lang w:val="fr-CA"/>
+        </w:rPr>
+        <w:drawing>
+          <wp:inline distT="0" distB="0" distL="0" distR="0" wp14:anchorId="4420EE36" wp14:editId="11296CFB">
+            <wp:extent cx="5507990" cy="4131310"/>
+            <wp:effectExtent l="0" t="0" r="0" b="2540"/>
+            <wp:docPr id="5" name="Picture 5"/>
+            <wp:cNvGraphicFramePr>
+              <a:graphicFrameLocks xmlns:a="http://schemas.openxmlformats.org/drawingml/2006/main" noChangeAspect="1"/>
+            </wp:cNvGraphicFramePr>
+            <a:graphic xmlns:a="http://schemas.openxmlformats.org/drawingml/2006/main">
+              <a:graphicData uri="http://schemas.openxmlformats.org/drawingml/2006/picture">
+                <pic:pic xmlns:pic="http://schemas.openxmlformats.org/drawingml/2006/picture">
+                  <pic:nvPicPr>
+                    <pic:cNvPr id="1" name=""/>
+                    <pic:cNvPicPr/>
+                  </pic:nvPicPr>
+                  <pic:blipFill>
+                    <a:blip r:embed="rId12"/>
+                    <a:stretch>
+                      <a:fillRect/>
+                    </a:stretch>
+                  </pic:blipFill>
+                  <pic:spPr>
+                    <a:xfrm>
+                      <a:off x="0" y="0"/>
+                      <a:ext cx="5507990" cy="4131310"/>
+                    </a:xfrm>
+                    <a:prstGeom prst="rect">
+                      <a:avLst/>
+                    </a:prstGeom>
+                  </pic:spPr>
+                </pic:pic>
+              </a:graphicData>
+            </a:graphic>
+          </wp:inline>
+        </w:drawing>
+      </w:r>
+    </w:p>
+    <w:p>
+      <w:pPr>
+        <w:pStyle w:val="ListBullet"/>
+        <w:numPr>
+          <w:ilvl w:val="0"/>
+          <w:numId w:val="0"/>
+        </w:numPr>
+        <w:rPr>
+          <w:color w:val="auto"/>
+          <w:lang w:val="fr-CA"/>
+        </w:rPr>
+      </w:pPr>
+      <w:proofErr w:type="spellStart"/>
+      <w:r>
+        <w:rPr>
+          <w:color w:val="auto"/>
+          <w:lang w:val="fr-CA"/>
+        </w:rPr>
+        <w:t>Sparse</w:t>
+      </w:r>
+      <w:proofErr w:type="spellEnd"/>
+      <w:r>
+        <w:rPr>
+          <w:color w:val="auto"/>
+          <w:lang w:val="fr-CA"/>
+        </w:rPr>
+        <w:t xml:space="preserve"> PCA :</w:t>
+      </w:r>
+    </w:p>
+    <w:p>
+      <w:pPr>
+        <w:pStyle w:val="ListBullet"/>
+        <w:numPr>
+          <w:ilvl w:val="0"/>
+          <w:numId w:val="0"/>
+        </w:numPr>
+        <w:rPr>
+          <w:color w:val="auto"/>
+          <w:lang w:val="fr-CA"/>
+        </w:rPr>
+      </w:pPr>
+      <w:r>
+        <w:rPr>
+          <w:color w:val="auto"/>
+          <w:lang w:val="fr-CA"/>
+        </w:rPr>
+        <w:lastRenderedPageBreak/>
+        <w:drawing>
+          <wp:inline distT="0" distB="0" distL="0" distR="0" wp14:anchorId="506ADE0C" wp14:editId="2ED55B43">
+            <wp:extent cx="5314950" cy="4762500"/>
+            <wp:effectExtent l="0" t="0" r="0" b="0"/>
+            <wp:docPr id="6" name="Picture 6"/>
+            <wp:cNvGraphicFramePr>
+              <a:graphicFrameLocks xmlns:a="http://schemas.openxmlformats.org/drawingml/2006/main" noChangeAspect="1"/>
+            </wp:cNvGraphicFramePr>
+            <a:graphic xmlns:a="http://schemas.openxmlformats.org/drawingml/2006/main">
+              <a:graphicData uri="http://schemas.openxmlformats.org/drawingml/2006/picture">
+                <pic:pic xmlns:pic="http://schemas.openxmlformats.org/drawingml/2006/picture">
+                  <pic:nvPicPr>
+                    <pic:cNvPr id="1" name=""/>
+                    <pic:cNvPicPr/>
+                  </pic:nvPicPr>
+                  <pic:blipFill>
+                    <a:blip r:embed="rId13"/>
+                    <a:stretch>
+                      <a:fillRect/>
+                    </a:stretch>
+                  </pic:blipFill>
+                  <pic:spPr>
+                    <a:xfrm>
+                      <a:off x="0" y="0"/>
+                      <a:ext cx="5314950" cy="4762500"/>
+                    </a:xfrm>
+                    <a:prstGeom prst="rect">
+                      <a:avLst/>
+                    </a:prstGeom>
+                  </pic:spPr>
+                </pic:pic>
+              </a:graphicData>
+            </a:graphic>
+          </wp:inline>
+        </w:drawing>
+      </w:r>
+    </w:p>
+    <w:p>
+      <w:pPr>
+        <w:pStyle w:val="ListBullet"/>
+        <w:numPr>
+          <w:ilvl w:val="0"/>
+          <w:numId w:val="0"/>
+        </w:numPr>
+        <w:rPr>
+          <w:color w:val="auto"/>
+          <w:lang w:val="fr-CA"/>
+        </w:rPr>
+      </w:pPr>
+      <w:r>
+        <w:rPr>
+          <w:color w:val="auto"/>
+          <w:lang w:val="fr-CA"/>
+        </w:rPr>
+        <w:lastRenderedPageBreak/>
+        <w:drawing>
+          <wp:inline distT="0" distB="0" distL="0" distR="0" wp14:anchorId="64B771AA" wp14:editId="7E4A6457">
+            <wp:extent cx="5507990" cy="4131310"/>
+            <wp:effectExtent l="0" t="0" r="0" b="2540"/>
+            <wp:docPr id="7" name="Picture 7"/>
+            <wp:cNvGraphicFramePr>
+              <a:graphicFrameLocks xmlns:a="http://schemas.openxmlformats.org/drawingml/2006/main" noChangeAspect="1"/>
+            </wp:cNvGraphicFramePr>
+            <a:graphic xmlns:a="http://schemas.openxmlformats.org/drawingml/2006/main">
+              <a:graphicData uri="http://schemas.openxmlformats.org/drawingml/2006/picture">
+                <pic:pic xmlns:pic="http://schemas.openxmlformats.org/drawingml/2006/picture">
+                  <pic:nvPicPr>
+                    <pic:cNvPr id="1" name=""/>
+                    <pic:cNvPicPr/>
+                  </pic:nvPicPr>
+                  <pic:blipFill>
+                    <a:blip r:embed="rId14"/>
+                    <a:stretch>
+                      <a:fillRect/>
+                    </a:stretch>
+                  </pic:blipFill>
+                  <pic:spPr>
+                    <a:xfrm>
+                      <a:off x="0" y="0"/>
+                      <a:ext cx="5507990" cy="4131310"/>
+                    </a:xfrm>
+                    <a:prstGeom prst="rect">
+                      <a:avLst/>
+                    </a:prstGeom>
+                  </pic:spPr>
+                </pic:pic>
+              </a:graphicData>
+            </a:graphic>
+          </wp:inline>
+        </w:drawing>
+      </w:r>
+    </w:p>
+    <w:p>
+      <w:pPr>
+        <w:pStyle w:val="ListBullet"/>
+        <w:numPr>
+          <w:ilvl w:val="0"/>
+          <w:numId w:val="0"/>
+        </w:numPr>
+        <w:rPr>
+          <w:color w:val="auto"/>
+          <w:lang w:val="fr-CA"/>
+        </w:rPr>
+      </w:pPr>
+      <w:r>
+        <w:rPr>
+          <w:color w:val="auto"/>
+          <w:lang w:val="fr-CA"/>
+        </w:rPr>
+        <w:drawing>
+          <wp:inline distT="0" distB="0" distL="0" distR="0" wp14:anchorId="58C9EF6B" wp14:editId="255D6A76">
+            <wp:extent cx="5507990" cy="4131310"/>
+            <wp:effectExtent l="0" t="0" r="0" b="2540"/>
+            <wp:docPr id="8" name="Picture 8"/>
+            <wp:cNvGraphicFramePr>
+              <a:graphicFrameLocks xmlns:a="http://schemas.openxmlformats.org/drawingml/2006/main" noChangeAspect="1"/>
+            </wp:cNvGraphicFramePr>
+            <a:graphic xmlns:a="http://schemas.openxmlformats.org/drawingml/2006/main">
+              <a:graphicData uri="http://schemas.openxmlformats.org/drawingml/2006/picture">
+                <pic:pic xmlns:pic="http://schemas.openxmlformats.org/drawingml/2006/picture">
+                  <pic:nvPicPr>
+                    <pic:cNvPr id="1" name=""/>
+                    <pic:cNvPicPr/>
+                  </pic:nvPicPr>
+                  <pic:blipFill>
+                    <a:blip r:embed="rId15"/>
+                    <a:stretch>
+                      <a:fillRect/>
+                    </a:stretch>
+                  </pic:blipFill>
+                  <pic:spPr>
+                    <a:xfrm>
+                      <a:off x="0" y="0"/>
+                      <a:ext cx="5507990" cy="4131310"/>
+                    </a:xfrm>
+                    <a:prstGeom prst="rect">
+                      <a:avLst/>
+                    </a:prstGeom>
+                  </pic:spPr>
+                </pic:pic>
+              </a:graphicData>
+            </a:graphic>
+          </wp:inline>
+        </w:drawing>
+      </w:r>
+    </w:p>
+    <w:p>
+      <w:pPr>
+        <w:pStyle w:val="ListBullet"/>
+        <w:numPr>
+          <w:ilvl w:val="0"/>
+          <w:numId w:val="0"/>
+        </w:numPr>
+        <w:rPr>
+          <w:color w:val="auto"/>
+          <w:lang w:val="fr-CA"/>
+        </w:rPr>
+      </w:pPr>
+      <w:r>
+        <w:rPr>
+          <w:color w:val="auto"/>
+          <w:lang w:val="fr-CA"/>
+        </w:rPr>
+        <w:t>Dictionnaire :</w:t>
+      </w:r>
+    </w:p>
+    <w:p>
+      <w:pPr>
+        <w:pStyle w:val="ListBullet"/>
+        <w:numPr>
+          <w:ilvl w:val="0"/>
+          <w:numId w:val="0"/>
+        </w:numPr>
+        <w:rPr>
+          <w:color w:val="auto"/>
+          <w:lang w:val="fr-CA"/>
+        </w:rPr>
+      </w:pPr>
+      <w:r>
+        <w:rPr>
+          <w:color w:val="auto"/>
+          <w:lang w:val="fr-CA"/>
+        </w:rPr>
+        <w:lastRenderedPageBreak/>
+        <w:drawing>
+          <wp:inline distT="0" distB="0" distL="0" distR="0" wp14:anchorId="112F352A" wp14:editId="5B1743B4">
+            <wp:extent cx="5314950" cy="4762500"/>
+            <wp:effectExtent l="0" t="0" r="0" b="0"/>
+            <wp:docPr id="9" name="Picture 9"/>
+            <wp:cNvGraphicFramePr>
+              <a:graphicFrameLocks xmlns:a="http://schemas.openxmlformats.org/drawingml/2006/main" noChangeAspect="1"/>
+            </wp:cNvGraphicFramePr>
+            <a:graphic xmlns:a="http://schemas.openxmlformats.org/drawingml/2006/main">
+              <a:graphicData uri="http://schemas.openxmlformats.org/drawingml/2006/picture">
+                <pic:pic xmlns:pic="http://schemas.openxmlformats.org/drawingml/2006/picture">
+                  <pic:nvPicPr>
+                    <pic:cNvPr id="1" name=""/>
+                    <pic:cNvPicPr/>
+                  </pic:nvPicPr>
+                  <pic:blipFill>
+                    <a:blip r:embed="rId16"/>
+                    <a:stretch>
+                      <a:fillRect/>
+                    </a:stretch>
+                  </pic:blipFill>
+                  <pic:spPr>
+                    <a:xfrm>
+                      <a:off x="0" y="0"/>
+                      <a:ext cx="5314950" cy="4762500"/>
+                    </a:xfrm>
+                    <a:prstGeom prst="rect">
+                      <a:avLst/>
+                    </a:prstGeom>
+                  </pic:spPr>
+                </pic:pic>
+              </a:graphicData>
+            </a:graphic>
+          </wp:inline>
+        </w:drawing>
+      </w:r>
+    </w:p>
+    <w:p>
+      <w:pPr>
+        <w:pStyle w:val="ListBullet"/>
+        <w:numPr>
+          <w:ilvl w:val="0"/>
+          <w:numId w:val="0"/>
+        </w:numPr>
+        <w:rPr>
+          <w:color w:val="auto"/>
+          <w:lang w:val="fr-CA"/>
+        </w:rPr>
+      </w:pPr>
+      <w:r>
+        <w:rPr>
+          <w:color w:val="auto"/>
+          <w:lang w:val="fr-CA"/>
+        </w:rPr>
+        <w:lastRenderedPageBreak/>
+        <w:drawing>
+          <wp:inline distT="0" distB="0" distL="0" distR="0" wp14:anchorId="2BF578C0" wp14:editId="35978282">
+            <wp:extent cx="5507990" cy="4131310"/>
+            <wp:effectExtent l="0" t="0" r="0" b="2540"/>
+            <wp:docPr id="10" name="Picture 10"/>
+            <wp:cNvGraphicFramePr>
+              <a:graphicFrameLocks xmlns:a="http://schemas.openxmlformats.org/drawingml/2006/main" noChangeAspect="1"/>
+            </wp:cNvGraphicFramePr>
+            <a:graphic xmlns:a="http://schemas.openxmlformats.org/drawingml/2006/main">
+              <a:graphicData uri="http://schemas.openxmlformats.org/drawingml/2006/picture">
+                <pic:pic xmlns:pic="http://schemas.openxmlformats.org/drawingml/2006/picture">
+                  <pic:nvPicPr>
+                    <pic:cNvPr id="1" name=""/>
+                    <pic:cNvPicPr/>
+                  </pic:nvPicPr>
+                  <pic:blipFill>
+                    <a:blip r:embed="rId17"/>
+                    <a:stretch>
+                      <a:fillRect/>
+                    </a:stretch>
+                  </pic:blipFill>
+                  <pic:spPr>
+                    <a:xfrm>
+                      <a:off x="0" y="0"/>
+                      <a:ext cx="5507990" cy="4131310"/>
+                    </a:xfrm>
+                    <a:prstGeom prst="rect">
+                      <a:avLst/>
+                    </a:prstGeom>
+                  </pic:spPr>
+                </pic:pic>
+              </a:graphicData>
+            </a:graphic>
+          </wp:inline>
+        </w:drawing>
+      </w:r>
+    </w:p>
+    <w:p>
+      <w:pPr>
+        <w:pStyle w:val="ListBullet"/>
+        <w:numPr>
+          <w:ilvl w:val="0"/>
+          <w:numId w:val="0"/>
+        </w:numPr>
+        <w:rPr>
+          <w:color w:val="auto"/>
+          <w:lang w:val="fr-CA"/>
+        </w:rPr>
+      </w:pPr>
+      <w:r>
+        <w:rPr>
+          <w:color w:val="auto"/>
+          <w:lang w:val="fr-CA"/>
+        </w:rPr>
+        <w:drawing>
+          <wp:inline distT="0" distB="0" distL="0" distR="0" wp14:anchorId="4DA146A2" wp14:editId="6E43F189">
+            <wp:extent cx="5507990" cy="4131310"/>
+            <wp:effectExtent l="0" t="0" r="0" b="2540"/>
+            <wp:docPr id="11" name="Picture 11"/>
+            <wp:cNvGraphicFramePr>
+              <a:graphicFrameLocks xmlns:a="http://schemas.openxmlformats.org/drawingml/2006/main" noChangeAspect="1"/>
+            </wp:cNvGraphicFramePr>
+            <a:graphic xmlns:a="http://schemas.openxmlformats.org/drawingml/2006/main">
+              <a:graphicData uri="http://schemas.openxmlformats.org/drawingml/2006/picture">
+                <pic:pic xmlns:pic="http://schemas.openxmlformats.org/drawingml/2006/picture">
+                  <pic:nvPicPr>
+                    <pic:cNvPr id="1" name=""/>
+                    <pic:cNvPicPr/>
+                  </pic:nvPicPr>
+                  <pic:blipFill>
+                    <a:blip r:embed="rId18"/>
+                    <a:stretch>
+                      <a:fillRect/>
+                    </a:stretch>
+                  </pic:blipFill>
+                  <pic:spPr>
+                    <a:xfrm>
+                      <a:off x="0" y="0"/>
+                      <a:ext cx="5507990" cy="4131310"/>
+                    </a:xfrm>
+                    <a:prstGeom prst="rect">
+                      <a:avLst/>
+                    </a:prstGeom>
+                  </pic:spPr>
+                </pic:pic>
+              </a:graphicData>
+            </a:graphic>
+          </wp:inline>
+        </w:drawing>
+      </w:r>
+    </w:p>
+    <w:p>
+      <w:pPr>
+        <w:pStyle w:val="ListBullet"/>
+        <w:numPr>
+          <w:ilvl w:val="0"/>
+          <w:numId w:val="0"/>
+        </w:numPr>
+        <w:rPr>
+          <w:color w:val="auto"/>
+          <w:lang w:val="fr-CA"/>
+        </w:rPr>
+      </w:pPr>
+      <w:r>
+        <w:rPr>
+          <w:color w:val="auto"/>
+          <w:lang w:val="fr-CA"/>
+        </w:rPr>
+        <w:t>Fast-ICA :</w:t>
+      </w:r>
+    </w:p>
+    <w:p>
+      <w:pPr>
+        <w:pStyle w:val="ListBullet"/>
+        <w:numPr>
+          <w:ilvl w:val="0"/>
+          <w:numId w:val="0"/>
+        </w:numPr>
+        <w:rPr>
+          <w:color w:val="auto"/>
+          <w:lang w:val="fr-CA"/>
+        </w:rPr>
+      </w:pPr>
+      <w:r>
+        <w:rPr>
+          <w:color w:val="auto"/>
+          <w:lang w:val="fr-CA"/>
+        </w:rPr>
+        <w:lastRenderedPageBreak/>
+        <w:drawing>
+          <wp:inline distT="0" distB="0" distL="0" distR="0" wp14:anchorId="27F382DC" wp14:editId="43EFEAD4">
+            <wp:extent cx="5314950" cy="4762500"/>
+            <wp:effectExtent l="0" t="0" r="0" b="0"/>
+            <wp:docPr id="12" name="Picture 12"/>
+            <wp:cNvGraphicFramePr>
+              <a:graphicFrameLocks xmlns:a="http://schemas.openxmlformats.org/drawingml/2006/main" noChangeAspect="1"/>
+            </wp:cNvGraphicFramePr>
+            <a:graphic xmlns:a="http://schemas.openxmlformats.org/drawingml/2006/main">
+              <a:graphicData uri="http://schemas.openxmlformats.org/drawingml/2006/picture">
+                <pic:pic xmlns:pic="http://schemas.openxmlformats.org/drawingml/2006/picture">
+                  <pic:nvPicPr>
+                    <pic:cNvPr id="1" name=""/>
+                    <pic:cNvPicPr/>
+                  </pic:nvPicPr>
+                  <pic:blipFill>
+                    <a:blip r:embed="rId19"/>
+                    <a:stretch>
+                      <a:fillRect/>
+                    </a:stretch>
+                  </pic:blipFill>
+                  <pic:spPr>
+                    <a:xfrm>
+                      <a:off x="0" y="0"/>
+                      <a:ext cx="5314950" cy="4762500"/>
+                    </a:xfrm>
+                    <a:prstGeom prst="rect">
+                      <a:avLst/>
+                    </a:prstGeom>
+                  </pic:spPr>
+                </pic:pic>
+              </a:graphicData>
+            </a:graphic>
+          </wp:inline>
+        </w:drawing>
+      </w:r>
+    </w:p>
+    <w:p>
+      <w:pPr>
+        <w:pStyle w:val="ListBullet"/>
+        <w:numPr>
+          <w:ilvl w:val="0"/>
+          <w:numId w:val="0"/>
+        </w:numPr>
+        <w:rPr>
+          <w:color w:val="auto"/>
+          <w:lang w:val="fr-CA"/>
+        </w:rPr>
+      </w:pPr>
+      <w:r>
+        <w:rPr>
+          <w:color w:val="auto"/>
+          <w:lang w:val="fr-CA"/>
+        </w:rPr>
+        <w:lastRenderedPageBreak/>
+        <w:drawing>
+          <wp:inline distT="0" distB="0" distL="0" distR="0" wp14:anchorId="34873020" wp14:editId="31A76509">
+            <wp:extent cx="5507990" cy="4131310"/>
+            <wp:effectExtent l="0" t="0" r="0" b="2540"/>
+            <wp:docPr id="13" name="Picture 13"/>
+            <wp:cNvGraphicFramePr>
+              <a:graphicFrameLocks xmlns:a="http://schemas.openxmlformats.org/drawingml/2006/main" noChangeAspect="1"/>
+            </wp:cNvGraphicFramePr>
+            <a:graphic xmlns:a="http://schemas.openxmlformats.org/drawingml/2006/main">
+              <a:graphicData uri="http://schemas.openxmlformats.org/drawingml/2006/picture">
+                <pic:pic xmlns:pic="http://schemas.openxmlformats.org/drawingml/2006/picture">
+                  <pic:nvPicPr>
+                    <pic:cNvPr id="1" name=""/>
+                    <pic:cNvPicPr/>
+                  </pic:nvPicPr>
+                  <pic:blipFill>
+                    <a:blip r:embed="rId11"/>
+                    <a:stretch>
+                      <a:fillRect/>
+                    </a:stretch>
+                  </pic:blipFill>
+                  <pic:spPr>
+                    <a:xfrm>
+                      <a:off x="0" y="0"/>
+                      <a:ext cx="5507990" cy="4131310"/>
+                    </a:xfrm>
+                    <a:prstGeom prst="rect">
+                      <a:avLst/>
+                    </a:prstGeom>
+                  </pic:spPr>
+                </pic:pic>
+              </a:graphicData>
+            </a:graphic>
+          </wp:inline>
+        </w:drawing>
+      </w:r>
+    </w:p>
+    <w:p>
+      <w:pPr>
+        <w:pStyle w:val="ListBullet"/>
+        <w:numPr>
+          <w:ilvl w:val="0"/>
+          <w:numId w:val="0"/>
+        </w:numPr>
+        <w:rPr>
+          <w:color w:val="auto"/>
+          <w:lang w:val="fr-CA"/>
+        </w:rPr>
+      </w:pPr>
+      <w:r>
+        <w:rPr>
+          <w:color w:val="auto"/>
+          <w:lang w:val="fr-CA"/>
+        </w:rPr>
+        <w:drawing>
+          <wp:inline distT="0" distB="0" distL="0" distR="0" wp14:anchorId="1DF1F36A" wp14:editId="70656E2E">
+            <wp:extent cx="5507990" cy="4131310"/>
+            <wp:effectExtent l="0" t="0" r="0" b="2540"/>
+            <wp:docPr id="14" name="Picture 14"/>
+            <wp:cNvGraphicFramePr>
+              <a:graphicFrameLocks xmlns:a="http://schemas.openxmlformats.org/drawingml/2006/main" noChangeAspect="1"/>
+            </wp:cNvGraphicFramePr>
+            <a:graphic xmlns:a="http://schemas.openxmlformats.org/drawingml/2006/main">
+              <a:graphicData uri="http://schemas.openxmlformats.org/drawingml/2006/picture">
+                <pic:pic xmlns:pic="http://schemas.openxmlformats.org/drawingml/2006/picture">
+                  <pic:nvPicPr>
+                    <pic:cNvPr id="1" name=""/>
+                    <pic:cNvPicPr/>
+                  </pic:nvPicPr>
+                  <pic:blipFill>
+                    <a:blip r:embed="rId12"/>
+                    <a:stretch>
+                      <a:fillRect/>
+                    </a:stretch>
+                  </pic:blipFill>
+                  <pic:spPr>
+                    <a:xfrm>
+                      <a:off x="0" y="0"/>
+                      <a:ext cx="5507990" cy="4131310"/>
+                    </a:xfrm>
+                    <a:prstGeom prst="rect">
+                      <a:avLst/>
+                    </a:prstGeom>
+                  </pic:spPr>
+                </pic:pic>
+              </a:graphicData>
+            </a:graphic>
+          </wp:inline>
+        </w:drawing>
+      </w:r>
+    </w:p>
+    <w:p>
+      <w:pPr>
+        <w:pStyle w:val="ListBullet"/>
+        <w:numPr>
+          <w:ilvl w:val="0"/>
+          <w:numId w:val="0"/>
+        </w:numPr>
+        <w:rPr>
+          <w:color w:val="auto"/>
+          <w:lang w:val="fr-CA"/>
+        </w:rPr>
+      </w:pPr>
+      <w:r>
+        <w:rPr>
+          <w:color w:val="auto"/>
+          <w:lang w:val="fr-CA"/>
+        </w:rPr>
+        <w:t>Kernel PCA :</w:t>
+      </w:r>
+    </w:p>
+    <w:p>
+      <w:pPr>
+        <w:pStyle w:val="ListBullet"/>
+        <w:numPr>
+          <w:ilvl w:val="0"/>
+          <w:numId w:val="0"/>
+        </w:numPr>
+        <w:rPr>
+          <w:color w:val="auto"/>
+          <w:lang w:val="fr-CA"/>
+        </w:rPr>
+      </w:pPr>
+      <w:r>
+        <w:rPr>
+          <w:color w:val="auto"/>
+          <w:lang w:val="fr-CA"/>
+        </w:rPr>
+        <w:lastRenderedPageBreak/>
+        <w:drawing>
+          <wp:inline distT="0" distB="0" distL="0" distR="0" wp14:anchorId="5EF020ED" wp14:editId="3D2C14CA">
+            <wp:extent cx="5314950" cy="4762500"/>
+            <wp:effectExtent l="0" t="0" r="0" b="0"/>
+            <wp:docPr id="15" name="Picture 15"/>
+            <wp:cNvGraphicFramePr>
+              <a:graphicFrameLocks xmlns:a="http://schemas.openxmlformats.org/drawingml/2006/main" noChangeAspect="1"/>
+            </wp:cNvGraphicFramePr>
+            <a:graphic xmlns:a="http://schemas.openxmlformats.org/drawingml/2006/main">
+              <a:graphicData uri="http://schemas.openxmlformats.org/drawingml/2006/picture">
+                <pic:pic xmlns:pic="http://schemas.openxmlformats.org/drawingml/2006/picture">
+                  <pic:nvPicPr>
+                    <pic:cNvPr id="1" name=""/>
+                    <pic:cNvPicPr/>
+                  </pic:nvPicPr>
+                  <pic:blipFill>
+                    <a:blip r:embed="rId20"/>
+                    <a:stretch>
+                      <a:fillRect/>
+                    </a:stretch>
+                  </pic:blipFill>
+                  <pic:spPr>
+                    <a:xfrm>
+                      <a:off x="0" y="0"/>
+                      <a:ext cx="5314950" cy="4762500"/>
+                    </a:xfrm>
+                    <a:prstGeom prst="rect">
+                      <a:avLst/>
+                    </a:prstGeom>
+                  </pic:spPr>
+                </pic:pic>
+              </a:graphicData>
+            </a:graphic>
+          </wp:inline>
+        </w:drawing>
+      </w:r>
+    </w:p>
+    <w:p>
+      <w:pPr>
+        <w:pStyle w:val="ListBullet"/>
+        <w:numPr>
+          <w:ilvl w:val="0"/>
+          <w:numId w:val="0"/>
+        </w:numPr>
+        <w:rPr>
+          <w:color w:val="auto"/>
+          <w:lang w:val="fr-CA"/>
+        </w:rPr>
+      </w:pPr>
+      <w:r>
+        <w:rPr>
+          <w:color w:val="auto"/>
+          <w:lang w:val="fr-CA"/>
+        </w:rPr>
+        <w:lastRenderedPageBreak/>
+        <w:drawing>
+          <wp:inline distT="0" distB="0" distL="0" distR="0" wp14:anchorId="6DC4101A" wp14:editId="03F1FA77">
+            <wp:extent cx="5507990" cy="4131310"/>
+            <wp:effectExtent l="0" t="0" r="0" b="2540"/>
+            <wp:docPr id="16" name="Picture 16"/>
+            <wp:cNvGraphicFramePr>
+              <a:graphicFrameLocks xmlns:a="http://schemas.openxmlformats.org/drawingml/2006/main" noChangeAspect="1"/>
+            </wp:cNvGraphicFramePr>
+            <a:graphic xmlns:a="http://schemas.openxmlformats.org/drawingml/2006/main">
+              <a:graphicData uri="http://schemas.openxmlformats.org/drawingml/2006/picture">
+                <pic:pic xmlns:pic="http://schemas.openxmlformats.org/drawingml/2006/picture">
+                  <pic:nvPicPr>
+                    <pic:cNvPr id="1" name=""/>
+                    <pic:cNvPicPr/>
+                  </pic:nvPicPr>
+                  <pic:blipFill>
+                    <a:blip r:embed="rId21"/>
+                    <a:stretch>
+                      <a:fillRect/>
+                    </a:stretch>
+                  </pic:blipFill>
+                  <pic:spPr>
+                    <a:xfrm>
+                      <a:off x="0" y="0"/>
+                      <a:ext cx="5507990" cy="4131310"/>
+                    </a:xfrm>
+                    <a:prstGeom prst="rect">
+                      <a:avLst/>
+                    </a:prstGeom>
+                  </pic:spPr>
+                </pic:pic>
+              </a:graphicData>
+            </a:graphic>
+          </wp:inline>
+        </w:drawing>
+      </w:r>
+    </w:p>
+    <w:p>
+      <w:pPr>
+        <w:pStyle w:val="ListBullet"/>
+        <w:numPr>
+          <w:ilvl w:val="0"/>
+          <w:numId w:val="0"/>
+        </w:numPr>
+        <w:rPr>
+          <w:color w:val="auto"/>
+          <w:lang w:val="fr-CA"/>
+        </w:rPr>
+      </w:pPr>
+      <w:r>
+        <w:rPr>
+          <w:color w:val="auto"/>
+          <w:lang w:val="fr-CA"/>
+        </w:rPr>
+        <w:drawing>
+          <wp:inline distT="0" distB="0" distL="0" distR="0" wp14:anchorId="7D0CD1CC" wp14:editId="0A2B8F19">
+            <wp:extent cx="5507990" cy="4131310"/>
+            <wp:effectExtent l="0" t="0" r="0" b="2540"/>
+            <wp:docPr id="17" name="Picture 17"/>
+            <wp:cNvGraphicFramePr>
+              <a:graphicFrameLocks xmlns:a="http://schemas.openxmlformats.org/drawingml/2006/main" noChangeAspect="1"/>
+            </wp:cNvGraphicFramePr>
+            <a:graphic xmlns:a="http://schemas.openxmlformats.org/drawingml/2006/main">
+              <a:graphicData uri="http://schemas.openxmlformats.org/drawingml/2006/picture">
+                <pic:pic xmlns:pic="http://schemas.openxmlformats.org/drawingml/2006/picture">
+                  <pic:nvPicPr>
+                    <pic:cNvPr id="1" name=""/>
+                    <pic:cNvPicPr/>
+                  </pic:nvPicPr>
+                  <pic:blipFill>
+                    <a:blip r:embed="rId22"/>
+                    <a:stretch>
+                      <a:fillRect/>
+                    </a:stretch>
+                  </pic:blipFill>
+                  <pic:spPr>
+                    <a:xfrm>
+                      <a:off x="0" y="0"/>
+                      <a:ext cx="5507990" cy="4131310"/>
+                    </a:xfrm>
+                    <a:prstGeom prst="rect">
+                      <a:avLst/>
+                    </a:prstGeom>
+                  </pic:spPr>
+                </pic:pic>
+              </a:graphicData>
+            </a:graphic>
+          </wp:inline>
+        </w:drawing>
+      </w:r>
+    </w:p>
+    <w:p>
+      <w:pPr>
+        <w:pStyle w:val="ListBullet"/>
+        <w:numPr>
+          <w:ilvl w:val="0"/>
+          <w:numId w:val="0"/>
+        </w:numPr>
+        <w:rPr>
+          <w:color w:val="auto"/>
+          <w:lang w:val="fr-CA"/>
+        </w:rPr>
+      </w:pPr>
+      <w:proofErr w:type="spellStart"/>
+      <w:r>
+        <w:rPr>
+          <w:color w:val="auto"/>
+          <w:lang w:val="fr-CA"/>
+        </w:rPr>
+        <w:t>Gaussian-Random</w:t>
+      </w:r>
+      <w:proofErr w:type="spellEnd"/>
+      <w:r>
+        <w:rPr>
+          <w:color w:val="auto"/>
+          <w:lang w:val="fr-CA"/>
+        </w:rPr>
+        <w:t xml:space="preserve"> projection :</w:t>
+      </w:r>
+    </w:p>
+    <w:p>
+      <w:pPr>
+        <w:pStyle w:val="ListBullet"/>
+        <w:numPr>
+          <w:ilvl w:val="0"/>
+          <w:numId w:val="0"/>
+        </w:numPr>
+        <w:rPr>
+          <w:color w:val="auto"/>
+          <w:lang w:val="fr-CA"/>
+        </w:rPr>
+      </w:pPr>
+      <w:r>
+        <w:rPr>
+          <w:color w:val="auto"/>
+          <w:lang w:val="fr-CA"/>
+        </w:rPr>
+        <w:lastRenderedPageBreak/>
+        <w:drawing>
+          <wp:inline distT="0" distB="0" distL="0" distR="0" wp14:anchorId="7676E542" wp14:editId="4A461C72">
+            <wp:extent cx="5314950" cy="4762500"/>
+            <wp:effectExtent l="0" t="0" r="0" b="0"/>
+            <wp:docPr id="18" name="Picture 18"/>
+            <wp:cNvGraphicFramePr>
+              <a:graphicFrameLocks xmlns:a="http://schemas.openxmlformats.org/drawingml/2006/main" noChangeAspect="1"/>
+            </wp:cNvGraphicFramePr>
+            <a:graphic xmlns:a="http://schemas.openxmlformats.org/drawingml/2006/main">
+              <a:graphicData uri="http://schemas.openxmlformats.org/drawingml/2006/picture">
+                <pic:pic xmlns:pic="http://schemas.openxmlformats.org/drawingml/2006/picture">
+                  <pic:nvPicPr>
+                    <pic:cNvPr id="1" name=""/>
+                    <pic:cNvPicPr/>
+                  </pic:nvPicPr>
+                  <pic:blipFill>
+                    <a:blip r:embed="rId23"/>
+                    <a:stretch>
+                      <a:fillRect/>
+                    </a:stretch>
+                  </pic:blipFill>
+                  <pic:spPr>
+                    <a:xfrm>
+                      <a:off x="0" y="0"/>
+                      <a:ext cx="5314950" cy="4762500"/>
+                    </a:xfrm>
+                    <a:prstGeom prst="rect">
+                      <a:avLst/>
+                    </a:prstGeom>
+                  </pic:spPr>
+                </pic:pic>
+              </a:graphicData>
+            </a:graphic>
+          </wp:inline>
+        </w:drawing>
+      </w:r>
+    </w:p>
+    <w:p>
+      <w:pPr>
+        <w:pStyle w:val="ListBullet"/>
+        <w:numPr>
+          <w:ilvl w:val="0"/>
+          <w:numId w:val="0"/>
+        </w:numPr>
+        <w:rPr>
+          <w:color w:val="auto"/>
+          <w:lang w:val="fr-CA"/>
+        </w:rPr>
+      </w:pPr>
+      <w:r>
+        <w:rPr>
+          <w:color w:val="auto"/>
+          <w:lang w:val="fr-CA"/>
+        </w:rPr>
+        <w:lastRenderedPageBreak/>
+        <w:drawing>
+          <wp:inline distT="0" distB="0" distL="0" distR="0" wp14:anchorId="5E63F043" wp14:editId="49EEB842">
+            <wp:extent cx="5507990" cy="4131310"/>
+            <wp:effectExtent l="0" t="0" r="0" b="2540"/>
+            <wp:docPr id="19" name="Picture 19"/>
+            <wp:cNvGraphicFramePr>
+              <a:graphicFrameLocks xmlns:a="http://schemas.openxmlformats.org/drawingml/2006/main" noChangeAspect="1"/>
+            </wp:cNvGraphicFramePr>
+            <a:graphic xmlns:a="http://schemas.openxmlformats.org/drawingml/2006/main">
+              <a:graphicData uri="http://schemas.openxmlformats.org/drawingml/2006/picture">
+                <pic:pic xmlns:pic="http://schemas.openxmlformats.org/drawingml/2006/picture">
+                  <pic:nvPicPr>
+                    <pic:cNvPr id="1" name=""/>
+                    <pic:cNvPicPr/>
+                  </pic:nvPicPr>
+                  <pic:blipFill>
+                    <a:blip r:embed="rId24"/>
+                    <a:stretch>
+                      <a:fillRect/>
+                    </a:stretch>
+                  </pic:blipFill>
+                  <pic:spPr>
+                    <a:xfrm>
+                      <a:off x="0" y="0"/>
+                      <a:ext cx="5507990" cy="4131310"/>
+                    </a:xfrm>
+                    <a:prstGeom prst="rect">
+                      <a:avLst/>
+                    </a:prstGeom>
+                  </pic:spPr>
+                </pic:pic>
+              </a:graphicData>
+            </a:graphic>
+          </wp:inline>
+        </w:drawing>
+      </w:r>
+    </w:p>
+    <w:p>
+      <w:pPr>
+        <w:pStyle w:val="ListBullet"/>
+        <w:numPr>
+          <w:ilvl w:val="0"/>
+          <w:numId w:val="0"/>
+        </w:numPr>
+        <w:rPr>
+          <w:color w:val="auto"/>
+          <w:lang w:val="fr-CA"/>
+        </w:rPr>
+      </w:pPr>
+      <w:r>
+        <w:rPr>
+          <w:color w:val="auto"/>
+          <w:lang w:val="fr-CA"/>
+        </w:rPr>
+        <w:t>Les test</w:t>
+      </w:r>
+      <w:r>
+        <w:rPr>
+          <w:color w:val="auto"/>
+          <w:lang w:val="fr-CA"/>
+        </w:rPr>
+        <w:t>s</w:t>
+      </w:r>
+      <w:r>
+        <w:rPr>
+          <w:color w:val="auto"/>
+          <w:lang w:val="fr-CA"/>
+        </w:rPr>
+        <w:t xml:space="preserve"> les plus prometteurs sont pour l’instant le PCA standard, Le </w:t>
+      </w:r>
+      <w:proofErr w:type="spellStart"/>
+      <w:r>
+        <w:rPr>
+          <w:color w:val="auto"/>
+          <w:lang w:val="fr-CA"/>
+        </w:rPr>
+        <w:t>sparse</w:t>
+      </w:r>
+      <w:proofErr w:type="spellEnd"/>
+      <w:r>
+        <w:rPr>
+          <w:color w:val="auto"/>
+          <w:lang w:val="fr-CA"/>
+        </w:rPr>
+        <w:t xml:space="preserve"> PCA et le fast ICA.</w:t>
+      </w:r>
+      <w:r>
+        <w:rPr>
+          <w:color w:val="auto"/>
+          <w:lang w:val="fr-CA"/>
+        </w:rPr>
+        <w:t xml:space="preserve"> Ils semblent être les plus précis. Bien sûr, dans le </w:t>
+      </w:r>
+      <w:proofErr w:type="spellStart"/>
+      <w:r>
+        <w:rPr>
+          <w:color w:val="auto"/>
+          <w:lang w:val="fr-CA"/>
+        </w:rPr>
+        <w:t>dataset</w:t>
+      </w:r>
+      <w:proofErr w:type="spellEnd"/>
+      <w:r>
+        <w:rPr>
+          <w:color w:val="auto"/>
+          <w:lang w:val="fr-CA"/>
+        </w:rPr>
+        <w:t xml:space="preserve"> présent, le rapport d’anomalie n’est pas aussi significatif car le data-set n’est pas débalancé, il n’y a donc pas de différence marquer dans la difficulté de reconstruction ce qui nous donne pour l’instant les résultats suivants et ce pour L’entièreté </w:t>
+      </w:r>
+      <w:proofErr w:type="gramStart"/>
+      <w:r>
+        <w:rPr>
+          <w:color w:val="auto"/>
+          <w:lang w:val="fr-CA"/>
+        </w:rPr>
+        <w:t>des algorithme</w:t>
+      </w:r>
+      <w:proofErr w:type="gramEnd"/>
+      <w:r>
+        <w:rPr>
+          <w:color w:val="auto"/>
+          <w:lang w:val="fr-CA"/>
+        </w:rPr>
+        <w:t xml:space="preserve"> utilisé:</w:t>
+      </w:r>
+    </w:p>
+    <w:p>
+      <w:pPr>
+        <w:pStyle w:val="ListBullet"/>
+        <w:numPr>
+          <w:ilvl w:val="0"/>
+          <w:numId w:val="0"/>
+        </w:numPr>
+        <w:rPr>
+          <w:color w:val="auto"/>
+          <w:lang w:val="fr-CA"/>
+        </w:rPr>
+      </w:pPr>
+      <w:r>
+        <w:rPr>
+          <w:color w:val="auto"/>
+          <w:lang w:val="fr-CA"/>
+        </w:rPr>
+        <w:drawing>
+          <wp:inline distT="0" distB="0" distL="0" distR="0" wp14:anchorId="427761E4" wp14:editId="78F34E8D">
+            <wp:extent cx="5134692" cy="952633"/>
+            <wp:effectExtent l="0" t="0" r="8890" b="0"/>
+            <wp:docPr id="20" name="Picture 20"/>
+            <wp:cNvGraphicFramePr>
+              <a:graphicFrameLocks xmlns:a="http://schemas.openxmlformats.org/drawingml/2006/main" noChangeAspect="1"/>
+            </wp:cNvGraphicFramePr>
+            <a:graphic xmlns:a="http://schemas.openxmlformats.org/drawingml/2006/main">
+              <a:graphicData uri="http://schemas.openxmlformats.org/drawingml/2006/picture">
+                <pic:pic xmlns:pic="http://schemas.openxmlformats.org/drawingml/2006/picture">
+                  <pic:nvPicPr>
+                    <pic:cNvPr id="1" name=""/>
+                    <pic:cNvPicPr/>
+                  </pic:nvPicPr>
+                  <pic:blipFill>
+                    <a:blip r:embed="rId25"/>
+                    <a:stretch>
+                      <a:fillRect/>
+                    </a:stretch>
+                  </pic:blipFill>
+                  <pic:spPr>
+                    <a:xfrm>
+                      <a:off x="0" y="0"/>
+                      <a:ext cx="5134692" cy="952633"/>
+                    </a:xfrm>
+                    <a:prstGeom prst="rect">
+                      <a:avLst/>
+                    </a:prstGeom>
+                  </pic:spPr>
+                </pic:pic>
+              </a:graphicData>
+            </a:graphic>
+          </wp:inline>
+        </w:drawing>
+      </w:r>
+    </w:p>
+    <w:p>
+      <w:pPr>
+        <w:pStyle w:val="ListBullet"/>
+        <w:numPr>
+          <w:ilvl w:val="0"/>
+          <w:numId w:val="0"/>
+        </w:numPr>
+        <w:rPr>
+          <w:color w:val="auto"/>
+          <w:lang w:val="fr-CA"/>
+        </w:rPr>
+      </w:pPr>
+      <w:r>
+        <w:rPr>
+          <w:color w:val="auto"/>
+          <w:lang w:val="fr-CA"/>
+        </w:rPr>
+        <w:t xml:space="preserve"> Nous continuerons donc avec les trois plus prometteurs pour l’instant. </w:t>
+      </w:r>
+    </w:p>
+    <w:p>
+      <w:pPr>
+        <w:pStyle w:val="ListBullet"/>
+        <w:numPr>
+          <w:ilvl w:val="0"/>
+          <w:numId w:val="0"/>
+        </w:numPr>
+        <w:rPr>
+          <w:color w:val="auto"/>
+          <w:lang w:val="fr-CA"/>
+        </w:rPr>
+      </w:pPr>
+    </w:p>
+    <w:p>
+      <w:pPr>
+        <w:pStyle w:val="ListBullet"/>
+        <w:numPr>
+          <w:ilvl w:val="0"/>
+          <w:numId w:val="0"/>
+        </w:numPr>
+        <w:rPr>
+          <w:color w:val="auto"/>
+          <w:lang w:val="fr-CA"/>
+        </w:rPr>
+      </w:pPr>
+    </w:p>
     <w:sectPr>
-      <w:footerReference w:type="default" r:id="rId10"/>
+      <w:footerReference w:type="default" r:id="rId26"/>
       <w:pgSz w:w="11906" w:h="16838" w:code="9"/>
       <w:pgMar w:top="1440" w:right="1616" w:bottom="1440" w:left="1616" w:header="720" w:footer="720" w:gutter="0"/>
       <w:pgNumType w:start="0"/>
@@ -1083,7 +2331,7 @@
 <w:ftr xmlns:wpc="http://schemas.microsoft.com/office/word/2010/wordprocessingCanvas" xmlns:cx="http://schemas.microsoft.com/office/drawing/2014/chartex" xmlns:cx1="http://schemas.microsoft.com/office/drawing/2015/9/8/chartex" xmlns:cx2="http://schemas.microsoft.com/office/drawing/2015/10/21/chartex" xmlns:cx3="http://schemas.microsoft.com/office/drawing/2016/5/9/chartex" xmlns:cx4="http://schemas.microsoft.com/office/drawing/2016/5/10/chartex" xmlns:cx5="http://schemas.microsoft.com/office/drawing/2016/5/11/chartex" xmlns:cx6="http://schemas.microsoft.com/office/drawing/2016/5/12/chartex" xmlns:cx7="http://schemas.microsoft.com/office/drawing/2016/5/13/chartex" xmlns:cx8="http://schemas.microsoft.com/office/drawing/2016/5/14/chartex" xmlns:mc="http://schemas.openxmlformats.org/markup-compatibility/2006" xmlns:aink="http://schemas.microsoft.com/office/drawing/2016/ink" xmlns:am3d="http://schemas.microsoft.com/office/drawing/2017/model3d" xmlns:o="urn:schemas-microsoft-com:office:office" xmlns:r="http://schemas.openxmlformats.org/officeDocument/2006/relationships" xmlns:m="http://schemas.openxmlformats.org/officeDocument/2006/math" xmlns:v="urn:schemas-microsoft-com:vml" xmlns:wp14="http://schemas.microsoft.com/office/word/2010/wordprocessingDrawing" xmlns:wp="http://schemas.openxmlformats.org/drawingml/2006/wordprocessingDrawing" xmlns:w10="urn:schemas-microsoft-com:office:word" xmlns:w="http://schemas.openxmlformats.org/wordprocessingml/2006/main" xmlns:w14="http://schemas.microsoft.com/office/word/2010/wordml" xmlns:w15="http://schemas.microsoft.com/office/word/2012/wordml" xmlns:w16cex="http://schemas.microsoft.com/office/word/2018/wordml/cex" xmlns:w16cid="http://schemas.microsoft.com/office/word/2016/wordml/cid" xmlns:w16="http://schemas.microsoft.com/office/word/2018/wordml" xmlns:w16sdtdh="http://schemas.microsoft.com/office/word/2020/wordml/sdtdatahash" xmlns:w16se="http://schemas.microsoft.com/office/word/2015/wordml/symex" xmlns:wpg="http://schemas.microsoft.com/office/word/2010/wordprocessingGroup" xmlns:wpi="http://schemas.microsoft.com/office/word/2010/wordprocessingInk" xmlns:wne="http://schemas.microsoft.com/office/word/2006/wordml" xmlns:wps="http://schemas.microsoft.com/office/word/2010/wordprocessingShape" mc:Ignorable="w14 w15 w16se w16cid w16 w16cex w16sdtdh wp14">
   <w:p>
     <w:pPr>
-      <w:pStyle w:val="Pieddepage"/>
+      <w:pStyle w:val="Footer"/>
     </w:pPr>
     <w:r>
       <w:rPr>
@@ -1308,7 +2556,7 @@
     <w:lvl w:ilvl="0">
       <w:start w:val="1"/>
       <w:numFmt w:val="decimal"/>
-      <w:pStyle w:val="Listenumros"/>
+      <w:pStyle w:val="ListNumber"/>
       <w:lvlText w:val="%1."/>
       <w:lvlJc w:val="left"/>
       <w:pPr>
@@ -1326,7 +2574,7 @@
     <w:lvl w:ilvl="0">
       <w:start w:val="1"/>
       <w:numFmt w:val="bullet"/>
-      <w:pStyle w:val="Listepuces"/>
+      <w:pStyle w:val="ListBullet"/>
       <w:lvlText w:val="−"/>
       <w:lvlJc w:val="left"/>
       <w:pPr>
@@ -2437,11 +3685,11 @@
     <w:qFormat/>
     <w:rsid w:val="00FD1504"/>
   </w:style>
-  <w:style w:type="paragraph" w:styleId="Titre1">
+  <w:style w:type="paragraph" w:styleId="Heading1">
     <w:name w:val="heading 1"/>
     <w:basedOn w:val="Normal"/>
     <w:next w:val="Normal"/>
-    <w:link w:val="Titre1Car"/>
+    <w:link w:val="Heading1Char"/>
     <w:uiPriority w:val="4"/>
     <w:qFormat/>
     <w:rsid w:val="00A122DB"/>
@@ -2458,11 +3706,11 @@
       <w:szCs w:val="30"/>
     </w:rPr>
   </w:style>
-  <w:style w:type="paragraph" w:styleId="Titre2">
+  <w:style w:type="paragraph" w:styleId="Heading2">
     <w:name w:val="heading 2"/>
     <w:basedOn w:val="Normal"/>
     <w:next w:val="Normal"/>
-    <w:link w:val="Titre2Car"/>
+    <w:link w:val="Heading2Char"/>
     <w:uiPriority w:val="4"/>
     <w:unhideWhenUsed/>
     <w:qFormat/>
@@ -2479,11 +3727,11 @@
       <w:color w:val="3F251D" w:themeColor="accent1"/>
     </w:rPr>
   </w:style>
-  <w:style w:type="paragraph" w:styleId="Titre3">
+  <w:style w:type="paragraph" w:styleId="Heading3">
     <w:name w:val="heading 3"/>
     <w:basedOn w:val="Normal"/>
     <w:next w:val="Normal"/>
-    <w:link w:val="Titre3Car"/>
+    <w:link w:val="Heading3Char"/>
     <w:uiPriority w:val="4"/>
     <w:semiHidden/>
     <w:unhideWhenUsed/>
@@ -2500,11 +3748,11 @@
       <w:color w:val="3F251D" w:themeColor="accent1"/>
     </w:rPr>
   </w:style>
-  <w:style w:type="paragraph" w:styleId="Titre5">
+  <w:style w:type="paragraph" w:styleId="Heading5">
     <w:name w:val="heading 5"/>
     <w:basedOn w:val="Normal"/>
     <w:next w:val="Normal"/>
-    <w:link w:val="Titre5Car"/>
+    <w:link w:val="Heading5Char"/>
     <w:uiPriority w:val="4"/>
     <w:semiHidden/>
     <w:unhideWhenUsed/>
@@ -2521,11 +3769,11 @@
       <w:color w:val="1F120E" w:themeColor="accent1" w:themeShade="80"/>
     </w:rPr>
   </w:style>
-  <w:style w:type="paragraph" w:styleId="Titre6">
+  <w:style w:type="paragraph" w:styleId="Heading6">
     <w:name w:val="heading 6"/>
     <w:basedOn w:val="Normal"/>
     <w:next w:val="Normal"/>
-    <w:link w:val="Titre6Car"/>
+    <w:link w:val="Heading6Char"/>
     <w:uiPriority w:val="4"/>
     <w:semiHidden/>
     <w:unhideWhenUsed/>
@@ -2544,11 +3792,11 @@
       <w:color w:val="1F120E" w:themeColor="accent1" w:themeShade="7F"/>
     </w:rPr>
   </w:style>
-  <w:style w:type="paragraph" w:styleId="Titre8">
+  <w:style w:type="paragraph" w:styleId="Heading8">
     <w:name w:val="heading 8"/>
     <w:basedOn w:val="Normal"/>
     <w:next w:val="Normal"/>
-    <w:link w:val="Titre8Car"/>
+    <w:link w:val="Heading8Char"/>
     <w:uiPriority w:val="4"/>
     <w:semiHidden/>
     <w:unhideWhenUsed/>
@@ -2566,11 +3814,11 @@
       <w:szCs w:val="21"/>
     </w:rPr>
   </w:style>
-  <w:style w:type="paragraph" w:styleId="Titre9">
+  <w:style w:type="paragraph" w:styleId="Heading9">
     <w:name w:val="heading 9"/>
     <w:basedOn w:val="Normal"/>
     <w:next w:val="Normal"/>
-    <w:link w:val="Titre9Car"/>
+    <w:link w:val="Heading9Char"/>
     <w:uiPriority w:val="4"/>
     <w:semiHidden/>
     <w:unhideWhenUsed/>
@@ -2590,13 +3838,13 @@
       <w:szCs w:val="21"/>
     </w:rPr>
   </w:style>
-  <w:style w:type="character" w:default="1" w:styleId="Policepardfaut">
+  <w:style w:type="character" w:default="1" w:styleId="DefaultParagraphFont">
     <w:name w:val="Default Paragraph Font"/>
     <w:uiPriority w:val="1"/>
     <w:semiHidden/>
     <w:unhideWhenUsed/>
   </w:style>
-  <w:style w:type="table" w:default="1" w:styleId="TableauNormal">
+  <w:style w:type="table" w:default="1" w:styleId="TableNormal">
     <w:name w:val="Normal Table"/>
     <w:uiPriority w:val="99"/>
     <w:semiHidden/>
@@ -2611,15 +3859,15 @@
       </w:tblCellMar>
     </w:tblPr>
   </w:style>
-  <w:style w:type="numbering" w:default="1" w:styleId="Aucuneliste">
+  <w:style w:type="numbering" w:default="1" w:styleId="NoList">
     <w:name w:val="No List"/>
     <w:uiPriority w:val="99"/>
     <w:semiHidden/>
     <w:unhideWhenUsed/>
   </w:style>
-  <w:style w:type="table" w:styleId="Ombrageclair">
+  <w:style w:type="table" w:styleId="LightShading">
     <w:name w:val="Light Shading"/>
-    <w:basedOn w:val="TableauNormal"/>
+    <w:basedOn w:val="TableNormal"/>
     <w:uiPriority w:val="60"/>
     <w:pPr>
       <w:spacing w:before="40" w:after="40" w:line="240" w:lineRule="auto"/>
@@ -2729,10 +3977,10 @@
       <w:jc w:val="center"/>
     </w:pPr>
   </w:style>
-  <w:style w:type="character" w:customStyle="1" w:styleId="Titre1Car">
-    <w:name w:val="Titre 1 Car"/>
-    <w:basedOn w:val="Policepardfaut"/>
-    <w:link w:val="Titre1"/>
+  <w:style w:type="character" w:customStyle="1" w:styleId="Heading1Char">
+    <w:name w:val="Heading 1 Char"/>
+    <w:basedOn w:val="DefaultParagraphFont"/>
+    <w:link w:val="Heading1"/>
     <w:uiPriority w:val="4"/>
     <w:rsid w:val="00690EFD"/>
     <w:rPr>
@@ -2742,10 +3990,10 @@
       <w:szCs w:val="30"/>
     </w:rPr>
   </w:style>
-  <w:style w:type="character" w:customStyle="1" w:styleId="Titre2Car">
-    <w:name w:val="Titre 2 Car"/>
-    <w:basedOn w:val="Policepardfaut"/>
-    <w:link w:val="Titre2"/>
+  <w:style w:type="character" w:customStyle="1" w:styleId="Heading2Char">
+    <w:name w:val="Heading 2 Char"/>
+    <w:basedOn w:val="DefaultParagraphFont"/>
+    <w:link w:val="Heading2"/>
     <w:uiPriority w:val="4"/>
     <w:rsid w:val="00690EFD"/>
     <w:rPr>
@@ -2756,10 +4004,10 @@
       <w:szCs w:val="22"/>
     </w:rPr>
   </w:style>
-  <w:style w:type="character" w:customStyle="1" w:styleId="Titre3Car">
-    <w:name w:val="Titre 3 Car"/>
-    <w:basedOn w:val="Policepardfaut"/>
-    <w:link w:val="Titre3"/>
+  <w:style w:type="character" w:customStyle="1" w:styleId="Heading3Char">
+    <w:name w:val="Heading 3 Char"/>
+    <w:basedOn w:val="DefaultParagraphFont"/>
+    <w:link w:val="Heading3"/>
     <w:uiPriority w:val="4"/>
     <w:semiHidden/>
     <w:rsid w:val="00690EFD"/>
@@ -2770,10 +4018,10 @@
       <w:szCs w:val="22"/>
     </w:rPr>
   </w:style>
-  <w:style w:type="character" w:customStyle="1" w:styleId="Titre5Car">
-    <w:name w:val="Titre 5 Car"/>
-    <w:basedOn w:val="Policepardfaut"/>
-    <w:link w:val="Titre5"/>
+  <w:style w:type="character" w:customStyle="1" w:styleId="Heading5Char">
+    <w:name w:val="Heading 5 Char"/>
+    <w:basedOn w:val="DefaultParagraphFont"/>
+    <w:link w:val="Heading5"/>
     <w:uiPriority w:val="4"/>
     <w:semiHidden/>
     <w:rsid w:val="00690EFD"/>
@@ -2782,10 +4030,10 @@
       <w:color w:val="1F120E" w:themeColor="accent1" w:themeShade="80"/>
     </w:rPr>
   </w:style>
-  <w:style w:type="character" w:customStyle="1" w:styleId="Titre6Car">
-    <w:name w:val="Titre 6 Car"/>
-    <w:basedOn w:val="Policepardfaut"/>
-    <w:link w:val="Titre6"/>
+  <w:style w:type="character" w:customStyle="1" w:styleId="Heading6Char">
+    <w:name w:val="Heading 6 Char"/>
+    <w:basedOn w:val="DefaultParagraphFont"/>
+    <w:link w:val="Heading6"/>
     <w:uiPriority w:val="4"/>
     <w:semiHidden/>
     <w:rsid w:val="00690EFD"/>
@@ -2796,7 +4044,7 @@
       <w:color w:val="1F120E" w:themeColor="accent1" w:themeShade="7F"/>
     </w:rPr>
   </w:style>
-  <w:style w:type="paragraph" w:styleId="Listepuces">
+  <w:style w:type="paragraph" w:styleId="ListBullet">
     <w:name w:val="List Bullet"/>
     <w:basedOn w:val="Normal"/>
     <w:uiPriority w:val="7"/>
@@ -2808,7 +4056,7 @@
       </w:numPr>
     </w:pPr>
   </w:style>
-  <w:style w:type="paragraph" w:styleId="Listenumros">
+  <w:style w:type="paragraph" w:styleId="ListNumber">
     <w:name w:val="List Number"/>
     <w:basedOn w:val="Normal"/>
     <w:uiPriority w:val="5"/>
@@ -2821,10 +4069,10 @@
       <w:contextualSpacing/>
     </w:pPr>
   </w:style>
-  <w:style w:type="paragraph" w:styleId="Titre">
+  <w:style w:type="paragraph" w:styleId="Title">
     <w:name w:val="Title"/>
     <w:basedOn w:val="Normal"/>
-    <w:link w:val="TitreCar"/>
+    <w:link w:val="TitleChar"/>
     <w:uiPriority w:val="2"/>
     <w:unhideWhenUsed/>
     <w:qFormat/>
@@ -2842,10 +4090,10 @@
       <w:szCs w:val="60"/>
     </w:rPr>
   </w:style>
-  <w:style w:type="character" w:customStyle="1" w:styleId="TitreCar">
-    <w:name w:val="Titre Car"/>
-    <w:basedOn w:val="Policepardfaut"/>
-    <w:link w:val="Titre"/>
+  <w:style w:type="character" w:customStyle="1" w:styleId="TitleChar">
+    <w:name w:val="Title Char"/>
+    <w:basedOn w:val="DefaultParagraphFont"/>
+    <w:link w:val="Title"/>
     <w:uiPriority w:val="2"/>
     <w:rsid w:val="00FD1504"/>
     <w:rPr>
@@ -2856,10 +4104,10 @@
       <w:szCs w:val="60"/>
     </w:rPr>
   </w:style>
-  <w:style w:type="paragraph" w:styleId="Sous-titre">
+  <w:style w:type="paragraph" w:styleId="Subtitle">
     <w:name w:val="Subtitle"/>
     <w:basedOn w:val="Normal"/>
-    <w:link w:val="Sous-titreCar"/>
+    <w:link w:val="SubtitleChar"/>
     <w:uiPriority w:val="3"/>
     <w:unhideWhenUsed/>
     <w:qFormat/>
@@ -2879,10 +4127,10 @@
       <w:szCs w:val="26"/>
     </w:rPr>
   </w:style>
-  <w:style w:type="character" w:customStyle="1" w:styleId="Sous-titreCar">
-    <w:name w:val="Sous-titre Car"/>
-    <w:basedOn w:val="Policepardfaut"/>
-    <w:link w:val="Sous-titre"/>
+  <w:style w:type="character" w:customStyle="1" w:styleId="SubtitleChar">
+    <w:name w:val="Subtitle Char"/>
+    <w:basedOn w:val="DefaultParagraphFont"/>
+    <w:link w:val="Subtitle"/>
     <w:uiPriority w:val="3"/>
     <w:rsid w:val="00FD1504"/>
     <w:rPr>
@@ -2903,7 +4151,7 @@
       <w:jc w:val="center"/>
     </w:pPr>
   </w:style>
-  <w:style w:type="paragraph" w:styleId="Lgende">
+  <w:style w:type="paragraph" w:styleId="Caption">
     <w:name w:val="caption"/>
     <w:basedOn w:val="Normal"/>
     <w:next w:val="Normal"/>
@@ -2921,10 +4169,10 @@
       <w:szCs w:val="18"/>
     </w:rPr>
   </w:style>
-  <w:style w:type="character" w:customStyle="1" w:styleId="Titre9Car">
-    <w:name w:val="Titre 9 Car"/>
-    <w:basedOn w:val="Policepardfaut"/>
-    <w:link w:val="Titre9"/>
+  <w:style w:type="character" w:customStyle="1" w:styleId="Heading9Char">
+    <w:name w:val="Heading 9 Char"/>
+    <w:basedOn w:val="DefaultParagraphFont"/>
+    <w:link w:val="Heading9"/>
     <w:uiPriority w:val="4"/>
     <w:semiHidden/>
     <w:rsid w:val="00A122DB"/>
@@ -2936,10 +4184,10 @@
       <w:szCs w:val="21"/>
     </w:rPr>
   </w:style>
-  <w:style w:type="character" w:customStyle="1" w:styleId="Titre8Car">
-    <w:name w:val="Titre 8 Car"/>
-    <w:basedOn w:val="Policepardfaut"/>
-    <w:link w:val="Titre8"/>
+  <w:style w:type="character" w:customStyle="1" w:styleId="Heading8Char">
+    <w:name w:val="Heading 8 Char"/>
+    <w:basedOn w:val="DefaultParagraphFont"/>
+    <w:link w:val="Heading8"/>
     <w:uiPriority w:val="4"/>
     <w:semiHidden/>
     <w:rsid w:val="00A122DB"/>
@@ -2949,9 +4197,9 @@
       <w:szCs w:val="21"/>
     </w:rPr>
   </w:style>
-  <w:style w:type="paragraph" w:styleId="En-ttedetabledesmatires">
+  <w:style w:type="paragraph" w:styleId="TOCHeading">
     <w:name w:val="TOC Heading"/>
-    <w:basedOn w:val="Titre1"/>
+    <w:basedOn w:val="Heading1"/>
     <w:next w:val="Normal"/>
     <w:uiPriority w:val="39"/>
     <w:semiHidden/>
@@ -2962,10 +4210,10 @@
       <w:outlineLvl w:val="9"/>
     </w:pPr>
   </w:style>
-  <w:style w:type="paragraph" w:styleId="Pieddepage">
+  <w:style w:type="paragraph" w:styleId="Footer">
     <w:name w:val="footer"/>
     <w:basedOn w:val="Normal"/>
-    <w:link w:val="PieddepageCar"/>
+    <w:link w:val="FooterChar"/>
     <w:uiPriority w:val="99"/>
     <w:unhideWhenUsed/>
     <w:rsid w:val="003422FF"/>
@@ -2977,10 +4225,10 @@
       <w:szCs w:val="16"/>
     </w:rPr>
   </w:style>
-  <w:style w:type="character" w:customStyle="1" w:styleId="PieddepageCar">
-    <w:name w:val="Pied de page Car"/>
-    <w:basedOn w:val="Policepardfaut"/>
-    <w:link w:val="Pieddepage"/>
+  <w:style w:type="character" w:customStyle="1" w:styleId="FooterChar">
+    <w:name w:val="Footer Char"/>
+    <w:basedOn w:val="DefaultParagraphFont"/>
+    <w:link w:val="Footer"/>
     <w:uiPriority w:val="99"/>
     <w:rsid w:val="003422FF"/>
     <w:rPr>
@@ -2988,7 +4236,7 @@
       <w:szCs w:val="16"/>
     </w:rPr>
   </w:style>
-  <w:style w:type="paragraph" w:styleId="TM3">
+  <w:style w:type="paragraph" w:styleId="TOC3">
     <w:name w:val="toc 3"/>
     <w:basedOn w:val="Normal"/>
     <w:next w:val="Normal"/>
@@ -3005,7 +4253,7 @@
       <w:iCs/>
     </w:rPr>
   </w:style>
-  <w:style w:type="paragraph" w:styleId="TM1">
+  <w:style w:type="paragraph" w:styleId="TOC1">
     <w:name w:val="toc 1"/>
     <w:basedOn w:val="Normal"/>
     <w:next w:val="Normal"/>
@@ -3017,7 +4265,7 @@
       <w:spacing w:after="100"/>
     </w:pPr>
   </w:style>
-  <w:style w:type="paragraph" w:styleId="TM2">
+  <w:style w:type="paragraph" w:styleId="TOC2">
     <w:name w:val="toc 2"/>
     <w:basedOn w:val="Normal"/>
     <w:next w:val="Normal"/>
@@ -3030,10 +4278,10 @@
       <w:ind w:left="200"/>
     </w:pPr>
   </w:style>
-  <w:style w:type="paragraph" w:styleId="Textedebulles">
+  <w:style w:type="paragraph" w:styleId="BalloonText">
     <w:name w:val="Balloon Text"/>
     <w:basedOn w:val="Normal"/>
-    <w:link w:val="TextedebullesCar"/>
+    <w:link w:val="BalloonTextChar"/>
     <w:uiPriority w:val="99"/>
     <w:semiHidden/>
     <w:unhideWhenUsed/>
@@ -3046,10 +4294,10 @@
       <w:szCs w:val="16"/>
     </w:rPr>
   </w:style>
-  <w:style w:type="character" w:customStyle="1" w:styleId="TextedebullesCar">
-    <w:name w:val="Texte de bulles Car"/>
-    <w:basedOn w:val="Policepardfaut"/>
-    <w:link w:val="Textedebulles"/>
+  <w:style w:type="character" w:customStyle="1" w:styleId="BalloonTextChar">
+    <w:name w:val="Balloon Text Char"/>
+    <w:basedOn w:val="DefaultParagraphFont"/>
+    <w:link w:val="BalloonText"/>
     <w:uiPriority w:val="99"/>
     <w:semiHidden/>
     <w:rsid w:val="00A122DB"/>
@@ -3058,7 +4306,7 @@
       <w:szCs w:val="16"/>
     </w:rPr>
   </w:style>
-  <w:style w:type="paragraph" w:styleId="Bibliographie">
+  <w:style w:type="paragraph" w:styleId="Bibliography">
     <w:name w:val="Bibliography"/>
     <w:basedOn w:val="Normal"/>
     <w:next w:val="Normal"/>
@@ -3066,10 +4314,10 @@
     <w:semiHidden/>
     <w:unhideWhenUsed/>
   </w:style>
-  <w:style w:type="paragraph" w:styleId="Corpsdetexte3">
+  <w:style w:type="paragraph" w:styleId="BodyText3">
     <w:name w:val="Body Text 3"/>
     <w:basedOn w:val="Normal"/>
-    <w:link w:val="Corpsdetexte3Car"/>
+    <w:link w:val="BodyText3Char"/>
     <w:uiPriority w:val="99"/>
     <w:semiHidden/>
     <w:unhideWhenUsed/>
@@ -3083,7 +4331,7 @@
   </w:style>
   <w:style w:type="table" w:customStyle="1" w:styleId="Tableaudefiche">
     <w:name w:val="Tableau de fiche"/>
-    <w:basedOn w:val="TableauNormal"/>
+    <w:basedOn w:val="TableNormal"/>
     <w:uiPriority w:val="99"/>
     <w:pPr>
       <w:spacing w:before="60" w:after="60" w:line="240" w:lineRule="auto"/>
@@ -3125,9 +4373,9 @@
       </w:pPr>
     </w:tblStylePr>
   </w:style>
-  <w:style w:type="table" w:styleId="Grilledutableau">
+  <w:style w:type="table" w:styleId="TableGrid">
     <w:name w:val="Table Grid"/>
-    <w:basedOn w:val="TableauNormal"/>
+    <w:basedOn w:val="TableNormal"/>
     <w:uiPriority w:val="59"/>
     <w:pPr>
       <w:spacing w:before="0" w:after="0" w:line="240" w:lineRule="auto"/>
@@ -3143,10 +4391,10 @@
       </w:tblBorders>
     </w:tblPr>
   </w:style>
-  <w:style w:type="paragraph" w:styleId="En-tte">
+  <w:style w:type="paragraph" w:styleId="Header">
     <w:name w:val="header"/>
     <w:basedOn w:val="Normal"/>
-    <w:link w:val="En-tteCar"/>
+    <w:link w:val="HeaderChar"/>
     <w:uiPriority w:val="99"/>
     <w:unhideWhenUsed/>
     <w:rsid w:val="001A2000"/>
@@ -3154,17 +4402,17 @@
       <w:spacing w:before="0" w:after="0" w:line="240" w:lineRule="auto"/>
     </w:pPr>
   </w:style>
-  <w:style w:type="character" w:customStyle="1" w:styleId="En-tteCar">
-    <w:name w:val="En-tête Car"/>
-    <w:basedOn w:val="Policepardfaut"/>
-    <w:link w:val="En-tte"/>
+  <w:style w:type="character" w:customStyle="1" w:styleId="HeaderChar">
+    <w:name w:val="Header Char"/>
+    <w:basedOn w:val="DefaultParagraphFont"/>
+    <w:link w:val="Header"/>
     <w:uiPriority w:val="99"/>
     <w:rsid w:val="001A2000"/>
   </w:style>
-  <w:style w:type="character" w:customStyle="1" w:styleId="Corpsdetexte3Car">
-    <w:name w:val="Corps de texte 3 Car"/>
-    <w:basedOn w:val="Policepardfaut"/>
-    <w:link w:val="Corpsdetexte3"/>
+  <w:style w:type="character" w:customStyle="1" w:styleId="BodyText3Char">
+    <w:name w:val="Body Text 3 Char"/>
+    <w:basedOn w:val="DefaultParagraphFont"/>
+    <w:link w:val="BodyText3"/>
     <w:uiPriority w:val="99"/>
     <w:semiHidden/>
     <w:rsid w:val="00A122DB"/>
@@ -3172,9 +4420,9 @@
       <w:szCs w:val="16"/>
     </w:rPr>
   </w:style>
-  <w:style w:type="character" w:styleId="Marquedecommentaire">
+  <w:style w:type="character" w:styleId="CommentReference">
     <w:name w:val="annotation reference"/>
-    <w:basedOn w:val="Policepardfaut"/>
+    <w:basedOn w:val="DefaultParagraphFont"/>
     <w:uiPriority w:val="99"/>
     <w:semiHidden/>
     <w:unhideWhenUsed/>
@@ -3184,10 +4432,10 @@
       <w:szCs w:val="16"/>
     </w:rPr>
   </w:style>
-  <w:style w:type="paragraph" w:styleId="Retraitcorpsdetexte3">
+  <w:style w:type="paragraph" w:styleId="BodyTextIndent3">
     <w:name w:val="Body Text Indent 3"/>
     <w:basedOn w:val="Normal"/>
-    <w:link w:val="Retraitcorpsdetexte3Car"/>
+    <w:link w:val="BodyTextIndent3Char"/>
     <w:uiPriority w:val="99"/>
     <w:semiHidden/>
     <w:unhideWhenUsed/>
@@ -3200,10 +4448,10 @@
       <w:szCs w:val="16"/>
     </w:rPr>
   </w:style>
-  <w:style w:type="character" w:customStyle="1" w:styleId="Retraitcorpsdetexte3Car">
-    <w:name w:val="Retrait corps de texte 3 Car"/>
-    <w:basedOn w:val="Policepardfaut"/>
-    <w:link w:val="Retraitcorpsdetexte3"/>
+  <w:style w:type="character" w:customStyle="1" w:styleId="BodyTextIndent3Char">
+    <w:name w:val="Body Text Indent 3 Char"/>
+    <w:basedOn w:val="DefaultParagraphFont"/>
+    <w:link w:val="BodyTextIndent3"/>
     <w:uiPriority w:val="99"/>
     <w:semiHidden/>
     <w:rsid w:val="00A122DB"/>
@@ -3211,10 +4459,10 @@
       <w:szCs w:val="16"/>
     </w:rPr>
   </w:style>
-  <w:style w:type="paragraph" w:styleId="Commentaire">
+  <w:style w:type="paragraph" w:styleId="CommentText">
     <w:name w:val="annotation text"/>
     <w:basedOn w:val="Normal"/>
-    <w:link w:val="CommentaireCar"/>
+    <w:link w:val="CommentTextChar"/>
     <w:uiPriority w:val="99"/>
     <w:semiHidden/>
     <w:unhideWhenUsed/>
@@ -3226,10 +4474,10 @@
       <w:szCs w:val="20"/>
     </w:rPr>
   </w:style>
-  <w:style w:type="character" w:customStyle="1" w:styleId="CommentaireCar">
-    <w:name w:val="Commentaire Car"/>
-    <w:basedOn w:val="Policepardfaut"/>
-    <w:link w:val="Commentaire"/>
+  <w:style w:type="character" w:customStyle="1" w:styleId="CommentTextChar">
+    <w:name w:val="Comment Text Char"/>
+    <w:basedOn w:val="DefaultParagraphFont"/>
+    <w:link w:val="CommentText"/>
     <w:uiPriority w:val="99"/>
     <w:semiHidden/>
     <w:rsid w:val="00A122DB"/>
@@ -3237,11 +4485,11 @@
       <w:szCs w:val="20"/>
     </w:rPr>
   </w:style>
-  <w:style w:type="paragraph" w:styleId="Objetducommentaire">
+  <w:style w:type="paragraph" w:styleId="CommentSubject">
     <w:name w:val="annotation subject"/>
-    <w:basedOn w:val="Commentaire"/>
-    <w:next w:val="Commentaire"/>
-    <w:link w:val="ObjetducommentaireCar"/>
+    <w:basedOn w:val="CommentText"/>
+    <w:next w:val="CommentText"/>
+    <w:link w:val="CommentSubjectChar"/>
     <w:uiPriority w:val="99"/>
     <w:semiHidden/>
     <w:unhideWhenUsed/>
@@ -3251,10 +4499,10 @@
       <w:bCs/>
     </w:rPr>
   </w:style>
-  <w:style w:type="character" w:customStyle="1" w:styleId="ObjetducommentaireCar">
-    <w:name w:val="Objet du commentaire Car"/>
-    <w:basedOn w:val="CommentaireCar"/>
-    <w:link w:val="Objetducommentaire"/>
+  <w:style w:type="character" w:customStyle="1" w:styleId="CommentSubjectChar">
+    <w:name w:val="Comment Subject Char"/>
+    <w:basedOn w:val="CommentTextChar"/>
+    <w:link w:val="CommentSubject"/>
     <w:uiPriority w:val="99"/>
     <w:semiHidden/>
     <w:rsid w:val="00A122DB"/>
@@ -3264,10 +4512,10 @@
       <w:szCs w:val="20"/>
     </w:rPr>
   </w:style>
-  <w:style w:type="paragraph" w:styleId="Explorateurdedocuments">
+  <w:style w:type="paragraph" w:styleId="DocumentMap">
     <w:name w:val="Document Map"/>
     <w:basedOn w:val="Normal"/>
-    <w:link w:val="ExplorateurdedocumentsCar"/>
+    <w:link w:val="DocumentMapChar"/>
     <w:uiPriority w:val="99"/>
     <w:semiHidden/>
     <w:unhideWhenUsed/>
@@ -3280,10 +4528,10 @@
       <w:szCs w:val="16"/>
     </w:rPr>
   </w:style>
-  <w:style w:type="character" w:customStyle="1" w:styleId="ExplorateurdedocumentsCar">
-    <w:name w:val="Explorateur de documents Car"/>
-    <w:basedOn w:val="Policepardfaut"/>
-    <w:link w:val="Explorateurdedocuments"/>
+  <w:style w:type="character" w:customStyle="1" w:styleId="DocumentMapChar">
+    <w:name w:val="Document Map Char"/>
+    <w:basedOn w:val="DefaultParagraphFont"/>
+    <w:link w:val="DocumentMap"/>
     <w:uiPriority w:val="99"/>
     <w:semiHidden/>
     <w:rsid w:val="00A122DB"/>
@@ -3292,10 +4540,10 @@
       <w:szCs w:val="16"/>
     </w:rPr>
   </w:style>
-  <w:style w:type="paragraph" w:styleId="Notedefin">
+  <w:style w:type="paragraph" w:styleId="EndnoteText">
     <w:name w:val="endnote text"/>
     <w:basedOn w:val="Normal"/>
-    <w:link w:val="NotedefinCar"/>
+    <w:link w:val="EndnoteTextChar"/>
     <w:uiPriority w:val="99"/>
     <w:semiHidden/>
     <w:unhideWhenUsed/>
@@ -3307,10 +4555,10 @@
       <w:szCs w:val="20"/>
     </w:rPr>
   </w:style>
-  <w:style w:type="character" w:customStyle="1" w:styleId="NotedefinCar">
-    <w:name w:val="Note de fin Car"/>
-    <w:basedOn w:val="Policepardfaut"/>
-    <w:link w:val="Notedefin"/>
+  <w:style w:type="character" w:customStyle="1" w:styleId="EndnoteTextChar">
+    <w:name w:val="Endnote Text Char"/>
+    <w:basedOn w:val="DefaultParagraphFont"/>
+    <w:link w:val="EndnoteText"/>
     <w:uiPriority w:val="99"/>
     <w:semiHidden/>
     <w:rsid w:val="00A122DB"/>
@@ -3318,7 +4566,7 @@
       <w:szCs w:val="20"/>
     </w:rPr>
   </w:style>
-  <w:style w:type="paragraph" w:styleId="Adresseexpditeur">
+  <w:style w:type="paragraph" w:styleId="EnvelopeReturn">
     <w:name w:val="envelope return"/>
     <w:basedOn w:val="Normal"/>
     <w:uiPriority w:val="99"/>
@@ -3333,10 +4581,10 @@
       <w:szCs w:val="20"/>
     </w:rPr>
   </w:style>
-  <w:style w:type="paragraph" w:styleId="Notedebasdepage">
+  <w:style w:type="paragraph" w:styleId="FootnoteText">
     <w:name w:val="footnote text"/>
     <w:basedOn w:val="Normal"/>
-    <w:link w:val="NotedebasdepageCar"/>
+    <w:link w:val="FootnoteTextChar"/>
     <w:uiPriority w:val="99"/>
     <w:semiHidden/>
     <w:unhideWhenUsed/>
@@ -3348,10 +4596,10 @@
       <w:szCs w:val="20"/>
     </w:rPr>
   </w:style>
-  <w:style w:type="character" w:customStyle="1" w:styleId="NotedebasdepageCar">
-    <w:name w:val="Note de bas de page Car"/>
-    <w:basedOn w:val="Policepardfaut"/>
-    <w:link w:val="Notedebasdepage"/>
+  <w:style w:type="character" w:customStyle="1" w:styleId="FootnoteTextChar">
+    <w:name w:val="Footnote Text Char"/>
+    <w:basedOn w:val="DefaultParagraphFont"/>
+    <w:link w:val="FootnoteText"/>
     <w:uiPriority w:val="99"/>
     <w:semiHidden/>
     <w:rsid w:val="00A122DB"/>
@@ -3359,9 +4607,9 @@
       <w:szCs w:val="20"/>
     </w:rPr>
   </w:style>
-  <w:style w:type="character" w:styleId="CodeHTML">
+  <w:style w:type="character" w:styleId="HTMLCode">
     <w:name w:val="HTML Code"/>
-    <w:basedOn w:val="Policepardfaut"/>
+    <w:basedOn w:val="DefaultParagraphFont"/>
     <w:uiPriority w:val="99"/>
     <w:semiHidden/>
     <w:unhideWhenUsed/>
@@ -3372,10 +4620,10 @@
       <w:szCs w:val="20"/>
     </w:rPr>
   </w:style>
-  <w:style w:type="paragraph" w:styleId="PrformatHTML">
+  <w:style w:type="paragraph" w:styleId="HTMLPreformatted">
     <w:name w:val="HTML Preformatted"/>
     <w:basedOn w:val="Normal"/>
-    <w:link w:val="PrformatHTMLCar"/>
+    <w:link w:val="HTMLPreformattedChar"/>
     <w:uiPriority w:val="99"/>
     <w:semiHidden/>
     <w:unhideWhenUsed/>
@@ -3388,10 +4636,10 @@
       <w:szCs w:val="20"/>
     </w:rPr>
   </w:style>
-  <w:style w:type="character" w:customStyle="1" w:styleId="PrformatHTMLCar">
-    <w:name w:val="Préformaté HTML Car"/>
-    <w:basedOn w:val="Policepardfaut"/>
-    <w:link w:val="PrformatHTML"/>
+  <w:style w:type="character" w:customStyle="1" w:styleId="HTMLPreformattedChar">
+    <w:name w:val="HTML Preformatted Char"/>
+    <w:basedOn w:val="DefaultParagraphFont"/>
+    <w:link w:val="HTMLPreformatted"/>
     <w:uiPriority w:val="99"/>
     <w:semiHidden/>
     <w:rsid w:val="00A122DB"/>
@@ -3400,9 +4648,9 @@
       <w:szCs w:val="20"/>
     </w:rPr>
   </w:style>
-  <w:style w:type="character" w:styleId="ClavierHTML">
+  <w:style w:type="character" w:styleId="HTMLKeyboard">
     <w:name w:val="HTML Keyboard"/>
-    <w:basedOn w:val="Policepardfaut"/>
+    <w:basedOn w:val="DefaultParagraphFont"/>
     <w:uiPriority w:val="99"/>
     <w:semiHidden/>
     <w:unhideWhenUsed/>
@@ -3413,9 +4661,9 @@
       <w:szCs w:val="20"/>
     </w:rPr>
   </w:style>
-  <w:style w:type="character" w:styleId="MachinecrireHTML">
+  <w:style w:type="character" w:styleId="HTMLTypewriter">
     <w:name w:val="HTML Typewriter"/>
-    <w:basedOn w:val="Policepardfaut"/>
+    <w:basedOn w:val="DefaultParagraphFont"/>
     <w:uiPriority w:val="99"/>
     <w:semiHidden/>
     <w:unhideWhenUsed/>
@@ -3426,9 +4674,9 @@
       <w:szCs w:val="20"/>
     </w:rPr>
   </w:style>
-  <w:style w:type="paragraph" w:styleId="Textedemacro">
+  <w:style w:type="paragraph" w:styleId="MacroText">
     <w:name w:val="macro"/>
-    <w:link w:val="TextedemacroCar"/>
+    <w:link w:val="MacroTextChar"/>
     <w:uiPriority w:val="99"/>
     <w:semiHidden/>
     <w:unhideWhenUsed/>
@@ -3452,10 +4700,10 @@
       <w:szCs w:val="20"/>
     </w:rPr>
   </w:style>
-  <w:style w:type="character" w:customStyle="1" w:styleId="TextedemacroCar">
-    <w:name w:val="Texte de macro Car"/>
-    <w:basedOn w:val="Policepardfaut"/>
-    <w:link w:val="Textedemacro"/>
+  <w:style w:type="character" w:customStyle="1" w:styleId="MacroTextChar">
+    <w:name w:val="Macro Text Char"/>
+    <w:basedOn w:val="DefaultParagraphFont"/>
+    <w:link w:val="MacroText"/>
     <w:uiPriority w:val="99"/>
     <w:semiHidden/>
     <w:rsid w:val="00A122DB"/>
@@ -3464,10 +4712,10 @@
       <w:szCs w:val="20"/>
     </w:rPr>
   </w:style>
-  <w:style w:type="paragraph" w:styleId="Textebrut">
+  <w:style w:type="paragraph" w:styleId="PlainText">
     <w:name w:val="Plain Text"/>
     <w:basedOn w:val="Normal"/>
-    <w:link w:val="TextebrutCar"/>
+    <w:link w:val="PlainTextChar"/>
     <w:uiPriority w:val="99"/>
     <w:semiHidden/>
     <w:unhideWhenUsed/>
@@ -3480,10 +4728,10 @@
       <w:szCs w:val="21"/>
     </w:rPr>
   </w:style>
-  <w:style w:type="character" w:customStyle="1" w:styleId="TextebrutCar">
-    <w:name w:val="Texte brut Car"/>
-    <w:basedOn w:val="Policepardfaut"/>
-    <w:link w:val="Textebrut"/>
+  <w:style w:type="character" w:customStyle="1" w:styleId="PlainTextChar">
+    <w:name w:val="Plain Text Char"/>
+    <w:basedOn w:val="DefaultParagraphFont"/>
+    <w:link w:val="PlainText"/>
     <w:uiPriority w:val="99"/>
     <w:semiHidden/>
     <w:rsid w:val="00A122DB"/>
@@ -3492,9 +4740,9 @@
       <w:szCs w:val="21"/>
     </w:rPr>
   </w:style>
-  <w:style w:type="character" w:styleId="Textedelespacerserv">
+  <w:style w:type="character" w:styleId="PlaceholderText">
     <w:name w:val="Placeholder Text"/>
-    <w:basedOn w:val="Policepardfaut"/>
+    <w:basedOn w:val="DefaultParagraphFont"/>
     <w:uiPriority w:val="99"/>
     <w:semiHidden/>
     <w:rsid w:val="00A122DB"/>

</xml_diff>

<commit_message>
Ajout d'un Decision Tree ameliorant l'accuracy
</commit_message>
<xml_diff>
--- a/documentation/TP1 - Data Mining.docx
+++ b/documentation/TP1 - Data Mining.docx
@@ -16,7 +16,7 @@
     </w:p>
     <w:p>
       <w:pPr>
-        <w:pStyle w:val="Title"/>
+        <w:pStyle w:val="Titre"/>
         <w:rPr>
           <w:b/>
           <w:bCs/>
@@ -54,7 +54,7 @@
     </w:p>
     <w:p>
       <w:pPr>
-        <w:pStyle w:val="Subtitle"/>
+        <w:pStyle w:val="Sous-titre"/>
         <w:rPr>
           <w:color w:val="auto"/>
         </w:rPr>
@@ -377,18 +377,32 @@
           <w:color w:val="auto"/>
           <w:lang w:bidi="fr-FR"/>
         </w:rPr>
-        <w:t>Joshua, Guillaume</w:t>
-      </w:r>
-      <w:r>
-        <w:rPr>
+        <w:t>Joshua</w:t>
+      </w:r>
+      <w:r>
+        <w:rPr>
+          <w:color w:val="auto"/>
           <w:lang w:bidi="fr-FR"/>
         </w:rPr>
+        <w:t xml:space="preserve"> MERCURE</w:t>
+      </w:r>
+      <w:r>
+        <w:rPr>
+          <w:color w:val="auto"/>
+          <w:lang w:bidi="fr-FR"/>
+        </w:rPr>
+        <w:t>, Guillaume</w:t>
+      </w:r>
+      <w:r>
+        <w:rPr>
+          <w:lang w:bidi="fr-FR"/>
+        </w:rPr>
         <w:br w:type="page"/>
       </w:r>
     </w:p>
     <w:p>
       <w:pPr>
-        <w:pStyle w:val="Heading1"/>
+        <w:pStyle w:val="Titre1"/>
         <w:rPr>
           <w:b/>
           <w:bCs/>
@@ -708,7 +722,7 @@
     </w:p>
     <w:p>
       <w:pPr>
-        <w:pStyle w:val="Heading1"/>
+        <w:pStyle w:val="Titre1"/>
         <w:rPr>
           <w:b/>
           <w:bCs/>
@@ -742,7 +756,7 @@
     </w:p>
     <w:p>
       <w:pPr>
-        <w:pStyle w:val="ListBullet"/>
+        <w:pStyle w:val="Listepuces"/>
         <w:numPr>
           <w:ilvl w:val="0"/>
           <w:numId w:val="0"/>
@@ -832,7 +846,7 @@
     </w:p>
     <w:p>
       <w:pPr>
-        <w:pStyle w:val="ListBullet"/>
+        <w:pStyle w:val="Listepuces"/>
         <w:numPr>
           <w:ilvl w:val="0"/>
           <w:numId w:val="0"/>
@@ -856,7 +870,7 @@
     </w:p>
     <w:p>
       <w:pPr>
-        <w:pStyle w:val="ListBullet"/>
+        <w:pStyle w:val="Listepuces"/>
         <w:numPr>
           <w:ilvl w:val="0"/>
           <w:numId w:val="0"/>
@@ -922,7 +936,7 @@
     </w:p>
     <w:p>
       <w:pPr>
-        <w:pStyle w:val="ListBullet"/>
+        <w:pStyle w:val="Listepuces"/>
         <w:numPr>
           <w:ilvl w:val="0"/>
           <w:numId w:val="21"/>
@@ -940,7 +954,7 @@
     </w:p>
     <w:p>
       <w:pPr>
-        <w:pStyle w:val="ListBullet"/>
+        <w:pStyle w:val="Listepuces"/>
         <w:numPr>
           <w:ilvl w:val="0"/>
           <w:numId w:val="21"/>
@@ -965,7 +979,7 @@
     </w:p>
     <w:p>
       <w:pPr>
-        <w:pStyle w:val="ListBullet"/>
+        <w:pStyle w:val="Listepuces"/>
         <w:numPr>
           <w:ilvl w:val="0"/>
           <w:numId w:val="21"/>
@@ -983,7 +997,7 @@
     </w:p>
     <w:p>
       <w:pPr>
-        <w:pStyle w:val="ListBullet"/>
+        <w:pStyle w:val="Listepuces"/>
         <w:numPr>
           <w:ilvl w:val="0"/>
           <w:numId w:val="0"/>
@@ -1007,37 +1021,410 @@
     </w:p>
     <w:p>
       <w:pPr>
-        <w:pStyle w:val="ListBullet"/>
-        <w:numPr>
-          <w:ilvl w:val="0"/>
-          <w:numId w:val="0"/>
-        </w:numPr>
-        <w:rPr>
-          <w:color w:val="auto"/>
-        </w:rPr>
-      </w:pPr>
-    </w:p>
-    <w:p>
-      <w:pPr>
-        <w:pStyle w:val="ListBullet"/>
-        <w:numPr>
-          <w:ilvl w:val="0"/>
-          <w:numId w:val="0"/>
-        </w:numPr>
-        <w:rPr>
-          <w:color w:val="auto"/>
-        </w:rPr>
-      </w:pPr>
-      <w:r>
-        <w:rPr>
-          <w:color w:val="auto"/>
-        </w:rPr>
-        <w:t>Phase de Test :</w:t>
-      </w:r>
-    </w:p>
-    <w:p>
-      <w:pPr>
-        <w:pStyle w:val="ListBullet"/>
+        <w:pStyle w:val="Listepuces"/>
+        <w:numPr>
+          <w:ilvl w:val="0"/>
+          <w:numId w:val="0"/>
+        </w:numPr>
+        <w:rPr>
+          <w:color w:val="auto"/>
+        </w:rPr>
+      </w:pPr>
+    </w:p>
+    <w:p>
+      <w:pPr>
+        <w:pStyle w:val="Listepuces"/>
+        <w:numPr>
+          <w:ilvl w:val="0"/>
+          <w:numId w:val="0"/>
+        </w:numPr>
+        <w:rPr>
+          <w:color w:val="auto"/>
+        </w:rPr>
+      </w:pPr>
+    </w:p>
+    <w:p>
+      <w:pPr>
+        <w:pStyle w:val="Listepuces"/>
+        <w:numPr>
+          <w:ilvl w:val="0"/>
+          <w:numId w:val="0"/>
+        </w:numPr>
+        <w:rPr>
+          <w:color w:val="auto"/>
+        </w:rPr>
+      </w:pPr>
+    </w:p>
+    <w:p>
+      <w:pPr>
+        <w:pStyle w:val="Listepuces"/>
+        <w:numPr>
+          <w:ilvl w:val="0"/>
+          <w:numId w:val="0"/>
+        </w:numPr>
+        <w:rPr>
+          <w:color w:val="auto"/>
+        </w:rPr>
+      </w:pPr>
+    </w:p>
+    <w:p>
+      <w:pPr>
+        <w:pStyle w:val="Listepuces"/>
+        <w:numPr>
+          <w:ilvl w:val="0"/>
+          <w:numId w:val="0"/>
+        </w:numPr>
+        <w:rPr>
+          <w:color w:val="auto"/>
+        </w:rPr>
+      </w:pPr>
+    </w:p>
+    <w:p>
+      <w:pPr>
+        <w:pStyle w:val="Listepuces"/>
+        <w:numPr>
+          <w:ilvl w:val="0"/>
+          <w:numId w:val="0"/>
+        </w:numPr>
+        <w:rPr>
+          <w:color w:val="auto"/>
+        </w:rPr>
+      </w:pPr>
+    </w:p>
+    <w:p>
+      <w:pPr>
+        <w:pStyle w:val="Listepuces"/>
+        <w:numPr>
+          <w:ilvl w:val="0"/>
+          <w:numId w:val="0"/>
+        </w:numPr>
+        <w:rPr>
+          <w:color w:val="auto"/>
+        </w:rPr>
+      </w:pPr>
+    </w:p>
+    <w:p>
+      <w:pPr>
+        <w:pStyle w:val="Listepuces"/>
+        <w:numPr>
+          <w:ilvl w:val="0"/>
+          <w:numId w:val="0"/>
+        </w:numPr>
+        <w:rPr>
+          <w:color w:val="auto"/>
+        </w:rPr>
+      </w:pPr>
+    </w:p>
+    <w:p>
+      <w:pPr>
+        <w:pStyle w:val="Listepuces"/>
+        <w:numPr>
+          <w:ilvl w:val="0"/>
+          <w:numId w:val="0"/>
+        </w:numPr>
+        <w:rPr>
+          <w:color w:val="auto"/>
+        </w:rPr>
+      </w:pPr>
+    </w:p>
+    <w:p>
+      <w:pPr>
+        <w:pStyle w:val="Listepuces"/>
+        <w:numPr>
+          <w:ilvl w:val="0"/>
+          <w:numId w:val="0"/>
+        </w:numPr>
+        <w:rPr>
+          <w:color w:val="auto"/>
+        </w:rPr>
+      </w:pPr>
+    </w:p>
+    <w:p>
+      <w:pPr>
+        <w:pStyle w:val="Listepuces"/>
+        <w:numPr>
+          <w:ilvl w:val="0"/>
+          <w:numId w:val="0"/>
+        </w:numPr>
+        <w:rPr>
+          <w:color w:val="auto"/>
+        </w:rPr>
+      </w:pPr>
+    </w:p>
+    <w:p>
+      <w:pPr>
+        <w:pStyle w:val="Listepuces"/>
+        <w:numPr>
+          <w:ilvl w:val="0"/>
+          <w:numId w:val="0"/>
+        </w:numPr>
+        <w:rPr>
+          <w:color w:val="auto"/>
+        </w:rPr>
+      </w:pPr>
+    </w:p>
+    <w:p>
+      <w:pPr>
+        <w:pStyle w:val="Listepuces"/>
+        <w:numPr>
+          <w:ilvl w:val="0"/>
+          <w:numId w:val="0"/>
+        </w:numPr>
+        <w:rPr>
+          <w:color w:val="auto"/>
+        </w:rPr>
+      </w:pPr>
+    </w:p>
+    <w:p>
+      <w:pPr>
+        <w:pStyle w:val="Listepuces"/>
+        <w:numPr>
+          <w:ilvl w:val="0"/>
+          <w:numId w:val="0"/>
+        </w:numPr>
+        <w:rPr>
+          <w:color w:val="auto"/>
+        </w:rPr>
+      </w:pPr>
+    </w:p>
+    <w:p>
+      <w:pPr>
+        <w:pStyle w:val="Listepuces"/>
+        <w:numPr>
+          <w:ilvl w:val="0"/>
+          <w:numId w:val="0"/>
+        </w:numPr>
+        <w:rPr>
+          <w:color w:val="auto"/>
+        </w:rPr>
+      </w:pPr>
+    </w:p>
+    <w:p>
+      <w:pPr>
+        <w:pStyle w:val="Listepuces"/>
+        <w:numPr>
+          <w:ilvl w:val="0"/>
+          <w:numId w:val="0"/>
+        </w:numPr>
+        <w:rPr>
+          <w:color w:val="auto"/>
+        </w:rPr>
+      </w:pPr>
+    </w:p>
+    <w:p>
+      <w:pPr>
+        <w:pStyle w:val="Listepuces"/>
+        <w:numPr>
+          <w:ilvl w:val="0"/>
+          <w:numId w:val="0"/>
+        </w:numPr>
+        <w:rPr>
+          <w:color w:val="auto"/>
+        </w:rPr>
+      </w:pPr>
+    </w:p>
+    <w:p>
+      <w:pPr>
+        <w:pStyle w:val="Listepuces"/>
+        <w:numPr>
+          <w:ilvl w:val="0"/>
+          <w:numId w:val="0"/>
+        </w:numPr>
+        <w:rPr>
+          <w:color w:val="auto"/>
+        </w:rPr>
+      </w:pPr>
+    </w:p>
+    <w:p>
+      <w:pPr>
+        <w:pStyle w:val="Listepuces"/>
+        <w:numPr>
+          <w:ilvl w:val="0"/>
+          <w:numId w:val="0"/>
+        </w:numPr>
+        <w:rPr>
+          <w:color w:val="auto"/>
+        </w:rPr>
+      </w:pPr>
+    </w:p>
+    <w:p>
+      <w:pPr>
+        <w:pStyle w:val="Listepuces"/>
+        <w:numPr>
+          <w:ilvl w:val="0"/>
+          <w:numId w:val="0"/>
+        </w:numPr>
+        <w:rPr>
+          <w:color w:val="auto"/>
+        </w:rPr>
+      </w:pPr>
+    </w:p>
+    <w:p>
+      <w:pPr>
+        <w:pStyle w:val="Listepuces"/>
+        <w:numPr>
+          <w:ilvl w:val="0"/>
+          <w:numId w:val="0"/>
+        </w:numPr>
+        <w:rPr>
+          <w:color w:val="auto"/>
+        </w:rPr>
+      </w:pPr>
+    </w:p>
+    <w:p>
+      <w:pPr>
+        <w:pStyle w:val="Listepuces"/>
+        <w:numPr>
+          <w:ilvl w:val="0"/>
+          <w:numId w:val="0"/>
+        </w:numPr>
+        <w:rPr>
+          <w:color w:val="auto"/>
+        </w:rPr>
+      </w:pPr>
+    </w:p>
+    <w:p>
+      <w:pPr>
+        <w:pStyle w:val="Listepuces"/>
+        <w:numPr>
+          <w:ilvl w:val="0"/>
+          <w:numId w:val="0"/>
+        </w:numPr>
+        <w:rPr>
+          <w:color w:val="auto"/>
+        </w:rPr>
+      </w:pPr>
+    </w:p>
+    <w:p>
+      <w:pPr>
+        <w:pStyle w:val="Titre1"/>
+        <w:rPr>
+          <w:b/>
+          <w:bCs/>
+          <w:color w:val="FF0000"/>
+        </w:rPr>
+      </w:pPr>
+      <w:r>
+        <w:rPr>
+          <w:b/>
+          <w:bCs/>
+          <w:color w:val="FF0000"/>
+        </w:rPr>
+        <w:lastRenderedPageBreak/>
+        <w:t>Phase de tests</w:t>
+      </w:r>
+    </w:p>
+    <w:p>
+      <w:pPr>
+        <w:rPr>
+          <w:color w:val="auto"/>
+        </w:rPr>
+      </w:pPr>
+      <w:r>
+        <w:rPr>
+          <w:color w:val="auto"/>
+        </w:rPr>
+        <w:t>Voici</w:t>
+      </w:r>
+      <w:r>
+        <w:rPr>
+          <w:color w:val="auto"/>
+        </w:rPr>
+        <w:t xml:space="preserve"> ci-dessous les résultats des tests effectués pour tous les algorithmes à notre disposition.</w:t>
+      </w:r>
+      <w:r>
+        <w:rPr>
+          <w:color w:val="auto"/>
+        </w:rPr>
+        <w:t xml:space="preserve"> Les algorithmes sont les suivants : PCA, </w:t>
+      </w:r>
+      <w:proofErr w:type="spellStart"/>
+      <w:r>
+        <w:rPr>
+          <w:color w:val="auto"/>
+        </w:rPr>
+        <w:t>Sparse</w:t>
+      </w:r>
+      <w:proofErr w:type="spellEnd"/>
+      <w:r>
+        <w:rPr>
+          <w:color w:val="auto"/>
+        </w:rPr>
+        <w:t xml:space="preserve"> PCA, Dictionnaire, </w:t>
+      </w:r>
+      <w:proofErr w:type="spellStart"/>
+      <w:r>
+        <w:rPr>
+          <w:color w:val="auto"/>
+        </w:rPr>
+        <w:t>Fast</w:t>
+      </w:r>
+      <w:proofErr w:type="spellEnd"/>
+      <w:r>
+        <w:rPr>
+          <w:color w:val="auto"/>
+        </w:rPr>
+        <w:t xml:space="preserve"> ICA, </w:t>
+      </w:r>
+      <w:proofErr w:type="spellStart"/>
+      <w:r>
+        <w:rPr>
+          <w:color w:val="auto"/>
+        </w:rPr>
+        <w:t>Kernel</w:t>
+      </w:r>
+      <w:proofErr w:type="spellEnd"/>
+      <w:r>
+        <w:rPr>
+          <w:color w:val="auto"/>
+        </w:rPr>
+        <w:t xml:space="preserve"> PCA et </w:t>
+      </w:r>
+      <w:proofErr w:type="spellStart"/>
+      <w:r>
+        <w:rPr>
+          <w:color w:val="auto"/>
+        </w:rPr>
+        <w:t>Random</w:t>
+      </w:r>
+      <w:proofErr w:type="spellEnd"/>
+      <w:r>
+        <w:rPr>
+          <w:color w:val="auto"/>
+        </w:rPr>
+        <w:t xml:space="preserve"> </w:t>
+      </w:r>
+      <w:proofErr w:type="spellStart"/>
+      <w:r>
+        <w:rPr>
+          <w:color w:val="auto"/>
+        </w:rPr>
+        <w:t>Gaussian</w:t>
+      </w:r>
+      <w:proofErr w:type="spellEnd"/>
+      <w:r>
+        <w:rPr>
+          <w:color w:val="auto"/>
+        </w:rPr>
+        <w:t xml:space="preserve"> Projection.</w:t>
+      </w:r>
+    </w:p>
+    <w:p>
+      <w:pPr>
+        <w:rPr>
+          <w:color w:val="auto"/>
+        </w:rPr>
+      </w:pPr>
+      <w:r>
+        <w:rPr>
+          <w:color w:val="auto"/>
+        </w:rPr>
+        <w:t>Les résultats recueillis sont la répartition et la séparation des instances après la réduction de dimensionnalité, la précision globale de la reconstruction ainsi que le ratio vrai-positifs/faux-positifs.</w:t>
+      </w:r>
+    </w:p>
+    <w:p>
+      <w:pPr>
+        <w:pStyle w:val="Listepuces"/>
         <w:numPr>
           <w:ilvl w:val="0"/>
           <w:numId w:val="0"/>
@@ -1055,24 +1442,25 @@
     </w:p>
     <w:p>
       <w:pPr>
-        <w:pStyle w:val="ListBullet"/>
-        <w:numPr>
-          <w:ilvl w:val="0"/>
-          <w:numId w:val="0"/>
-        </w:numPr>
-        <w:rPr>
-          <w:color w:val="auto"/>
-          <w:lang w:val="fr-CA"/>
-        </w:rPr>
-      </w:pPr>
-      <w:r>
-        <w:rPr>
+        <w:pStyle w:val="Listepuces"/>
+        <w:numPr>
+          <w:ilvl w:val="0"/>
+          <w:numId w:val="0"/>
+        </w:numPr>
+        <w:rPr>
+          <w:color w:val="auto"/>
+          <w:lang w:val="fr-CA"/>
+        </w:rPr>
+      </w:pPr>
+      <w:r>
+        <w:rPr>
+          <w:noProof/>
           <w:color w:val="auto"/>
           <w:lang w:val="fr-CA"/>
         </w:rPr>
         <w:drawing>
-          <wp:inline distT="0" distB="0" distL="0" distR="0" wp14:anchorId="13EF5B57" wp14:editId="608FDAEA">
-            <wp:extent cx="5314950" cy="4762500"/>
+          <wp:inline distT="0" distB="0" distL="0" distR="0" wp14:anchorId="13EF5B57" wp14:editId="4D829451">
+            <wp:extent cx="3875915" cy="3473042"/>
             <wp:effectExtent l="0" t="0" r="0" b="0"/>
             <wp:docPr id="1" name="Picture 1"/>
             <wp:cNvGraphicFramePr>
@@ -1094,7 +1482,7 @@
                   <pic:spPr>
                     <a:xfrm>
                       <a:off x="0" y="0"/>
-                      <a:ext cx="5314950" cy="4762500"/>
+                      <a:ext cx="3884274" cy="3480532"/>
                     </a:xfrm>
                     <a:prstGeom prst="rect">
                       <a:avLst/>
@@ -1109,26 +1497,26 @@
     </w:p>
     <w:p>
       <w:pPr>
-        <w:pStyle w:val="ListBullet"/>
-        <w:numPr>
-          <w:ilvl w:val="0"/>
-          <w:numId w:val="0"/>
-        </w:numPr>
-        <w:rPr>
-          <w:color w:val="auto"/>
-          <w:lang w:val="fr-CA"/>
-        </w:rPr>
-      </w:pPr>
-      <w:r>
-        <w:rPr>
-          <w:color w:val="auto"/>
-          <w:lang w:val="fr-CA"/>
-        </w:rPr>
-        <w:lastRenderedPageBreak/>
+        <w:pStyle w:val="Listepuces"/>
+        <w:numPr>
+          <w:ilvl w:val="0"/>
+          <w:numId w:val="0"/>
+        </w:numPr>
+        <w:rPr>
+          <w:color w:val="auto"/>
+          <w:lang w:val="fr-CA"/>
+        </w:rPr>
+      </w:pPr>
+      <w:r>
+        <w:rPr>
+          <w:noProof/>
+          <w:color w:val="auto"/>
+          <w:lang w:val="fr-CA"/>
+        </w:rPr>
         <w:drawing>
-          <wp:inline distT="0" distB="0" distL="0" distR="0" wp14:anchorId="7A0A70E5" wp14:editId="7BD7061A">
-            <wp:extent cx="5507990" cy="4131310"/>
-            <wp:effectExtent l="0" t="0" r="0" b="2540"/>
+          <wp:inline distT="0" distB="0" distL="0" distR="0" wp14:anchorId="7A0A70E5" wp14:editId="21A104DD">
+            <wp:extent cx="3881008" cy="2910980"/>
+            <wp:effectExtent l="0" t="0" r="5715" b="0"/>
             <wp:docPr id="3" name="Picture 3"/>
             <wp:cNvGraphicFramePr>
               <a:graphicFrameLocks xmlns:a="http://schemas.openxmlformats.org/drawingml/2006/main" noChangeAspect="1"/>
@@ -1149,7 +1537,7 @@
                   <pic:spPr>
                     <a:xfrm>
                       <a:off x="0" y="0"/>
-                      <a:ext cx="5507990" cy="4131310"/>
+                      <a:ext cx="3898932" cy="2924424"/>
                     </a:xfrm>
                     <a:prstGeom prst="rect">
                       <a:avLst/>
@@ -1164,25 +1552,27 @@
     </w:p>
     <w:p>
       <w:pPr>
-        <w:pStyle w:val="ListBullet"/>
-        <w:numPr>
-          <w:ilvl w:val="0"/>
-          <w:numId w:val="0"/>
-        </w:numPr>
-        <w:rPr>
-          <w:color w:val="auto"/>
-          <w:lang w:val="fr-CA"/>
-        </w:rPr>
-      </w:pPr>
-      <w:r>
-        <w:rPr>
-          <w:color w:val="auto"/>
-          <w:lang w:val="fr-CA"/>
-        </w:rPr>
+        <w:pStyle w:val="Listepuces"/>
+        <w:numPr>
+          <w:ilvl w:val="0"/>
+          <w:numId w:val="0"/>
+        </w:numPr>
+        <w:rPr>
+          <w:color w:val="auto"/>
+          <w:lang w:val="fr-CA"/>
+        </w:rPr>
+      </w:pPr>
+      <w:r>
+        <w:rPr>
+          <w:noProof/>
+          <w:color w:val="auto"/>
+          <w:lang w:val="fr-CA"/>
+        </w:rPr>
+        <w:lastRenderedPageBreak/>
         <w:drawing>
-          <wp:inline distT="0" distB="0" distL="0" distR="0" wp14:anchorId="4420EE36" wp14:editId="11296CFB">
-            <wp:extent cx="5507990" cy="4131310"/>
-            <wp:effectExtent l="0" t="0" r="0" b="2540"/>
+          <wp:inline distT="0" distB="0" distL="0" distR="0" wp14:anchorId="4420EE36" wp14:editId="1929630A">
+            <wp:extent cx="4138251" cy="3103927"/>
+            <wp:effectExtent l="0" t="0" r="2540" b="0"/>
             <wp:docPr id="5" name="Picture 5"/>
             <wp:cNvGraphicFramePr>
               <a:graphicFrameLocks xmlns:a="http://schemas.openxmlformats.org/drawingml/2006/main" noChangeAspect="1"/>
@@ -1203,7 +1593,7 @@
                   <pic:spPr>
                     <a:xfrm>
                       <a:off x="0" y="0"/>
-                      <a:ext cx="5507990" cy="4131310"/>
+                      <a:ext cx="4163994" cy="3123235"/>
                     </a:xfrm>
                     <a:prstGeom prst="rect">
                       <a:avLst/>
@@ -1218,7 +1608,241 @@
     </w:p>
     <w:p>
       <w:pPr>
-        <w:pStyle w:val="ListBullet"/>
+        <w:pStyle w:val="Listepuces"/>
+        <w:numPr>
+          <w:ilvl w:val="0"/>
+          <w:numId w:val="0"/>
+        </w:numPr>
+        <w:rPr>
+          <w:color w:val="auto"/>
+          <w:lang w:val="fr-CA"/>
+        </w:rPr>
+      </w:pPr>
+    </w:p>
+    <w:p>
+      <w:pPr>
+        <w:pStyle w:val="Listepuces"/>
+        <w:numPr>
+          <w:ilvl w:val="0"/>
+          <w:numId w:val="0"/>
+        </w:numPr>
+        <w:rPr>
+          <w:color w:val="auto"/>
+          <w:lang w:val="fr-CA"/>
+        </w:rPr>
+      </w:pPr>
+    </w:p>
+    <w:p>
+      <w:pPr>
+        <w:pStyle w:val="Listepuces"/>
+        <w:numPr>
+          <w:ilvl w:val="0"/>
+          <w:numId w:val="0"/>
+        </w:numPr>
+        <w:rPr>
+          <w:color w:val="auto"/>
+          <w:lang w:val="fr-CA"/>
+        </w:rPr>
+      </w:pPr>
+    </w:p>
+    <w:p>
+      <w:pPr>
+        <w:pStyle w:val="Listepuces"/>
+        <w:numPr>
+          <w:ilvl w:val="0"/>
+          <w:numId w:val="0"/>
+        </w:numPr>
+        <w:rPr>
+          <w:color w:val="auto"/>
+          <w:lang w:val="fr-CA"/>
+        </w:rPr>
+      </w:pPr>
+    </w:p>
+    <w:p>
+      <w:pPr>
+        <w:pStyle w:val="Listepuces"/>
+        <w:numPr>
+          <w:ilvl w:val="0"/>
+          <w:numId w:val="0"/>
+        </w:numPr>
+        <w:rPr>
+          <w:color w:val="auto"/>
+          <w:lang w:val="fr-CA"/>
+        </w:rPr>
+      </w:pPr>
+    </w:p>
+    <w:p>
+      <w:pPr>
+        <w:pStyle w:val="Listepuces"/>
+        <w:numPr>
+          <w:ilvl w:val="0"/>
+          <w:numId w:val="0"/>
+        </w:numPr>
+        <w:rPr>
+          <w:color w:val="auto"/>
+          <w:lang w:val="fr-CA"/>
+        </w:rPr>
+      </w:pPr>
+    </w:p>
+    <w:p>
+      <w:pPr>
+        <w:pStyle w:val="Listepuces"/>
+        <w:numPr>
+          <w:ilvl w:val="0"/>
+          <w:numId w:val="0"/>
+        </w:numPr>
+        <w:rPr>
+          <w:color w:val="auto"/>
+          <w:lang w:val="fr-CA"/>
+        </w:rPr>
+      </w:pPr>
+    </w:p>
+    <w:p>
+      <w:pPr>
+        <w:pStyle w:val="Listepuces"/>
+        <w:numPr>
+          <w:ilvl w:val="0"/>
+          <w:numId w:val="0"/>
+        </w:numPr>
+        <w:rPr>
+          <w:color w:val="auto"/>
+          <w:lang w:val="fr-CA"/>
+        </w:rPr>
+      </w:pPr>
+    </w:p>
+    <w:p>
+      <w:pPr>
+        <w:pStyle w:val="Listepuces"/>
+        <w:numPr>
+          <w:ilvl w:val="0"/>
+          <w:numId w:val="0"/>
+        </w:numPr>
+        <w:rPr>
+          <w:color w:val="auto"/>
+          <w:lang w:val="fr-CA"/>
+        </w:rPr>
+      </w:pPr>
+    </w:p>
+    <w:p>
+      <w:pPr>
+        <w:pStyle w:val="Listepuces"/>
+        <w:numPr>
+          <w:ilvl w:val="0"/>
+          <w:numId w:val="0"/>
+        </w:numPr>
+        <w:rPr>
+          <w:color w:val="auto"/>
+          <w:lang w:val="fr-CA"/>
+        </w:rPr>
+      </w:pPr>
+    </w:p>
+    <w:p>
+      <w:pPr>
+        <w:pStyle w:val="Listepuces"/>
+        <w:numPr>
+          <w:ilvl w:val="0"/>
+          <w:numId w:val="0"/>
+        </w:numPr>
+        <w:rPr>
+          <w:color w:val="auto"/>
+          <w:lang w:val="fr-CA"/>
+        </w:rPr>
+      </w:pPr>
+    </w:p>
+    <w:p>
+      <w:pPr>
+        <w:pStyle w:val="Listepuces"/>
+        <w:numPr>
+          <w:ilvl w:val="0"/>
+          <w:numId w:val="0"/>
+        </w:numPr>
+        <w:rPr>
+          <w:color w:val="auto"/>
+          <w:lang w:val="fr-CA"/>
+        </w:rPr>
+      </w:pPr>
+    </w:p>
+    <w:p>
+      <w:pPr>
+        <w:pStyle w:val="Listepuces"/>
+        <w:numPr>
+          <w:ilvl w:val="0"/>
+          <w:numId w:val="0"/>
+        </w:numPr>
+        <w:rPr>
+          <w:color w:val="auto"/>
+          <w:lang w:val="fr-CA"/>
+        </w:rPr>
+      </w:pPr>
+    </w:p>
+    <w:p>
+      <w:pPr>
+        <w:pStyle w:val="Listepuces"/>
+        <w:numPr>
+          <w:ilvl w:val="0"/>
+          <w:numId w:val="0"/>
+        </w:numPr>
+        <w:rPr>
+          <w:color w:val="auto"/>
+          <w:lang w:val="fr-CA"/>
+        </w:rPr>
+      </w:pPr>
+    </w:p>
+    <w:p>
+      <w:pPr>
+        <w:pStyle w:val="Listepuces"/>
+        <w:numPr>
+          <w:ilvl w:val="0"/>
+          <w:numId w:val="0"/>
+        </w:numPr>
+        <w:rPr>
+          <w:color w:val="auto"/>
+          <w:lang w:val="fr-CA"/>
+        </w:rPr>
+      </w:pPr>
+    </w:p>
+    <w:p>
+      <w:pPr>
+        <w:pStyle w:val="Listepuces"/>
+        <w:numPr>
+          <w:ilvl w:val="0"/>
+          <w:numId w:val="0"/>
+        </w:numPr>
+        <w:rPr>
+          <w:color w:val="auto"/>
+          <w:lang w:val="fr-CA"/>
+        </w:rPr>
+      </w:pPr>
+    </w:p>
+    <w:p>
+      <w:pPr>
+        <w:pStyle w:val="Listepuces"/>
+        <w:numPr>
+          <w:ilvl w:val="0"/>
+          <w:numId w:val="0"/>
+        </w:numPr>
+        <w:rPr>
+          <w:color w:val="auto"/>
+          <w:lang w:val="fr-CA"/>
+        </w:rPr>
+      </w:pPr>
+    </w:p>
+    <w:p>
+      <w:pPr>
+        <w:pStyle w:val="Listepuces"/>
+        <w:numPr>
+          <w:ilvl w:val="0"/>
+          <w:numId w:val="0"/>
+        </w:numPr>
+        <w:rPr>
+          <w:color w:val="auto"/>
+          <w:lang w:val="fr-CA"/>
+        </w:rPr>
+      </w:pPr>
+    </w:p>
+    <w:p>
+      <w:pPr>
+        <w:pStyle w:val="Listepuces"/>
         <w:numPr>
           <w:ilvl w:val="0"/>
           <w:numId w:val="0"/>
@@ -1234,6 +1858,7 @@
           <w:color w:val="auto"/>
           <w:lang w:val="fr-CA"/>
         </w:rPr>
+        <w:lastRenderedPageBreak/>
         <w:t>Sparse</w:t>
       </w:r>
       <w:proofErr w:type="spellEnd"/>
@@ -1247,26 +1872,26 @@
     </w:p>
     <w:p>
       <w:pPr>
-        <w:pStyle w:val="ListBullet"/>
-        <w:numPr>
-          <w:ilvl w:val="0"/>
-          <w:numId w:val="0"/>
-        </w:numPr>
-        <w:rPr>
-          <w:color w:val="auto"/>
-          <w:lang w:val="fr-CA"/>
-        </w:rPr>
-      </w:pPr>
-      <w:r>
-        <w:rPr>
-          <w:color w:val="auto"/>
-          <w:lang w:val="fr-CA"/>
-        </w:rPr>
-        <w:lastRenderedPageBreak/>
+        <w:pStyle w:val="Listepuces"/>
+        <w:numPr>
+          <w:ilvl w:val="0"/>
+          <w:numId w:val="0"/>
+        </w:numPr>
+        <w:rPr>
+          <w:color w:val="auto"/>
+          <w:lang w:val="fr-CA"/>
+        </w:rPr>
+      </w:pPr>
+      <w:r>
+        <w:rPr>
+          <w:noProof/>
+          <w:color w:val="auto"/>
+          <w:lang w:val="fr-CA"/>
+        </w:rPr>
         <w:drawing>
-          <wp:inline distT="0" distB="0" distL="0" distR="0" wp14:anchorId="506ADE0C" wp14:editId="2ED55B43">
-            <wp:extent cx="5314950" cy="4762500"/>
-            <wp:effectExtent l="0" t="0" r="0" b="0"/>
+          <wp:inline distT="0" distB="0" distL="0" distR="0" wp14:anchorId="506ADE0C" wp14:editId="609C89B3">
+            <wp:extent cx="4137660" cy="3707581"/>
+            <wp:effectExtent l="0" t="0" r="2540" b="1270"/>
             <wp:docPr id="6" name="Picture 6"/>
             <wp:cNvGraphicFramePr>
               <a:graphicFrameLocks xmlns:a="http://schemas.openxmlformats.org/drawingml/2006/main" noChangeAspect="1"/>
@@ -1287,7 +1912,7 @@
                   <pic:spPr>
                     <a:xfrm>
                       <a:off x="0" y="0"/>
-                      <a:ext cx="5314950" cy="4762500"/>
+                      <a:ext cx="4142902" cy="3712279"/>
                     </a:xfrm>
                     <a:prstGeom prst="rect">
                       <a:avLst/>
@@ -1302,26 +1927,26 @@
     </w:p>
     <w:p>
       <w:pPr>
-        <w:pStyle w:val="ListBullet"/>
-        <w:numPr>
-          <w:ilvl w:val="0"/>
-          <w:numId w:val="0"/>
-        </w:numPr>
-        <w:rPr>
-          <w:color w:val="auto"/>
-          <w:lang w:val="fr-CA"/>
-        </w:rPr>
-      </w:pPr>
-      <w:r>
-        <w:rPr>
-          <w:color w:val="auto"/>
-          <w:lang w:val="fr-CA"/>
-        </w:rPr>
-        <w:lastRenderedPageBreak/>
+        <w:pStyle w:val="Listepuces"/>
+        <w:numPr>
+          <w:ilvl w:val="0"/>
+          <w:numId w:val="0"/>
+        </w:numPr>
+        <w:rPr>
+          <w:color w:val="auto"/>
+          <w:lang w:val="fr-CA"/>
+        </w:rPr>
+      </w:pPr>
+      <w:r>
+        <w:rPr>
+          <w:noProof/>
+          <w:color w:val="auto"/>
+          <w:lang w:val="fr-CA"/>
+        </w:rPr>
         <w:drawing>
-          <wp:inline distT="0" distB="0" distL="0" distR="0" wp14:anchorId="64B771AA" wp14:editId="7E4A6457">
-            <wp:extent cx="5507990" cy="4131310"/>
-            <wp:effectExtent l="0" t="0" r="0" b="2540"/>
+          <wp:inline distT="0" distB="0" distL="0" distR="0" wp14:anchorId="64B771AA" wp14:editId="0D66BF2F">
+            <wp:extent cx="4127067" cy="3095538"/>
+            <wp:effectExtent l="0" t="0" r="635" b="3810"/>
             <wp:docPr id="7" name="Picture 7"/>
             <wp:cNvGraphicFramePr>
               <a:graphicFrameLocks xmlns:a="http://schemas.openxmlformats.org/drawingml/2006/main" noChangeAspect="1"/>
@@ -1342,7 +1967,7 @@
                   <pic:spPr>
                     <a:xfrm>
                       <a:off x="0" y="0"/>
-                      <a:ext cx="5507990" cy="4131310"/>
+                      <a:ext cx="4144678" cy="3108747"/>
                     </a:xfrm>
                     <a:prstGeom prst="rect">
                       <a:avLst/>
@@ -1357,25 +1982,27 @@
     </w:p>
     <w:p>
       <w:pPr>
-        <w:pStyle w:val="ListBullet"/>
-        <w:numPr>
-          <w:ilvl w:val="0"/>
-          <w:numId w:val="0"/>
-        </w:numPr>
-        <w:rPr>
-          <w:color w:val="auto"/>
-          <w:lang w:val="fr-CA"/>
-        </w:rPr>
-      </w:pPr>
-      <w:r>
-        <w:rPr>
-          <w:color w:val="auto"/>
-          <w:lang w:val="fr-CA"/>
-        </w:rPr>
+        <w:pStyle w:val="Listepuces"/>
+        <w:numPr>
+          <w:ilvl w:val="0"/>
+          <w:numId w:val="0"/>
+        </w:numPr>
+        <w:rPr>
+          <w:color w:val="auto"/>
+          <w:lang w:val="fr-CA"/>
+        </w:rPr>
+      </w:pPr>
+      <w:r>
+        <w:rPr>
+          <w:noProof/>
+          <w:color w:val="auto"/>
+          <w:lang w:val="fr-CA"/>
+        </w:rPr>
+        <w:lastRenderedPageBreak/>
         <w:drawing>
-          <wp:inline distT="0" distB="0" distL="0" distR="0" wp14:anchorId="58C9EF6B" wp14:editId="255D6A76">
-            <wp:extent cx="5507990" cy="4131310"/>
-            <wp:effectExtent l="0" t="0" r="0" b="2540"/>
+          <wp:inline distT="0" distB="0" distL="0" distR="0" wp14:anchorId="58C9EF6B" wp14:editId="7F3B18F5">
+            <wp:extent cx="4144161" cy="3108360"/>
+            <wp:effectExtent l="0" t="0" r="0" b="3175"/>
             <wp:docPr id="8" name="Picture 8"/>
             <wp:cNvGraphicFramePr>
               <a:graphicFrameLocks xmlns:a="http://schemas.openxmlformats.org/drawingml/2006/main" noChangeAspect="1"/>
@@ -1396,7 +2023,7 @@
                   <pic:spPr>
                     <a:xfrm>
                       <a:off x="0" y="0"/>
-                      <a:ext cx="5507990" cy="4131310"/>
+                      <a:ext cx="4159656" cy="3119982"/>
                     </a:xfrm>
                     <a:prstGeom prst="rect">
                       <a:avLst/>
@@ -1411,46 +2038,281 @@
     </w:p>
     <w:p>
       <w:pPr>
-        <w:pStyle w:val="ListBullet"/>
-        <w:numPr>
-          <w:ilvl w:val="0"/>
-          <w:numId w:val="0"/>
-        </w:numPr>
-        <w:rPr>
-          <w:color w:val="auto"/>
-          <w:lang w:val="fr-CA"/>
-        </w:rPr>
-      </w:pPr>
-      <w:r>
-        <w:rPr>
-          <w:color w:val="auto"/>
-          <w:lang w:val="fr-CA"/>
-        </w:rPr>
+        <w:pStyle w:val="Listepuces"/>
+        <w:numPr>
+          <w:ilvl w:val="0"/>
+          <w:numId w:val="0"/>
+        </w:numPr>
+        <w:rPr>
+          <w:color w:val="auto"/>
+          <w:lang w:val="fr-CA"/>
+        </w:rPr>
+      </w:pPr>
+    </w:p>
+    <w:p>
+      <w:pPr>
+        <w:pStyle w:val="Listepuces"/>
+        <w:numPr>
+          <w:ilvl w:val="0"/>
+          <w:numId w:val="0"/>
+        </w:numPr>
+        <w:rPr>
+          <w:color w:val="auto"/>
+          <w:lang w:val="fr-CA"/>
+        </w:rPr>
+      </w:pPr>
+    </w:p>
+    <w:p>
+      <w:pPr>
+        <w:pStyle w:val="Listepuces"/>
+        <w:numPr>
+          <w:ilvl w:val="0"/>
+          <w:numId w:val="0"/>
+        </w:numPr>
+        <w:rPr>
+          <w:color w:val="auto"/>
+          <w:lang w:val="fr-CA"/>
+        </w:rPr>
+      </w:pPr>
+    </w:p>
+    <w:p>
+      <w:pPr>
+        <w:pStyle w:val="Listepuces"/>
+        <w:numPr>
+          <w:ilvl w:val="0"/>
+          <w:numId w:val="0"/>
+        </w:numPr>
+        <w:rPr>
+          <w:color w:val="auto"/>
+          <w:lang w:val="fr-CA"/>
+        </w:rPr>
+      </w:pPr>
+    </w:p>
+    <w:p>
+      <w:pPr>
+        <w:pStyle w:val="Listepuces"/>
+        <w:numPr>
+          <w:ilvl w:val="0"/>
+          <w:numId w:val="0"/>
+        </w:numPr>
+        <w:rPr>
+          <w:color w:val="auto"/>
+          <w:lang w:val="fr-CA"/>
+        </w:rPr>
+      </w:pPr>
+    </w:p>
+    <w:p>
+      <w:pPr>
+        <w:pStyle w:val="Listepuces"/>
+        <w:numPr>
+          <w:ilvl w:val="0"/>
+          <w:numId w:val="0"/>
+        </w:numPr>
+        <w:rPr>
+          <w:color w:val="auto"/>
+          <w:lang w:val="fr-CA"/>
+        </w:rPr>
+      </w:pPr>
+    </w:p>
+    <w:p>
+      <w:pPr>
+        <w:pStyle w:val="Listepuces"/>
+        <w:numPr>
+          <w:ilvl w:val="0"/>
+          <w:numId w:val="0"/>
+        </w:numPr>
+        <w:rPr>
+          <w:color w:val="auto"/>
+          <w:lang w:val="fr-CA"/>
+        </w:rPr>
+      </w:pPr>
+    </w:p>
+    <w:p>
+      <w:pPr>
+        <w:pStyle w:val="Listepuces"/>
+        <w:numPr>
+          <w:ilvl w:val="0"/>
+          <w:numId w:val="0"/>
+        </w:numPr>
+        <w:rPr>
+          <w:color w:val="auto"/>
+          <w:lang w:val="fr-CA"/>
+        </w:rPr>
+      </w:pPr>
+    </w:p>
+    <w:p>
+      <w:pPr>
+        <w:pStyle w:val="Listepuces"/>
+        <w:numPr>
+          <w:ilvl w:val="0"/>
+          <w:numId w:val="0"/>
+        </w:numPr>
+        <w:rPr>
+          <w:color w:val="auto"/>
+          <w:lang w:val="fr-CA"/>
+        </w:rPr>
+      </w:pPr>
+    </w:p>
+    <w:p>
+      <w:pPr>
+        <w:pStyle w:val="Listepuces"/>
+        <w:numPr>
+          <w:ilvl w:val="0"/>
+          <w:numId w:val="0"/>
+        </w:numPr>
+        <w:rPr>
+          <w:color w:val="auto"/>
+          <w:lang w:val="fr-CA"/>
+        </w:rPr>
+      </w:pPr>
+    </w:p>
+    <w:p>
+      <w:pPr>
+        <w:pStyle w:val="Listepuces"/>
+        <w:numPr>
+          <w:ilvl w:val="0"/>
+          <w:numId w:val="0"/>
+        </w:numPr>
+        <w:rPr>
+          <w:color w:val="auto"/>
+          <w:lang w:val="fr-CA"/>
+        </w:rPr>
+      </w:pPr>
+    </w:p>
+    <w:p>
+      <w:pPr>
+        <w:pStyle w:val="Listepuces"/>
+        <w:numPr>
+          <w:ilvl w:val="0"/>
+          <w:numId w:val="0"/>
+        </w:numPr>
+        <w:rPr>
+          <w:color w:val="auto"/>
+          <w:lang w:val="fr-CA"/>
+        </w:rPr>
+      </w:pPr>
+    </w:p>
+    <w:p>
+      <w:pPr>
+        <w:pStyle w:val="Listepuces"/>
+        <w:numPr>
+          <w:ilvl w:val="0"/>
+          <w:numId w:val="0"/>
+        </w:numPr>
+        <w:rPr>
+          <w:color w:val="auto"/>
+          <w:lang w:val="fr-CA"/>
+        </w:rPr>
+      </w:pPr>
+    </w:p>
+    <w:p>
+      <w:pPr>
+        <w:pStyle w:val="Listepuces"/>
+        <w:numPr>
+          <w:ilvl w:val="0"/>
+          <w:numId w:val="0"/>
+        </w:numPr>
+        <w:rPr>
+          <w:color w:val="auto"/>
+          <w:lang w:val="fr-CA"/>
+        </w:rPr>
+      </w:pPr>
+    </w:p>
+    <w:p>
+      <w:pPr>
+        <w:pStyle w:val="Listepuces"/>
+        <w:numPr>
+          <w:ilvl w:val="0"/>
+          <w:numId w:val="0"/>
+        </w:numPr>
+        <w:rPr>
+          <w:color w:val="auto"/>
+          <w:lang w:val="fr-CA"/>
+        </w:rPr>
+      </w:pPr>
+    </w:p>
+    <w:p>
+      <w:pPr>
+        <w:pStyle w:val="Listepuces"/>
+        <w:numPr>
+          <w:ilvl w:val="0"/>
+          <w:numId w:val="0"/>
+        </w:numPr>
+        <w:rPr>
+          <w:color w:val="auto"/>
+          <w:lang w:val="fr-CA"/>
+        </w:rPr>
+      </w:pPr>
+    </w:p>
+    <w:p>
+      <w:pPr>
+        <w:pStyle w:val="Listepuces"/>
+        <w:numPr>
+          <w:ilvl w:val="0"/>
+          <w:numId w:val="0"/>
+        </w:numPr>
+        <w:rPr>
+          <w:color w:val="auto"/>
+          <w:lang w:val="fr-CA"/>
+        </w:rPr>
+      </w:pPr>
+    </w:p>
+    <w:p>
+      <w:pPr>
+        <w:pStyle w:val="Listepuces"/>
+        <w:numPr>
+          <w:ilvl w:val="0"/>
+          <w:numId w:val="0"/>
+        </w:numPr>
+        <w:rPr>
+          <w:color w:val="auto"/>
+          <w:lang w:val="fr-CA"/>
+        </w:rPr>
+      </w:pPr>
+    </w:p>
+    <w:p>
+      <w:pPr>
+        <w:pStyle w:val="Listepuces"/>
+        <w:numPr>
+          <w:ilvl w:val="0"/>
+          <w:numId w:val="0"/>
+        </w:numPr>
+        <w:rPr>
+          <w:color w:val="auto"/>
+          <w:lang w:val="fr-CA"/>
+        </w:rPr>
+      </w:pPr>
+      <w:r>
+        <w:rPr>
+          <w:color w:val="auto"/>
+          <w:lang w:val="fr-CA"/>
+        </w:rPr>
+        <w:lastRenderedPageBreak/>
         <w:t>Dictionnaire :</w:t>
       </w:r>
     </w:p>
     <w:p>
       <w:pPr>
-        <w:pStyle w:val="ListBullet"/>
-        <w:numPr>
-          <w:ilvl w:val="0"/>
-          <w:numId w:val="0"/>
-        </w:numPr>
-        <w:rPr>
-          <w:color w:val="auto"/>
-          <w:lang w:val="fr-CA"/>
-        </w:rPr>
-      </w:pPr>
-      <w:r>
-        <w:rPr>
-          <w:color w:val="auto"/>
-          <w:lang w:val="fr-CA"/>
-        </w:rPr>
-        <w:lastRenderedPageBreak/>
+        <w:pStyle w:val="Listepuces"/>
+        <w:numPr>
+          <w:ilvl w:val="0"/>
+          <w:numId w:val="0"/>
+        </w:numPr>
+        <w:rPr>
+          <w:color w:val="auto"/>
+          <w:lang w:val="fr-CA"/>
+        </w:rPr>
+      </w:pPr>
+      <w:r>
+        <w:rPr>
+          <w:noProof/>
+          <w:color w:val="auto"/>
+          <w:lang w:val="fr-CA"/>
+        </w:rPr>
         <w:drawing>
-          <wp:inline distT="0" distB="0" distL="0" distR="0" wp14:anchorId="112F352A" wp14:editId="5B1743B4">
-            <wp:extent cx="5314950" cy="4762500"/>
-            <wp:effectExtent l="0" t="0" r="0" b="0"/>
+          <wp:inline distT="0" distB="0" distL="0" distR="0" wp14:anchorId="112F352A" wp14:editId="4D85B038">
+            <wp:extent cx="3984771" cy="3570583"/>
+            <wp:effectExtent l="0" t="0" r="3175" b="0"/>
             <wp:docPr id="9" name="Picture 9"/>
             <wp:cNvGraphicFramePr>
               <a:graphicFrameLocks xmlns:a="http://schemas.openxmlformats.org/drawingml/2006/main" noChangeAspect="1"/>
@@ -1471,7 +2333,7 @@
                   <pic:spPr>
                     <a:xfrm>
                       <a:off x="0" y="0"/>
-                      <a:ext cx="5314950" cy="4762500"/>
+                      <a:ext cx="4001600" cy="3585663"/>
                     </a:xfrm>
                     <a:prstGeom prst="rect">
                       <a:avLst/>
@@ -1486,26 +2348,26 @@
     </w:p>
     <w:p>
       <w:pPr>
-        <w:pStyle w:val="ListBullet"/>
-        <w:numPr>
-          <w:ilvl w:val="0"/>
-          <w:numId w:val="0"/>
-        </w:numPr>
-        <w:rPr>
-          <w:color w:val="auto"/>
-          <w:lang w:val="fr-CA"/>
-        </w:rPr>
-      </w:pPr>
-      <w:r>
-        <w:rPr>
-          <w:color w:val="auto"/>
-          <w:lang w:val="fr-CA"/>
-        </w:rPr>
-        <w:lastRenderedPageBreak/>
+        <w:pStyle w:val="Listepuces"/>
+        <w:numPr>
+          <w:ilvl w:val="0"/>
+          <w:numId w:val="0"/>
+        </w:numPr>
+        <w:rPr>
+          <w:color w:val="auto"/>
+          <w:lang w:val="fr-CA"/>
+        </w:rPr>
+      </w:pPr>
+      <w:r>
+        <w:rPr>
+          <w:noProof/>
+          <w:color w:val="auto"/>
+          <w:lang w:val="fr-CA"/>
+        </w:rPr>
         <w:drawing>
-          <wp:inline distT="0" distB="0" distL="0" distR="0" wp14:anchorId="2BF578C0" wp14:editId="35978282">
-            <wp:extent cx="5507990" cy="4131310"/>
-            <wp:effectExtent l="0" t="0" r="0" b="2540"/>
+          <wp:inline distT="0" distB="0" distL="0" distR="0" wp14:anchorId="2BF578C0" wp14:editId="07078CF5">
+            <wp:extent cx="3984625" cy="2988698"/>
+            <wp:effectExtent l="0" t="0" r="3175" b="0"/>
             <wp:docPr id="10" name="Picture 10"/>
             <wp:cNvGraphicFramePr>
               <a:graphicFrameLocks xmlns:a="http://schemas.openxmlformats.org/drawingml/2006/main" noChangeAspect="1"/>
@@ -1526,7 +2388,7 @@
                   <pic:spPr>
                     <a:xfrm>
                       <a:off x="0" y="0"/>
-                      <a:ext cx="5507990" cy="4131310"/>
+                      <a:ext cx="4000619" cy="3000695"/>
                     </a:xfrm>
                     <a:prstGeom prst="rect">
                       <a:avLst/>
@@ -1541,25 +2403,27 @@
     </w:p>
     <w:p>
       <w:pPr>
-        <w:pStyle w:val="ListBullet"/>
-        <w:numPr>
-          <w:ilvl w:val="0"/>
-          <w:numId w:val="0"/>
-        </w:numPr>
-        <w:rPr>
-          <w:color w:val="auto"/>
-          <w:lang w:val="fr-CA"/>
-        </w:rPr>
-      </w:pPr>
-      <w:r>
-        <w:rPr>
-          <w:color w:val="auto"/>
-          <w:lang w:val="fr-CA"/>
-        </w:rPr>
+        <w:pStyle w:val="Listepuces"/>
+        <w:numPr>
+          <w:ilvl w:val="0"/>
+          <w:numId w:val="0"/>
+        </w:numPr>
+        <w:rPr>
+          <w:color w:val="auto"/>
+          <w:lang w:val="fr-CA"/>
+        </w:rPr>
+      </w:pPr>
+      <w:r>
+        <w:rPr>
+          <w:noProof/>
+          <w:color w:val="auto"/>
+          <w:lang w:val="fr-CA"/>
+        </w:rPr>
+        <w:lastRenderedPageBreak/>
         <w:drawing>
-          <wp:inline distT="0" distB="0" distL="0" distR="0" wp14:anchorId="4DA146A2" wp14:editId="6E43F189">
-            <wp:extent cx="5507990" cy="4131310"/>
-            <wp:effectExtent l="0" t="0" r="0" b="2540"/>
+          <wp:inline distT="0" distB="0" distL="0" distR="0" wp14:anchorId="4DA146A2" wp14:editId="5183D0BE">
+            <wp:extent cx="4205358" cy="3154261"/>
+            <wp:effectExtent l="0" t="0" r="0" b="0"/>
             <wp:docPr id="11" name="Picture 11"/>
             <wp:cNvGraphicFramePr>
               <a:graphicFrameLocks xmlns:a="http://schemas.openxmlformats.org/drawingml/2006/main" noChangeAspect="1"/>
@@ -1580,7 +2444,7 @@
                   <pic:spPr>
                     <a:xfrm>
                       <a:off x="0" y="0"/>
-                      <a:ext cx="5507990" cy="4131310"/>
+                      <a:ext cx="4221458" cy="3166337"/>
                     </a:xfrm>
                     <a:prstGeom prst="rect">
                       <a:avLst/>
@@ -1595,46 +2459,290 @@
     </w:p>
     <w:p>
       <w:pPr>
-        <w:pStyle w:val="ListBullet"/>
-        <w:numPr>
-          <w:ilvl w:val="0"/>
-          <w:numId w:val="0"/>
-        </w:numPr>
-        <w:rPr>
-          <w:color w:val="auto"/>
-          <w:lang w:val="fr-CA"/>
-        </w:rPr>
-      </w:pPr>
-      <w:r>
-        <w:rPr>
-          <w:color w:val="auto"/>
-          <w:lang w:val="fr-CA"/>
-        </w:rPr>
-        <w:t>Fast-ICA :</w:t>
-      </w:r>
-    </w:p>
-    <w:p>
-      <w:pPr>
-        <w:pStyle w:val="ListBullet"/>
-        <w:numPr>
-          <w:ilvl w:val="0"/>
-          <w:numId w:val="0"/>
-        </w:numPr>
-        <w:rPr>
-          <w:color w:val="auto"/>
-          <w:lang w:val="fr-CA"/>
-        </w:rPr>
-      </w:pPr>
+        <w:pStyle w:val="Listepuces"/>
+        <w:numPr>
+          <w:ilvl w:val="0"/>
+          <w:numId w:val="0"/>
+        </w:numPr>
+        <w:rPr>
+          <w:color w:val="auto"/>
+          <w:lang w:val="fr-CA"/>
+        </w:rPr>
+      </w:pPr>
+    </w:p>
+    <w:p>
+      <w:pPr>
+        <w:pStyle w:val="Listepuces"/>
+        <w:numPr>
+          <w:ilvl w:val="0"/>
+          <w:numId w:val="0"/>
+        </w:numPr>
+        <w:rPr>
+          <w:color w:val="auto"/>
+          <w:lang w:val="fr-CA"/>
+        </w:rPr>
+      </w:pPr>
+    </w:p>
+    <w:p>
+      <w:pPr>
+        <w:pStyle w:val="Listepuces"/>
+        <w:numPr>
+          <w:ilvl w:val="0"/>
+          <w:numId w:val="0"/>
+        </w:numPr>
+        <w:rPr>
+          <w:color w:val="auto"/>
+          <w:lang w:val="fr-CA"/>
+        </w:rPr>
+      </w:pPr>
+    </w:p>
+    <w:p>
+      <w:pPr>
+        <w:pStyle w:val="Listepuces"/>
+        <w:numPr>
+          <w:ilvl w:val="0"/>
+          <w:numId w:val="0"/>
+        </w:numPr>
+        <w:rPr>
+          <w:color w:val="auto"/>
+          <w:lang w:val="fr-CA"/>
+        </w:rPr>
+      </w:pPr>
+    </w:p>
+    <w:p>
+      <w:pPr>
+        <w:pStyle w:val="Listepuces"/>
+        <w:numPr>
+          <w:ilvl w:val="0"/>
+          <w:numId w:val="0"/>
+        </w:numPr>
+        <w:rPr>
+          <w:color w:val="auto"/>
+          <w:lang w:val="fr-CA"/>
+        </w:rPr>
+      </w:pPr>
+    </w:p>
+    <w:p>
+      <w:pPr>
+        <w:pStyle w:val="Listepuces"/>
+        <w:numPr>
+          <w:ilvl w:val="0"/>
+          <w:numId w:val="0"/>
+        </w:numPr>
+        <w:rPr>
+          <w:color w:val="auto"/>
+          <w:lang w:val="fr-CA"/>
+        </w:rPr>
+      </w:pPr>
+    </w:p>
+    <w:p>
+      <w:pPr>
+        <w:pStyle w:val="Listepuces"/>
+        <w:numPr>
+          <w:ilvl w:val="0"/>
+          <w:numId w:val="0"/>
+        </w:numPr>
+        <w:rPr>
+          <w:color w:val="auto"/>
+          <w:lang w:val="fr-CA"/>
+        </w:rPr>
+      </w:pPr>
+    </w:p>
+    <w:p>
+      <w:pPr>
+        <w:pStyle w:val="Listepuces"/>
+        <w:numPr>
+          <w:ilvl w:val="0"/>
+          <w:numId w:val="0"/>
+        </w:numPr>
+        <w:rPr>
+          <w:color w:val="auto"/>
+          <w:lang w:val="fr-CA"/>
+        </w:rPr>
+      </w:pPr>
+    </w:p>
+    <w:p>
+      <w:pPr>
+        <w:pStyle w:val="Listepuces"/>
+        <w:numPr>
+          <w:ilvl w:val="0"/>
+          <w:numId w:val="0"/>
+        </w:numPr>
+        <w:rPr>
+          <w:color w:val="auto"/>
+          <w:lang w:val="fr-CA"/>
+        </w:rPr>
+      </w:pPr>
+    </w:p>
+    <w:p>
+      <w:pPr>
+        <w:pStyle w:val="Listepuces"/>
+        <w:numPr>
+          <w:ilvl w:val="0"/>
+          <w:numId w:val="0"/>
+        </w:numPr>
+        <w:rPr>
+          <w:color w:val="auto"/>
+          <w:lang w:val="fr-CA"/>
+        </w:rPr>
+      </w:pPr>
+    </w:p>
+    <w:p>
+      <w:pPr>
+        <w:pStyle w:val="Listepuces"/>
+        <w:numPr>
+          <w:ilvl w:val="0"/>
+          <w:numId w:val="0"/>
+        </w:numPr>
+        <w:rPr>
+          <w:color w:val="auto"/>
+          <w:lang w:val="fr-CA"/>
+        </w:rPr>
+      </w:pPr>
+    </w:p>
+    <w:p>
+      <w:pPr>
+        <w:pStyle w:val="Listepuces"/>
+        <w:numPr>
+          <w:ilvl w:val="0"/>
+          <w:numId w:val="0"/>
+        </w:numPr>
+        <w:rPr>
+          <w:color w:val="auto"/>
+          <w:lang w:val="fr-CA"/>
+        </w:rPr>
+      </w:pPr>
+    </w:p>
+    <w:p>
+      <w:pPr>
+        <w:pStyle w:val="Listepuces"/>
+        <w:numPr>
+          <w:ilvl w:val="0"/>
+          <w:numId w:val="0"/>
+        </w:numPr>
+        <w:rPr>
+          <w:color w:val="auto"/>
+          <w:lang w:val="fr-CA"/>
+        </w:rPr>
+      </w:pPr>
+    </w:p>
+    <w:p>
+      <w:pPr>
+        <w:pStyle w:val="Listepuces"/>
+        <w:numPr>
+          <w:ilvl w:val="0"/>
+          <w:numId w:val="0"/>
+        </w:numPr>
+        <w:rPr>
+          <w:color w:val="auto"/>
+          <w:lang w:val="fr-CA"/>
+        </w:rPr>
+      </w:pPr>
+    </w:p>
+    <w:p>
+      <w:pPr>
+        <w:pStyle w:val="Listepuces"/>
+        <w:numPr>
+          <w:ilvl w:val="0"/>
+          <w:numId w:val="0"/>
+        </w:numPr>
+        <w:rPr>
+          <w:color w:val="auto"/>
+          <w:lang w:val="fr-CA"/>
+        </w:rPr>
+      </w:pPr>
+    </w:p>
+    <w:p>
+      <w:pPr>
+        <w:pStyle w:val="Listepuces"/>
+        <w:numPr>
+          <w:ilvl w:val="0"/>
+          <w:numId w:val="0"/>
+        </w:numPr>
+        <w:rPr>
+          <w:color w:val="auto"/>
+          <w:lang w:val="fr-CA"/>
+        </w:rPr>
+      </w:pPr>
+    </w:p>
+    <w:p>
+      <w:pPr>
+        <w:pStyle w:val="Listepuces"/>
+        <w:numPr>
+          <w:ilvl w:val="0"/>
+          <w:numId w:val="0"/>
+        </w:numPr>
+        <w:rPr>
+          <w:color w:val="auto"/>
+          <w:lang w:val="fr-CA"/>
+        </w:rPr>
+      </w:pPr>
+    </w:p>
+    <w:p>
+      <w:pPr>
+        <w:pStyle w:val="Listepuces"/>
+        <w:numPr>
+          <w:ilvl w:val="0"/>
+          <w:numId w:val="0"/>
+        </w:numPr>
+        <w:rPr>
+          <w:color w:val="auto"/>
+          <w:lang w:val="fr-CA"/>
+        </w:rPr>
+      </w:pPr>
+    </w:p>
+    <w:p>
+      <w:pPr>
+        <w:pStyle w:val="Listepuces"/>
+        <w:numPr>
+          <w:ilvl w:val="0"/>
+          <w:numId w:val="0"/>
+        </w:numPr>
+        <w:rPr>
+          <w:color w:val="auto"/>
+          <w:lang w:val="fr-CA"/>
+        </w:rPr>
+      </w:pPr>
+      <w:proofErr w:type="spellStart"/>
       <w:r>
         <w:rPr>
           <w:color w:val="auto"/>
           <w:lang w:val="fr-CA"/>
         </w:rPr>
         <w:lastRenderedPageBreak/>
+        <w:t>Fast</w:t>
+      </w:r>
+      <w:proofErr w:type="spellEnd"/>
+      <w:r>
+        <w:rPr>
+          <w:color w:val="auto"/>
+          <w:lang w:val="fr-CA"/>
+        </w:rPr>
+        <w:t>-ICA :</w:t>
+      </w:r>
+    </w:p>
+    <w:p>
+      <w:pPr>
+        <w:pStyle w:val="Listepuces"/>
+        <w:numPr>
+          <w:ilvl w:val="0"/>
+          <w:numId w:val="0"/>
+        </w:numPr>
+        <w:rPr>
+          <w:color w:val="auto"/>
+          <w:lang w:val="fr-CA"/>
+        </w:rPr>
+      </w:pPr>
+      <w:r>
+        <w:rPr>
+          <w:noProof/>
+          <w:color w:val="auto"/>
+          <w:lang w:val="fr-CA"/>
+        </w:rPr>
         <w:drawing>
-          <wp:inline distT="0" distB="0" distL="0" distR="0" wp14:anchorId="27F382DC" wp14:editId="43EFEAD4">
-            <wp:extent cx="5314950" cy="4762500"/>
-            <wp:effectExtent l="0" t="0" r="0" b="0"/>
+          <wp:inline distT="0" distB="0" distL="0" distR="0" wp14:anchorId="27F382DC" wp14:editId="41184B75">
+            <wp:extent cx="4060271" cy="3638236"/>
+            <wp:effectExtent l="0" t="0" r="3810" b="0"/>
             <wp:docPr id="12" name="Picture 12"/>
             <wp:cNvGraphicFramePr>
               <a:graphicFrameLocks xmlns:a="http://schemas.openxmlformats.org/drawingml/2006/main" noChangeAspect="1"/>
@@ -1655,7 +2763,7 @@
                   <pic:spPr>
                     <a:xfrm>
                       <a:off x="0" y="0"/>
-                      <a:ext cx="5314950" cy="4762500"/>
+                      <a:ext cx="4065100" cy="3642563"/>
                     </a:xfrm>
                     <a:prstGeom prst="rect">
                       <a:avLst/>
@@ -1670,26 +2778,26 @@
     </w:p>
     <w:p>
       <w:pPr>
-        <w:pStyle w:val="ListBullet"/>
-        <w:numPr>
-          <w:ilvl w:val="0"/>
-          <w:numId w:val="0"/>
-        </w:numPr>
-        <w:rPr>
-          <w:color w:val="auto"/>
-          <w:lang w:val="fr-CA"/>
-        </w:rPr>
-      </w:pPr>
-      <w:r>
-        <w:rPr>
-          <w:color w:val="auto"/>
-          <w:lang w:val="fr-CA"/>
-        </w:rPr>
-        <w:lastRenderedPageBreak/>
+        <w:pStyle w:val="Listepuces"/>
+        <w:numPr>
+          <w:ilvl w:val="0"/>
+          <w:numId w:val="0"/>
+        </w:numPr>
+        <w:rPr>
+          <w:color w:val="auto"/>
+          <w:lang w:val="fr-CA"/>
+        </w:rPr>
+      </w:pPr>
+      <w:r>
+        <w:rPr>
+          <w:noProof/>
+          <w:color w:val="auto"/>
+          <w:lang w:val="fr-CA"/>
+        </w:rPr>
         <w:drawing>
-          <wp:inline distT="0" distB="0" distL="0" distR="0" wp14:anchorId="34873020" wp14:editId="31A76509">
-            <wp:extent cx="5507990" cy="4131310"/>
-            <wp:effectExtent l="0" t="0" r="0" b="2540"/>
+          <wp:inline distT="0" distB="0" distL="0" distR="0" wp14:anchorId="34873020" wp14:editId="1FB85610">
+            <wp:extent cx="4071143" cy="3053592"/>
+            <wp:effectExtent l="0" t="0" r="5715" b="0"/>
             <wp:docPr id="13" name="Picture 13"/>
             <wp:cNvGraphicFramePr>
               <a:graphicFrameLocks xmlns:a="http://schemas.openxmlformats.org/drawingml/2006/main" noChangeAspect="1"/>
@@ -1710,7 +2818,7 @@
                   <pic:spPr>
                     <a:xfrm>
                       <a:off x="0" y="0"/>
-                      <a:ext cx="5507990" cy="4131310"/>
+                      <a:ext cx="4081059" cy="3061029"/>
                     </a:xfrm>
                     <a:prstGeom prst="rect">
                       <a:avLst/>
@@ -1725,24 +2833,26 @@
     </w:p>
     <w:p>
       <w:pPr>
-        <w:pStyle w:val="ListBullet"/>
-        <w:numPr>
-          <w:ilvl w:val="0"/>
-          <w:numId w:val="0"/>
-        </w:numPr>
-        <w:rPr>
-          <w:color w:val="auto"/>
-          <w:lang w:val="fr-CA"/>
-        </w:rPr>
-      </w:pPr>
-      <w:r>
-        <w:rPr>
-          <w:color w:val="auto"/>
-          <w:lang w:val="fr-CA"/>
-        </w:rPr>
+        <w:pStyle w:val="Listepuces"/>
+        <w:numPr>
+          <w:ilvl w:val="0"/>
+          <w:numId w:val="0"/>
+        </w:numPr>
+        <w:rPr>
+          <w:color w:val="auto"/>
+          <w:lang w:val="fr-CA"/>
+        </w:rPr>
+      </w:pPr>
+      <w:r>
+        <w:rPr>
+          <w:noProof/>
+          <w:color w:val="auto"/>
+          <w:lang w:val="fr-CA"/>
+        </w:rPr>
+        <w:lastRenderedPageBreak/>
         <w:drawing>
-          <wp:inline distT="0" distB="0" distL="0" distR="0" wp14:anchorId="1DF1F36A" wp14:editId="70656E2E">
-            <wp:extent cx="5507990" cy="4131310"/>
+          <wp:inline distT="0" distB="0" distL="0" distR="0" wp14:anchorId="1DF1F36A" wp14:editId="2689D176">
+            <wp:extent cx="4043493" cy="3032853"/>
             <wp:effectExtent l="0" t="0" r="0" b="2540"/>
             <wp:docPr id="14" name="Picture 14"/>
             <wp:cNvGraphicFramePr>
@@ -1764,7 +2874,7 @@
                   <pic:spPr>
                     <a:xfrm>
                       <a:off x="0" y="0"/>
-                      <a:ext cx="5507990" cy="4131310"/>
+                      <a:ext cx="4052998" cy="3039982"/>
                     </a:xfrm>
                     <a:prstGeom prst="rect">
                       <a:avLst/>
@@ -1779,46 +2889,290 @@
     </w:p>
     <w:p>
       <w:pPr>
-        <w:pStyle w:val="ListBullet"/>
-        <w:numPr>
-          <w:ilvl w:val="0"/>
-          <w:numId w:val="0"/>
-        </w:numPr>
-        <w:rPr>
-          <w:color w:val="auto"/>
-          <w:lang w:val="fr-CA"/>
-        </w:rPr>
-      </w:pPr>
-      <w:r>
-        <w:rPr>
-          <w:color w:val="auto"/>
-          <w:lang w:val="fr-CA"/>
-        </w:rPr>
-        <w:t>Kernel PCA :</w:t>
-      </w:r>
-    </w:p>
-    <w:p>
-      <w:pPr>
-        <w:pStyle w:val="ListBullet"/>
-        <w:numPr>
-          <w:ilvl w:val="0"/>
-          <w:numId w:val="0"/>
-        </w:numPr>
-        <w:rPr>
-          <w:color w:val="auto"/>
-          <w:lang w:val="fr-CA"/>
-        </w:rPr>
-      </w:pPr>
+        <w:pStyle w:val="Listepuces"/>
+        <w:numPr>
+          <w:ilvl w:val="0"/>
+          <w:numId w:val="0"/>
+        </w:numPr>
+        <w:rPr>
+          <w:color w:val="auto"/>
+          <w:lang w:val="fr-CA"/>
+        </w:rPr>
+      </w:pPr>
+    </w:p>
+    <w:p>
+      <w:pPr>
+        <w:pStyle w:val="Listepuces"/>
+        <w:numPr>
+          <w:ilvl w:val="0"/>
+          <w:numId w:val="0"/>
+        </w:numPr>
+        <w:rPr>
+          <w:color w:val="auto"/>
+          <w:lang w:val="fr-CA"/>
+        </w:rPr>
+      </w:pPr>
+    </w:p>
+    <w:p>
+      <w:pPr>
+        <w:pStyle w:val="Listepuces"/>
+        <w:numPr>
+          <w:ilvl w:val="0"/>
+          <w:numId w:val="0"/>
+        </w:numPr>
+        <w:rPr>
+          <w:color w:val="auto"/>
+          <w:lang w:val="fr-CA"/>
+        </w:rPr>
+      </w:pPr>
+    </w:p>
+    <w:p>
+      <w:pPr>
+        <w:pStyle w:val="Listepuces"/>
+        <w:numPr>
+          <w:ilvl w:val="0"/>
+          <w:numId w:val="0"/>
+        </w:numPr>
+        <w:rPr>
+          <w:color w:val="auto"/>
+          <w:lang w:val="fr-CA"/>
+        </w:rPr>
+      </w:pPr>
+    </w:p>
+    <w:p>
+      <w:pPr>
+        <w:pStyle w:val="Listepuces"/>
+        <w:numPr>
+          <w:ilvl w:val="0"/>
+          <w:numId w:val="0"/>
+        </w:numPr>
+        <w:rPr>
+          <w:color w:val="auto"/>
+          <w:lang w:val="fr-CA"/>
+        </w:rPr>
+      </w:pPr>
+    </w:p>
+    <w:p>
+      <w:pPr>
+        <w:pStyle w:val="Listepuces"/>
+        <w:numPr>
+          <w:ilvl w:val="0"/>
+          <w:numId w:val="0"/>
+        </w:numPr>
+        <w:rPr>
+          <w:color w:val="auto"/>
+          <w:lang w:val="fr-CA"/>
+        </w:rPr>
+      </w:pPr>
+    </w:p>
+    <w:p>
+      <w:pPr>
+        <w:pStyle w:val="Listepuces"/>
+        <w:numPr>
+          <w:ilvl w:val="0"/>
+          <w:numId w:val="0"/>
+        </w:numPr>
+        <w:rPr>
+          <w:color w:val="auto"/>
+          <w:lang w:val="fr-CA"/>
+        </w:rPr>
+      </w:pPr>
+    </w:p>
+    <w:p>
+      <w:pPr>
+        <w:pStyle w:val="Listepuces"/>
+        <w:numPr>
+          <w:ilvl w:val="0"/>
+          <w:numId w:val="0"/>
+        </w:numPr>
+        <w:rPr>
+          <w:color w:val="auto"/>
+          <w:lang w:val="fr-CA"/>
+        </w:rPr>
+      </w:pPr>
+    </w:p>
+    <w:p>
+      <w:pPr>
+        <w:pStyle w:val="Listepuces"/>
+        <w:numPr>
+          <w:ilvl w:val="0"/>
+          <w:numId w:val="0"/>
+        </w:numPr>
+        <w:rPr>
+          <w:color w:val="auto"/>
+          <w:lang w:val="fr-CA"/>
+        </w:rPr>
+      </w:pPr>
+    </w:p>
+    <w:p>
+      <w:pPr>
+        <w:pStyle w:val="Listepuces"/>
+        <w:numPr>
+          <w:ilvl w:val="0"/>
+          <w:numId w:val="0"/>
+        </w:numPr>
+        <w:rPr>
+          <w:color w:val="auto"/>
+          <w:lang w:val="fr-CA"/>
+        </w:rPr>
+      </w:pPr>
+    </w:p>
+    <w:p>
+      <w:pPr>
+        <w:pStyle w:val="Listepuces"/>
+        <w:numPr>
+          <w:ilvl w:val="0"/>
+          <w:numId w:val="0"/>
+        </w:numPr>
+        <w:rPr>
+          <w:color w:val="auto"/>
+          <w:lang w:val="fr-CA"/>
+        </w:rPr>
+      </w:pPr>
+    </w:p>
+    <w:p>
+      <w:pPr>
+        <w:pStyle w:val="Listepuces"/>
+        <w:numPr>
+          <w:ilvl w:val="0"/>
+          <w:numId w:val="0"/>
+        </w:numPr>
+        <w:rPr>
+          <w:color w:val="auto"/>
+          <w:lang w:val="fr-CA"/>
+        </w:rPr>
+      </w:pPr>
+    </w:p>
+    <w:p>
+      <w:pPr>
+        <w:pStyle w:val="Listepuces"/>
+        <w:numPr>
+          <w:ilvl w:val="0"/>
+          <w:numId w:val="0"/>
+        </w:numPr>
+        <w:rPr>
+          <w:color w:val="auto"/>
+          <w:lang w:val="fr-CA"/>
+        </w:rPr>
+      </w:pPr>
+    </w:p>
+    <w:p>
+      <w:pPr>
+        <w:pStyle w:val="Listepuces"/>
+        <w:numPr>
+          <w:ilvl w:val="0"/>
+          <w:numId w:val="0"/>
+        </w:numPr>
+        <w:rPr>
+          <w:color w:val="auto"/>
+          <w:lang w:val="fr-CA"/>
+        </w:rPr>
+      </w:pPr>
+    </w:p>
+    <w:p>
+      <w:pPr>
+        <w:pStyle w:val="Listepuces"/>
+        <w:numPr>
+          <w:ilvl w:val="0"/>
+          <w:numId w:val="0"/>
+        </w:numPr>
+        <w:rPr>
+          <w:color w:val="auto"/>
+          <w:lang w:val="fr-CA"/>
+        </w:rPr>
+      </w:pPr>
+    </w:p>
+    <w:p>
+      <w:pPr>
+        <w:pStyle w:val="Listepuces"/>
+        <w:numPr>
+          <w:ilvl w:val="0"/>
+          <w:numId w:val="0"/>
+        </w:numPr>
+        <w:rPr>
+          <w:color w:val="auto"/>
+          <w:lang w:val="fr-CA"/>
+        </w:rPr>
+      </w:pPr>
+    </w:p>
+    <w:p>
+      <w:pPr>
+        <w:pStyle w:val="Listepuces"/>
+        <w:numPr>
+          <w:ilvl w:val="0"/>
+          <w:numId w:val="0"/>
+        </w:numPr>
+        <w:rPr>
+          <w:color w:val="auto"/>
+          <w:lang w:val="fr-CA"/>
+        </w:rPr>
+      </w:pPr>
+    </w:p>
+    <w:p>
+      <w:pPr>
+        <w:pStyle w:val="Listepuces"/>
+        <w:numPr>
+          <w:ilvl w:val="0"/>
+          <w:numId w:val="0"/>
+        </w:numPr>
+        <w:rPr>
+          <w:color w:val="auto"/>
+          <w:lang w:val="fr-CA"/>
+        </w:rPr>
+      </w:pPr>
+    </w:p>
+    <w:p>
+      <w:pPr>
+        <w:pStyle w:val="Listepuces"/>
+        <w:numPr>
+          <w:ilvl w:val="0"/>
+          <w:numId w:val="0"/>
+        </w:numPr>
+        <w:rPr>
+          <w:color w:val="auto"/>
+          <w:lang w:val="fr-CA"/>
+        </w:rPr>
+      </w:pPr>
+      <w:proofErr w:type="spellStart"/>
       <w:r>
         <w:rPr>
           <w:color w:val="auto"/>
           <w:lang w:val="fr-CA"/>
         </w:rPr>
         <w:lastRenderedPageBreak/>
+        <w:t>Kernel</w:t>
+      </w:r>
+      <w:proofErr w:type="spellEnd"/>
+      <w:r>
+        <w:rPr>
+          <w:color w:val="auto"/>
+          <w:lang w:val="fr-CA"/>
+        </w:rPr>
+        <w:t xml:space="preserve"> PCA :</w:t>
+      </w:r>
+    </w:p>
+    <w:p>
+      <w:pPr>
+        <w:pStyle w:val="Listepuces"/>
+        <w:numPr>
+          <w:ilvl w:val="0"/>
+          <w:numId w:val="0"/>
+        </w:numPr>
+        <w:rPr>
+          <w:color w:val="auto"/>
+          <w:lang w:val="fr-CA"/>
+        </w:rPr>
+      </w:pPr>
+      <w:r>
+        <w:rPr>
+          <w:noProof/>
+          <w:color w:val="auto"/>
+          <w:lang w:val="fr-CA"/>
+        </w:rPr>
         <w:drawing>
-          <wp:inline distT="0" distB="0" distL="0" distR="0" wp14:anchorId="5EF020ED" wp14:editId="3D2C14CA">
-            <wp:extent cx="5314950" cy="4762500"/>
-            <wp:effectExtent l="0" t="0" r="0" b="0"/>
+          <wp:inline distT="0" distB="0" distL="0" distR="0" wp14:anchorId="5EF020ED" wp14:editId="670259F8">
+            <wp:extent cx="3858936" cy="3457828"/>
+            <wp:effectExtent l="0" t="0" r="1905" b="0"/>
             <wp:docPr id="15" name="Picture 15"/>
             <wp:cNvGraphicFramePr>
               <a:graphicFrameLocks xmlns:a="http://schemas.openxmlformats.org/drawingml/2006/main" noChangeAspect="1"/>
@@ -1839,7 +3193,7 @@
                   <pic:spPr>
                     <a:xfrm>
                       <a:off x="0" y="0"/>
-                      <a:ext cx="5314950" cy="4762500"/>
+                      <a:ext cx="3867831" cy="3465799"/>
                     </a:xfrm>
                     <a:prstGeom prst="rect">
                       <a:avLst/>
@@ -1854,26 +3208,26 @@
     </w:p>
     <w:p>
       <w:pPr>
-        <w:pStyle w:val="ListBullet"/>
-        <w:numPr>
-          <w:ilvl w:val="0"/>
-          <w:numId w:val="0"/>
-        </w:numPr>
-        <w:rPr>
-          <w:color w:val="auto"/>
-          <w:lang w:val="fr-CA"/>
-        </w:rPr>
-      </w:pPr>
-      <w:r>
-        <w:rPr>
-          <w:color w:val="auto"/>
-          <w:lang w:val="fr-CA"/>
-        </w:rPr>
-        <w:lastRenderedPageBreak/>
+        <w:pStyle w:val="Listepuces"/>
+        <w:numPr>
+          <w:ilvl w:val="0"/>
+          <w:numId w:val="0"/>
+        </w:numPr>
+        <w:rPr>
+          <w:color w:val="auto"/>
+          <w:lang w:val="fr-CA"/>
+        </w:rPr>
+      </w:pPr>
+      <w:r>
+        <w:rPr>
+          <w:noProof/>
+          <w:color w:val="auto"/>
+          <w:lang w:val="fr-CA"/>
+        </w:rPr>
         <w:drawing>
-          <wp:inline distT="0" distB="0" distL="0" distR="0" wp14:anchorId="6DC4101A" wp14:editId="03F1FA77">
-            <wp:extent cx="5507990" cy="4131310"/>
-            <wp:effectExtent l="0" t="0" r="0" b="2540"/>
+          <wp:inline distT="0" distB="0" distL="0" distR="0" wp14:anchorId="6DC4101A" wp14:editId="70AD827C">
+            <wp:extent cx="3858895" cy="2894394"/>
+            <wp:effectExtent l="0" t="0" r="1905" b="1270"/>
             <wp:docPr id="16" name="Picture 16"/>
             <wp:cNvGraphicFramePr>
               <a:graphicFrameLocks xmlns:a="http://schemas.openxmlformats.org/drawingml/2006/main" noChangeAspect="1"/>
@@ -1894,7 +3248,7 @@
                   <pic:spPr>
                     <a:xfrm>
                       <a:off x="0" y="0"/>
-                      <a:ext cx="5507990" cy="4131310"/>
+                      <a:ext cx="3868157" cy="2901341"/>
                     </a:xfrm>
                     <a:prstGeom prst="rect">
                       <a:avLst/>
@@ -1909,25 +3263,27 @@
     </w:p>
     <w:p>
       <w:pPr>
-        <w:pStyle w:val="ListBullet"/>
-        <w:numPr>
-          <w:ilvl w:val="0"/>
-          <w:numId w:val="0"/>
-        </w:numPr>
-        <w:rPr>
-          <w:color w:val="auto"/>
-          <w:lang w:val="fr-CA"/>
-        </w:rPr>
-      </w:pPr>
-      <w:r>
-        <w:rPr>
-          <w:color w:val="auto"/>
-          <w:lang w:val="fr-CA"/>
-        </w:rPr>
+        <w:pStyle w:val="Listepuces"/>
+        <w:numPr>
+          <w:ilvl w:val="0"/>
+          <w:numId w:val="0"/>
+        </w:numPr>
+        <w:rPr>
+          <w:color w:val="auto"/>
+          <w:lang w:val="fr-CA"/>
+        </w:rPr>
+      </w:pPr>
+      <w:r>
+        <w:rPr>
+          <w:noProof/>
+          <w:color w:val="auto"/>
+          <w:lang w:val="fr-CA"/>
+        </w:rPr>
+        <w:lastRenderedPageBreak/>
         <w:drawing>
-          <wp:inline distT="0" distB="0" distL="0" distR="0" wp14:anchorId="7D0CD1CC" wp14:editId="0A2B8F19">
-            <wp:extent cx="5507990" cy="4131310"/>
-            <wp:effectExtent l="0" t="0" r="0" b="2540"/>
+          <wp:inline distT="0" distB="0" distL="0" distR="0" wp14:anchorId="7D0CD1CC" wp14:editId="01DE46BA">
+            <wp:extent cx="4068660" cy="3051730"/>
+            <wp:effectExtent l="0" t="0" r="0" b="0"/>
             <wp:docPr id="17" name="Picture 17"/>
             <wp:cNvGraphicFramePr>
               <a:graphicFrameLocks xmlns:a="http://schemas.openxmlformats.org/drawingml/2006/main" noChangeAspect="1"/>
@@ -1948,7 +3304,7 @@
                   <pic:spPr>
                     <a:xfrm>
                       <a:off x="0" y="0"/>
-                      <a:ext cx="5507990" cy="4131310"/>
+                      <a:ext cx="4086173" cy="3064865"/>
                     </a:xfrm>
                     <a:prstGeom prst="rect">
                       <a:avLst/>
@@ -1963,7 +3319,241 @@
     </w:p>
     <w:p>
       <w:pPr>
-        <w:pStyle w:val="ListBullet"/>
+        <w:pStyle w:val="Listepuces"/>
+        <w:numPr>
+          <w:ilvl w:val="0"/>
+          <w:numId w:val="0"/>
+        </w:numPr>
+        <w:rPr>
+          <w:color w:val="auto"/>
+          <w:lang w:val="fr-CA"/>
+        </w:rPr>
+      </w:pPr>
+    </w:p>
+    <w:p>
+      <w:pPr>
+        <w:pStyle w:val="Listepuces"/>
+        <w:numPr>
+          <w:ilvl w:val="0"/>
+          <w:numId w:val="0"/>
+        </w:numPr>
+        <w:rPr>
+          <w:color w:val="auto"/>
+          <w:lang w:val="fr-CA"/>
+        </w:rPr>
+      </w:pPr>
+    </w:p>
+    <w:p>
+      <w:pPr>
+        <w:pStyle w:val="Listepuces"/>
+        <w:numPr>
+          <w:ilvl w:val="0"/>
+          <w:numId w:val="0"/>
+        </w:numPr>
+        <w:rPr>
+          <w:color w:val="auto"/>
+          <w:lang w:val="fr-CA"/>
+        </w:rPr>
+      </w:pPr>
+    </w:p>
+    <w:p>
+      <w:pPr>
+        <w:pStyle w:val="Listepuces"/>
+        <w:numPr>
+          <w:ilvl w:val="0"/>
+          <w:numId w:val="0"/>
+        </w:numPr>
+        <w:rPr>
+          <w:color w:val="auto"/>
+          <w:lang w:val="fr-CA"/>
+        </w:rPr>
+      </w:pPr>
+    </w:p>
+    <w:p>
+      <w:pPr>
+        <w:pStyle w:val="Listepuces"/>
+        <w:numPr>
+          <w:ilvl w:val="0"/>
+          <w:numId w:val="0"/>
+        </w:numPr>
+        <w:rPr>
+          <w:color w:val="auto"/>
+          <w:lang w:val="fr-CA"/>
+        </w:rPr>
+      </w:pPr>
+    </w:p>
+    <w:p>
+      <w:pPr>
+        <w:pStyle w:val="Listepuces"/>
+        <w:numPr>
+          <w:ilvl w:val="0"/>
+          <w:numId w:val="0"/>
+        </w:numPr>
+        <w:rPr>
+          <w:color w:val="auto"/>
+          <w:lang w:val="fr-CA"/>
+        </w:rPr>
+      </w:pPr>
+    </w:p>
+    <w:p>
+      <w:pPr>
+        <w:pStyle w:val="Listepuces"/>
+        <w:numPr>
+          <w:ilvl w:val="0"/>
+          <w:numId w:val="0"/>
+        </w:numPr>
+        <w:rPr>
+          <w:color w:val="auto"/>
+          <w:lang w:val="fr-CA"/>
+        </w:rPr>
+      </w:pPr>
+    </w:p>
+    <w:p>
+      <w:pPr>
+        <w:pStyle w:val="Listepuces"/>
+        <w:numPr>
+          <w:ilvl w:val="0"/>
+          <w:numId w:val="0"/>
+        </w:numPr>
+        <w:rPr>
+          <w:color w:val="auto"/>
+          <w:lang w:val="fr-CA"/>
+        </w:rPr>
+      </w:pPr>
+    </w:p>
+    <w:p>
+      <w:pPr>
+        <w:pStyle w:val="Listepuces"/>
+        <w:numPr>
+          <w:ilvl w:val="0"/>
+          <w:numId w:val="0"/>
+        </w:numPr>
+        <w:rPr>
+          <w:color w:val="auto"/>
+          <w:lang w:val="fr-CA"/>
+        </w:rPr>
+      </w:pPr>
+    </w:p>
+    <w:p>
+      <w:pPr>
+        <w:pStyle w:val="Listepuces"/>
+        <w:numPr>
+          <w:ilvl w:val="0"/>
+          <w:numId w:val="0"/>
+        </w:numPr>
+        <w:rPr>
+          <w:color w:val="auto"/>
+          <w:lang w:val="fr-CA"/>
+        </w:rPr>
+      </w:pPr>
+    </w:p>
+    <w:p>
+      <w:pPr>
+        <w:pStyle w:val="Listepuces"/>
+        <w:numPr>
+          <w:ilvl w:val="0"/>
+          <w:numId w:val="0"/>
+        </w:numPr>
+        <w:rPr>
+          <w:color w:val="auto"/>
+          <w:lang w:val="fr-CA"/>
+        </w:rPr>
+      </w:pPr>
+    </w:p>
+    <w:p>
+      <w:pPr>
+        <w:pStyle w:val="Listepuces"/>
+        <w:numPr>
+          <w:ilvl w:val="0"/>
+          <w:numId w:val="0"/>
+        </w:numPr>
+        <w:rPr>
+          <w:color w:val="auto"/>
+          <w:lang w:val="fr-CA"/>
+        </w:rPr>
+      </w:pPr>
+    </w:p>
+    <w:p>
+      <w:pPr>
+        <w:pStyle w:val="Listepuces"/>
+        <w:numPr>
+          <w:ilvl w:val="0"/>
+          <w:numId w:val="0"/>
+        </w:numPr>
+        <w:rPr>
+          <w:color w:val="auto"/>
+          <w:lang w:val="fr-CA"/>
+        </w:rPr>
+      </w:pPr>
+    </w:p>
+    <w:p>
+      <w:pPr>
+        <w:pStyle w:val="Listepuces"/>
+        <w:numPr>
+          <w:ilvl w:val="0"/>
+          <w:numId w:val="0"/>
+        </w:numPr>
+        <w:rPr>
+          <w:color w:val="auto"/>
+          <w:lang w:val="fr-CA"/>
+        </w:rPr>
+      </w:pPr>
+    </w:p>
+    <w:p>
+      <w:pPr>
+        <w:pStyle w:val="Listepuces"/>
+        <w:numPr>
+          <w:ilvl w:val="0"/>
+          <w:numId w:val="0"/>
+        </w:numPr>
+        <w:rPr>
+          <w:color w:val="auto"/>
+          <w:lang w:val="fr-CA"/>
+        </w:rPr>
+      </w:pPr>
+    </w:p>
+    <w:p>
+      <w:pPr>
+        <w:pStyle w:val="Listepuces"/>
+        <w:numPr>
+          <w:ilvl w:val="0"/>
+          <w:numId w:val="0"/>
+        </w:numPr>
+        <w:rPr>
+          <w:color w:val="auto"/>
+          <w:lang w:val="fr-CA"/>
+        </w:rPr>
+      </w:pPr>
+    </w:p>
+    <w:p>
+      <w:pPr>
+        <w:pStyle w:val="Listepuces"/>
+        <w:numPr>
+          <w:ilvl w:val="0"/>
+          <w:numId w:val="0"/>
+        </w:numPr>
+        <w:rPr>
+          <w:color w:val="auto"/>
+          <w:lang w:val="fr-CA"/>
+        </w:rPr>
+      </w:pPr>
+    </w:p>
+    <w:p>
+      <w:pPr>
+        <w:pStyle w:val="Listepuces"/>
+        <w:numPr>
+          <w:ilvl w:val="0"/>
+          <w:numId w:val="0"/>
+        </w:numPr>
+        <w:rPr>
+          <w:color w:val="auto"/>
+          <w:lang w:val="fr-CA"/>
+        </w:rPr>
+      </w:pPr>
+    </w:p>
+    <w:p>
+      <w:pPr>
+        <w:pStyle w:val="Listepuces"/>
         <w:numPr>
           <w:ilvl w:val="0"/>
           <w:numId w:val="0"/>
@@ -1979,6 +3569,7 @@
           <w:color w:val="auto"/>
           <w:lang w:val="fr-CA"/>
         </w:rPr>
+        <w:lastRenderedPageBreak/>
         <w:t>Gaussian-Random</w:t>
       </w:r>
       <w:proofErr w:type="spellEnd"/>
@@ -1992,26 +3583,26 @@
     </w:p>
     <w:p>
       <w:pPr>
-        <w:pStyle w:val="ListBullet"/>
-        <w:numPr>
-          <w:ilvl w:val="0"/>
-          <w:numId w:val="0"/>
-        </w:numPr>
-        <w:rPr>
-          <w:color w:val="auto"/>
-          <w:lang w:val="fr-CA"/>
-        </w:rPr>
-      </w:pPr>
-      <w:r>
-        <w:rPr>
-          <w:color w:val="auto"/>
-          <w:lang w:val="fr-CA"/>
-        </w:rPr>
-        <w:lastRenderedPageBreak/>
+        <w:pStyle w:val="Listepuces"/>
+        <w:numPr>
+          <w:ilvl w:val="0"/>
+          <w:numId w:val="0"/>
+        </w:numPr>
+        <w:rPr>
+          <w:color w:val="auto"/>
+          <w:lang w:val="fr-CA"/>
+        </w:rPr>
+      </w:pPr>
+      <w:r>
+        <w:rPr>
+          <w:noProof/>
+          <w:color w:val="auto"/>
+          <w:lang w:val="fr-CA"/>
+        </w:rPr>
         <w:drawing>
-          <wp:inline distT="0" distB="0" distL="0" distR="0" wp14:anchorId="7676E542" wp14:editId="4A461C72">
-            <wp:extent cx="5314950" cy="4762500"/>
-            <wp:effectExtent l="0" t="0" r="0" b="0"/>
+          <wp:inline distT="0" distB="0" distL="0" distR="0" wp14:anchorId="7676E542" wp14:editId="24A6A9E5">
+            <wp:extent cx="4345497" cy="3893813"/>
+            <wp:effectExtent l="0" t="0" r="0" b="5715"/>
             <wp:docPr id="18" name="Picture 18"/>
             <wp:cNvGraphicFramePr>
               <a:graphicFrameLocks xmlns:a="http://schemas.openxmlformats.org/drawingml/2006/main" noChangeAspect="1"/>
@@ -2032,7 +3623,7 @@
                   <pic:spPr>
                     <a:xfrm>
                       <a:off x="0" y="0"/>
-                      <a:ext cx="5314950" cy="4762500"/>
+                      <a:ext cx="4354580" cy="3901952"/>
                     </a:xfrm>
                     <a:prstGeom prst="rect">
                       <a:avLst/>
@@ -2047,26 +3638,26 @@
     </w:p>
     <w:p>
       <w:pPr>
-        <w:pStyle w:val="ListBullet"/>
-        <w:numPr>
-          <w:ilvl w:val="0"/>
-          <w:numId w:val="0"/>
-        </w:numPr>
-        <w:rPr>
-          <w:color w:val="auto"/>
-          <w:lang w:val="fr-CA"/>
-        </w:rPr>
-      </w:pPr>
-      <w:r>
-        <w:rPr>
-          <w:color w:val="auto"/>
-          <w:lang w:val="fr-CA"/>
-        </w:rPr>
-        <w:lastRenderedPageBreak/>
+        <w:pStyle w:val="Listepuces"/>
+        <w:numPr>
+          <w:ilvl w:val="0"/>
+          <w:numId w:val="0"/>
+        </w:numPr>
+        <w:rPr>
+          <w:color w:val="auto"/>
+          <w:lang w:val="fr-CA"/>
+        </w:rPr>
+      </w:pPr>
+      <w:r>
+        <w:rPr>
+          <w:noProof/>
+          <w:color w:val="auto"/>
+          <w:lang w:val="fr-CA"/>
+        </w:rPr>
         <w:drawing>
-          <wp:inline distT="0" distB="0" distL="0" distR="0" wp14:anchorId="5E63F043" wp14:editId="49EEB842">
-            <wp:extent cx="5507990" cy="4131310"/>
-            <wp:effectExtent l="0" t="0" r="0" b="2540"/>
+          <wp:inline distT="0" distB="0" distL="0" distR="0" wp14:anchorId="5E63F043" wp14:editId="17DB00E7">
+            <wp:extent cx="4345305" cy="3259229"/>
+            <wp:effectExtent l="0" t="0" r="0" b="5080"/>
             <wp:docPr id="19" name="Picture 19"/>
             <wp:cNvGraphicFramePr>
               <a:graphicFrameLocks xmlns:a="http://schemas.openxmlformats.org/drawingml/2006/main" noChangeAspect="1"/>
@@ -2087,7 +3678,7 @@
                   <pic:spPr>
                     <a:xfrm>
                       <a:off x="0" y="0"/>
-                      <a:ext cx="5507990" cy="4131310"/>
+                      <a:ext cx="4373118" cy="3280091"/>
                     </a:xfrm>
                     <a:prstGeom prst="rect">
                       <a:avLst/>
@@ -2102,36 +3693,62 @@
     </w:p>
     <w:p>
       <w:pPr>
-        <w:pStyle w:val="ListBullet"/>
-        <w:numPr>
-          <w:ilvl w:val="0"/>
-          <w:numId w:val="0"/>
-        </w:numPr>
-        <w:rPr>
-          <w:color w:val="auto"/>
-          <w:lang w:val="fr-CA"/>
-        </w:rPr>
-      </w:pPr>
-      <w:r>
-        <w:rPr>
-          <w:color w:val="auto"/>
-          <w:lang w:val="fr-CA"/>
-        </w:rPr>
-        <w:t>Les test</w:t>
-      </w:r>
-      <w:r>
-        <w:rPr>
-          <w:color w:val="auto"/>
-          <w:lang w:val="fr-CA"/>
-        </w:rPr>
-        <w:t>s</w:t>
-      </w:r>
-      <w:r>
-        <w:rPr>
-          <w:color w:val="auto"/>
-          <w:lang w:val="fr-CA"/>
-        </w:rPr>
-        <w:t xml:space="preserve"> les plus prometteurs sont pour l’instant le PCA standard, Le </w:t>
+        <w:pStyle w:val="Listepuces"/>
+        <w:numPr>
+          <w:ilvl w:val="0"/>
+          <w:numId w:val="0"/>
+        </w:numPr>
+        <w:rPr>
+          <w:color w:val="auto"/>
+          <w:lang w:val="fr-CA"/>
+        </w:rPr>
+      </w:pPr>
+    </w:p>
+    <w:p>
+      <w:pPr>
+        <w:pStyle w:val="Listepuces"/>
+        <w:numPr>
+          <w:ilvl w:val="0"/>
+          <w:numId w:val="0"/>
+        </w:numPr>
+        <w:rPr>
+          <w:color w:val="auto"/>
+          <w:lang w:val="fr-CA"/>
+        </w:rPr>
+      </w:pPr>
+    </w:p>
+    <w:p>
+      <w:pPr>
+        <w:pStyle w:val="Listepuces"/>
+        <w:numPr>
+          <w:ilvl w:val="0"/>
+          <w:numId w:val="0"/>
+        </w:numPr>
+        <w:rPr>
+          <w:color w:val="auto"/>
+          <w:lang w:val="fr-CA"/>
+        </w:rPr>
+      </w:pPr>
+    </w:p>
+    <w:p>
+      <w:pPr>
+        <w:pStyle w:val="Listepuces"/>
+        <w:numPr>
+          <w:ilvl w:val="0"/>
+          <w:numId w:val="0"/>
+        </w:numPr>
+        <w:rPr>
+          <w:color w:val="auto"/>
+          <w:lang w:val="fr-CA"/>
+        </w:rPr>
+      </w:pPr>
+      <w:r>
+        <w:rPr>
+          <w:color w:val="auto"/>
+          <w:lang w:val="fr-CA"/>
+        </w:rPr>
+        <w:lastRenderedPageBreak/>
+        <w:t xml:space="preserve">Après avoir réalisé les tests sur l’entièreté des algorithmes, </w:t>
       </w:r>
       <w:proofErr w:type="spellStart"/>
       <w:r>
@@ -2139,6 +3756,85 @@
           <w:color w:val="auto"/>
           <w:lang w:val="fr-CA"/>
         </w:rPr>
+        <w:t xml:space="preserve">on se </w:t>
+      </w:r>
+      <w:proofErr w:type="spellEnd"/>
+      <w:r>
+        <w:rPr>
+          <w:color w:val="auto"/>
+          <w:lang w:val="fr-CA"/>
+        </w:rPr>
+        <w:t>rend compte que l</w:t>
+      </w:r>
+      <w:r>
+        <w:rPr>
+          <w:color w:val="auto"/>
+          <w:lang w:val="fr-CA"/>
+        </w:rPr>
+        <w:t xml:space="preserve">es </w:t>
+      </w:r>
+      <w:r>
+        <w:rPr>
+          <w:color w:val="auto"/>
+          <w:lang w:val="fr-CA"/>
+        </w:rPr>
+        <w:t xml:space="preserve">résultats </w:t>
+      </w:r>
+      <w:r>
+        <w:rPr>
+          <w:color w:val="auto"/>
+          <w:lang w:val="fr-CA"/>
+        </w:rPr>
+        <w:t xml:space="preserve">les plus prometteurs sont </w:t>
+      </w:r>
+      <w:r>
+        <w:rPr>
+          <w:color w:val="auto"/>
+          <w:lang w:val="fr-CA"/>
+        </w:rPr>
+        <w:t>ceux</w:t>
+      </w:r>
+      <w:r>
+        <w:rPr>
+          <w:color w:val="auto"/>
+          <w:lang w:val="fr-CA"/>
+        </w:rPr>
+        <w:t xml:space="preserve"> </w:t>
+      </w:r>
+      <w:r>
+        <w:rPr>
+          <w:color w:val="auto"/>
+          <w:lang w:val="fr-CA"/>
+        </w:rPr>
+        <w:t>du</w:t>
+      </w:r>
+      <w:r>
+        <w:rPr>
+          <w:color w:val="auto"/>
+          <w:lang w:val="fr-CA"/>
+        </w:rPr>
+        <w:t xml:space="preserve"> PCA standard, </w:t>
+      </w:r>
+      <w:r>
+        <w:rPr>
+          <w:color w:val="auto"/>
+          <w:lang w:val="fr-CA"/>
+        </w:rPr>
+        <w:t>du</w:t>
+      </w:r>
+      <w:r>
+        <w:rPr>
+          <w:color w:val="auto"/>
+          <w:lang w:val="fr-CA"/>
+        </w:rPr>
+        <w:t xml:space="preserve"> </w:t>
+      </w:r>
+      <w:proofErr w:type="spellStart"/>
+      <w:r>
+        <w:rPr>
+          <w:color w:val="auto"/>
+          <w:lang w:val="fr-CA"/>
+        </w:rPr>
         <w:t>sparse</w:t>
       </w:r>
       <w:proofErr w:type="spellEnd"/>
@@ -2147,14 +3843,21 @@
           <w:color w:val="auto"/>
           <w:lang w:val="fr-CA"/>
         </w:rPr>
-        <w:t xml:space="preserve"> PCA et le fast ICA.</w:t>
-      </w:r>
-      <w:r>
-        <w:rPr>
-          <w:color w:val="auto"/>
-          <w:lang w:val="fr-CA"/>
-        </w:rPr>
-        <w:t xml:space="preserve"> Ils semblent être les plus précis. Bien sûr, dans le </w:t>
+        <w:t xml:space="preserve"> PCA et </w:t>
+      </w:r>
+      <w:r>
+        <w:rPr>
+          <w:color w:val="auto"/>
+          <w:lang w:val="fr-CA"/>
+        </w:rPr>
+        <w:t>du</w:t>
+      </w:r>
+      <w:r>
+        <w:rPr>
+          <w:color w:val="auto"/>
+          <w:lang w:val="fr-CA"/>
+        </w:rPr>
+        <w:t xml:space="preserve"> </w:t>
       </w:r>
       <w:proofErr w:type="spellStart"/>
       <w:r>
@@ -2162,7 +3865,7 @@
           <w:color w:val="auto"/>
           <w:lang w:val="fr-CA"/>
         </w:rPr>
-        <w:t>dataset</w:t>
+        <w:t>fast</w:t>
       </w:r>
       <w:proofErr w:type="spellEnd"/>
       <w:r>
@@ -2170,7 +3873,55 @@
           <w:color w:val="auto"/>
           <w:lang w:val="fr-CA"/>
         </w:rPr>
-        <w:t xml:space="preserve"> présent, le rapport d’anomalie n’est pas aussi significatif car le data-set n’est pas débalancé, il n’y a donc pas de différence marquer dans la difficulté de reconstruction ce qui nous donne pour l’instant les résultats suivants et ce pour L’entièreté </w:t>
+        <w:t xml:space="preserve"> ICA.</w:t>
+      </w:r>
+      <w:r>
+        <w:rPr>
+          <w:color w:val="auto"/>
+          <w:lang w:val="fr-CA"/>
+        </w:rPr>
+        <w:t xml:space="preserve"> En effet, les résultats laissent paraître qu’ils s’agirait, dans notre cas, des algorithmes les plus précis. </w:t>
+      </w:r>
+    </w:p>
+    <w:p>
+      <w:pPr>
+        <w:pStyle w:val="Listepuces"/>
+        <w:numPr>
+          <w:ilvl w:val="0"/>
+          <w:numId w:val="0"/>
+        </w:numPr>
+        <w:rPr>
+          <w:color w:val="auto"/>
+          <w:lang w:val="fr-CA"/>
+        </w:rPr>
+      </w:pPr>
+      <w:r>
+        <w:rPr>
+          <w:color w:val="auto"/>
+          <w:lang w:val="fr-CA"/>
+        </w:rPr>
+        <w:t xml:space="preserve">Bien sûr, dans le dataset présent, le rapport d’anomalie n’est pas aussi significatif </w:t>
+      </w:r>
+      <w:r>
+        <w:rPr>
+          <w:color w:val="auto"/>
+          <w:lang w:val="fr-CA"/>
+        </w:rPr>
+        <w:t xml:space="preserve">que dans l’exemple du tutoriel </w:t>
+      </w:r>
+      <w:r>
+        <w:rPr>
+          <w:color w:val="auto"/>
+          <w:lang w:val="fr-CA"/>
+        </w:rPr>
+        <w:t>car le dataset n’est pas débalancé</w:t>
+      </w:r>
+      <w:r>
+        <w:rPr>
+          <w:color w:val="auto"/>
+          <w:lang w:val="fr-CA"/>
+        </w:rPr>
+        <w:t xml:space="preserve"> (</w:t>
       </w:r>
       <w:proofErr w:type="gramStart"/>
       <w:r>
@@ -2178,6 +3929,98 @@
           <w:color w:val="auto"/>
           <w:lang w:val="fr-CA"/>
         </w:rPr>
+        <w:t>de par</w:t>
+      </w:r>
+      <w:proofErr w:type="gramEnd"/>
+      <w:r>
+        <w:rPr>
+          <w:color w:val="auto"/>
+          <w:lang w:val="fr-CA"/>
+        </w:rPr>
+        <w:t xml:space="preserve"> son rééquilibrage </w:t>
+      </w:r>
+      <w:r>
+        <w:rPr>
+          <w:color w:val="auto"/>
+          <w:lang w:val="fr-CA"/>
+        </w:rPr>
+        <w:t>du départ)</w:t>
+      </w:r>
+      <w:r>
+        <w:rPr>
+          <w:color w:val="auto"/>
+          <w:lang w:val="fr-CA"/>
+        </w:rPr>
+        <w:t xml:space="preserve">, il n’y a donc pas de différence </w:t>
+      </w:r>
+      <w:r>
+        <w:rPr>
+          <w:color w:val="auto"/>
+          <w:lang w:val="fr-CA"/>
+        </w:rPr>
+        <w:t>marquée</w:t>
+      </w:r>
+      <w:r>
+        <w:rPr>
+          <w:color w:val="auto"/>
+          <w:lang w:val="fr-CA"/>
+        </w:rPr>
+        <w:t xml:space="preserve"> dans la difficulté de reconstruction</w:t>
+      </w:r>
+      <w:r>
+        <w:rPr>
+          <w:color w:val="auto"/>
+          <w:lang w:val="fr-CA"/>
+        </w:rPr>
+        <w:t xml:space="preserve"> des données. </w:t>
+      </w:r>
+    </w:p>
+    <w:p>
+      <w:pPr>
+        <w:pStyle w:val="Listepuces"/>
+        <w:numPr>
+          <w:ilvl w:val="0"/>
+          <w:numId w:val="0"/>
+        </w:numPr>
+        <w:rPr>
+          <w:color w:val="auto"/>
+          <w:lang w:val="fr-CA"/>
+        </w:rPr>
+      </w:pPr>
+      <w:r>
+        <w:rPr>
+          <w:color w:val="auto"/>
+          <w:lang w:val="fr-CA"/>
+        </w:rPr>
+        <w:t>Tout ceci</w:t>
+      </w:r>
+      <w:r>
+        <w:rPr>
+          <w:color w:val="auto"/>
+          <w:lang w:val="fr-CA"/>
+        </w:rPr>
+        <w:t xml:space="preserve"> nous donne pour l’instant les résultats suivants et ce pour </w:t>
+      </w:r>
+      <w:r>
+        <w:rPr>
+          <w:color w:val="auto"/>
+          <w:lang w:val="fr-CA"/>
+        </w:rPr>
+        <w:t>l</w:t>
+      </w:r>
+      <w:r>
+        <w:rPr>
+          <w:color w:val="auto"/>
+          <w:lang w:val="fr-CA"/>
+        </w:rPr>
+        <w:t xml:space="preserve">’entièreté </w:t>
+      </w:r>
+      <w:proofErr w:type="gramStart"/>
+      <w:r>
+        <w:rPr>
+          <w:color w:val="auto"/>
+          <w:lang w:val="fr-CA"/>
+        </w:rPr>
         <w:t>des algorithme</w:t>
       </w:r>
       <w:proofErr w:type="gramEnd"/>
@@ -2191,18 +4034,19 @@
     </w:p>
     <w:p>
       <w:pPr>
-        <w:pStyle w:val="ListBullet"/>
-        <w:numPr>
-          <w:ilvl w:val="0"/>
-          <w:numId w:val="0"/>
-        </w:numPr>
-        <w:rPr>
-          <w:color w:val="auto"/>
-          <w:lang w:val="fr-CA"/>
-        </w:rPr>
-      </w:pPr>
-      <w:r>
-        <w:rPr>
+        <w:pStyle w:val="Listepuces"/>
+        <w:numPr>
+          <w:ilvl w:val="0"/>
+          <w:numId w:val="0"/>
+        </w:numPr>
+        <w:rPr>
+          <w:color w:val="auto"/>
+          <w:lang w:val="fr-CA"/>
+        </w:rPr>
+      </w:pPr>
+      <w:r>
+        <w:rPr>
+          <w:noProof/>
           <w:color w:val="auto"/>
           <w:lang w:val="fr-CA"/>
         </w:rPr>
@@ -2245,52 +4089,444 @@
     </w:p>
     <w:p>
       <w:pPr>
-        <w:pStyle w:val="ListBullet"/>
-        <w:numPr>
-          <w:ilvl w:val="0"/>
-          <w:numId w:val="0"/>
-        </w:numPr>
-        <w:rPr>
-          <w:color w:val="auto"/>
-          <w:lang w:val="fr-CA"/>
-        </w:rPr>
-      </w:pPr>
-      <w:r>
-        <w:rPr>
-          <w:color w:val="auto"/>
-          <w:lang w:val="fr-CA"/>
-        </w:rPr>
-        <w:t xml:space="preserve"> Nous continuerons donc avec les trois plus prometteurs pour l’instant. </w:t>
-      </w:r>
-    </w:p>
-    <w:p>
-      <w:pPr>
-        <w:pStyle w:val="ListBullet"/>
-        <w:numPr>
-          <w:ilvl w:val="0"/>
-          <w:numId w:val="0"/>
-        </w:numPr>
-        <w:rPr>
-          <w:color w:val="auto"/>
-          <w:lang w:val="fr-CA"/>
-        </w:rPr>
-      </w:pPr>
-    </w:p>
-    <w:p>
-      <w:pPr>
-        <w:pStyle w:val="ListBullet"/>
-        <w:numPr>
-          <w:ilvl w:val="0"/>
-          <w:numId w:val="0"/>
-        </w:numPr>
-        <w:rPr>
-          <w:color w:val="auto"/>
-          <w:lang w:val="fr-CA"/>
-        </w:rPr>
-      </w:pPr>
+        <w:pStyle w:val="Listepuces"/>
+        <w:numPr>
+          <w:ilvl w:val="0"/>
+          <w:numId w:val="0"/>
+        </w:numPr>
+        <w:rPr>
+          <w:color w:val="auto"/>
+          <w:lang w:val="fr-CA"/>
+        </w:rPr>
+      </w:pPr>
+      <w:r>
+        <w:rPr>
+          <w:color w:val="auto"/>
+          <w:lang w:val="fr-CA"/>
+        </w:rPr>
+        <w:t xml:space="preserve">Nous continuerons donc </w:t>
+      </w:r>
+      <w:r>
+        <w:rPr>
+          <w:color w:val="auto"/>
+          <w:lang w:val="fr-CA"/>
+        </w:rPr>
+        <w:t xml:space="preserve">l’étude </w:t>
+      </w:r>
+      <w:r>
+        <w:rPr>
+          <w:color w:val="auto"/>
+          <w:lang w:val="fr-CA"/>
+        </w:rPr>
+        <w:t xml:space="preserve">avec les trois </w:t>
+      </w:r>
+      <w:r>
+        <w:rPr>
+          <w:color w:val="auto"/>
+          <w:lang w:val="fr-CA"/>
+        </w:rPr>
+        <w:t xml:space="preserve">algorithmes les </w:t>
+      </w:r>
+      <w:r>
+        <w:rPr>
+          <w:color w:val="auto"/>
+          <w:lang w:val="fr-CA"/>
+        </w:rPr>
+        <w:t>plus prometteurs pour l’instant.</w:t>
+      </w:r>
+    </w:p>
+    <w:p>
+      <w:pPr>
+        <w:pStyle w:val="Listepuces"/>
+        <w:numPr>
+          <w:ilvl w:val="0"/>
+          <w:numId w:val="0"/>
+        </w:numPr>
+        <w:rPr>
+          <w:color w:val="auto"/>
+          <w:lang w:val="fr-CA"/>
+        </w:rPr>
+      </w:pPr>
+      <w:r>
+        <w:rPr>
+          <w:color w:val="auto"/>
+          <w:lang w:val="fr-CA"/>
+        </w:rPr>
+        <w:t xml:space="preserve">Par ailleurs, pour obtenir de meilleurs résultats, nous allons essayer d’appliquer un modèle de classification basique au dataset, tel que le </w:t>
+      </w:r>
+      <w:proofErr w:type="spellStart"/>
+      <w:r>
+        <w:rPr>
+          <w:color w:val="auto"/>
+          <w:lang w:val="fr-CA"/>
+        </w:rPr>
+        <w:t>Decision</w:t>
+      </w:r>
+      <w:proofErr w:type="spellEnd"/>
+      <w:r>
+        <w:rPr>
+          <w:color w:val="auto"/>
+          <w:lang w:val="fr-CA"/>
+        </w:rPr>
+        <w:t xml:space="preserve"> </w:t>
+      </w:r>
+      <w:proofErr w:type="spellStart"/>
+      <w:r>
+        <w:rPr>
+          <w:color w:val="auto"/>
+          <w:lang w:val="fr-CA"/>
+        </w:rPr>
+        <w:t>Tree</w:t>
+      </w:r>
+      <w:proofErr w:type="spellEnd"/>
+      <w:r>
+        <w:rPr>
+          <w:color w:val="auto"/>
+          <w:lang w:val="fr-CA"/>
+        </w:rPr>
+        <w:t>.</w:t>
+      </w:r>
+    </w:p>
+    <w:p>
+      <w:pPr>
+        <w:pStyle w:val="Listepuces"/>
+        <w:numPr>
+          <w:ilvl w:val="0"/>
+          <w:numId w:val="0"/>
+        </w:numPr>
+        <w:rPr>
+          <w:color w:val="auto"/>
+          <w:lang w:val="fr-CA"/>
+        </w:rPr>
+      </w:pPr>
+    </w:p>
+    <w:p>
+      <w:pPr>
+        <w:pStyle w:val="Listepuces"/>
+        <w:numPr>
+          <w:ilvl w:val="0"/>
+          <w:numId w:val="0"/>
+        </w:numPr>
+        <w:rPr>
+          <w:color w:val="auto"/>
+          <w:lang w:val="fr-CA"/>
+        </w:rPr>
+      </w:pPr>
+    </w:p>
+    <w:p>
+      <w:pPr>
+        <w:pStyle w:val="Listepuces"/>
+        <w:numPr>
+          <w:ilvl w:val="0"/>
+          <w:numId w:val="0"/>
+        </w:numPr>
+        <w:rPr>
+          <w:color w:val="auto"/>
+          <w:lang w:val="fr-CA"/>
+        </w:rPr>
+      </w:pPr>
+    </w:p>
+    <w:p>
+      <w:pPr>
+        <w:pStyle w:val="Listepuces"/>
+        <w:numPr>
+          <w:ilvl w:val="0"/>
+          <w:numId w:val="0"/>
+        </w:numPr>
+        <w:rPr>
+          <w:color w:val="auto"/>
+          <w:lang w:val="fr-CA"/>
+        </w:rPr>
+      </w:pPr>
+    </w:p>
+    <w:p>
+      <w:pPr>
+        <w:pStyle w:val="Listepuces"/>
+        <w:numPr>
+          <w:ilvl w:val="0"/>
+          <w:numId w:val="0"/>
+        </w:numPr>
+        <w:rPr>
+          <w:color w:val="auto"/>
+          <w:lang w:val="fr-CA"/>
+        </w:rPr>
+      </w:pPr>
+    </w:p>
+    <w:p>
+      <w:pPr>
+        <w:pStyle w:val="Listepuces"/>
+        <w:numPr>
+          <w:ilvl w:val="0"/>
+          <w:numId w:val="0"/>
+        </w:numPr>
+        <w:rPr>
+          <w:color w:val="auto"/>
+          <w:lang w:val="fr-CA"/>
+        </w:rPr>
+      </w:pPr>
+    </w:p>
+    <w:p>
+      <w:pPr>
+        <w:pStyle w:val="Listepuces"/>
+        <w:numPr>
+          <w:ilvl w:val="0"/>
+          <w:numId w:val="0"/>
+        </w:numPr>
+        <w:rPr>
+          <w:color w:val="auto"/>
+          <w:lang w:val="fr-CA"/>
+        </w:rPr>
+      </w:pPr>
+    </w:p>
+    <w:p>
+      <w:pPr>
+        <w:pStyle w:val="Listepuces"/>
+        <w:numPr>
+          <w:ilvl w:val="0"/>
+          <w:numId w:val="0"/>
+        </w:numPr>
+        <w:rPr>
+          <w:color w:val="auto"/>
+          <w:lang w:val="fr-CA"/>
+        </w:rPr>
+      </w:pPr>
+    </w:p>
+    <w:p>
+      <w:pPr>
+        <w:pStyle w:val="Listepuces"/>
+        <w:numPr>
+          <w:ilvl w:val="0"/>
+          <w:numId w:val="0"/>
+        </w:numPr>
+        <w:rPr>
+          <w:color w:val="auto"/>
+          <w:lang w:val="fr-CA"/>
+        </w:rPr>
+      </w:pPr>
+    </w:p>
+    <w:p>
+      <w:pPr>
+        <w:pStyle w:val="Listepuces"/>
+        <w:numPr>
+          <w:ilvl w:val="0"/>
+          <w:numId w:val="0"/>
+        </w:numPr>
+        <w:rPr>
+          <w:color w:val="auto"/>
+          <w:lang w:val="fr-CA"/>
+        </w:rPr>
+      </w:pPr>
+    </w:p>
+    <w:p>
+      <w:pPr>
+        <w:pStyle w:val="Listepuces"/>
+        <w:numPr>
+          <w:ilvl w:val="0"/>
+          <w:numId w:val="0"/>
+        </w:numPr>
+        <w:rPr>
+          <w:color w:val="auto"/>
+          <w:lang w:val="fr-CA"/>
+        </w:rPr>
+      </w:pPr>
+    </w:p>
+    <w:p>
+      <w:pPr>
+        <w:pStyle w:val="Listepuces"/>
+        <w:numPr>
+          <w:ilvl w:val="0"/>
+          <w:numId w:val="0"/>
+        </w:numPr>
+        <w:rPr>
+          <w:color w:val="auto"/>
+          <w:lang w:val="fr-CA"/>
+        </w:rPr>
+      </w:pPr>
+    </w:p>
+    <w:p>
+      <w:pPr>
+        <w:pStyle w:val="Listepuces"/>
+        <w:numPr>
+          <w:ilvl w:val="0"/>
+          <w:numId w:val="0"/>
+        </w:numPr>
+        <w:rPr>
+          <w:color w:val="auto"/>
+          <w:lang w:val="fr-CA"/>
+        </w:rPr>
+      </w:pPr>
+    </w:p>
+    <w:p>
+      <w:pPr>
+        <w:pStyle w:val="Listepuces"/>
+        <w:numPr>
+          <w:ilvl w:val="0"/>
+          <w:numId w:val="0"/>
+        </w:numPr>
+        <w:rPr>
+          <w:color w:val="auto"/>
+          <w:lang w:val="fr-CA"/>
+        </w:rPr>
+      </w:pPr>
+    </w:p>
+    <w:p>
+      <w:pPr>
+        <w:pStyle w:val="Listepuces"/>
+        <w:numPr>
+          <w:ilvl w:val="0"/>
+          <w:numId w:val="0"/>
+        </w:numPr>
+        <w:rPr>
+          <w:color w:val="auto"/>
+          <w:lang w:val="fr-CA"/>
+        </w:rPr>
+      </w:pPr>
+      <w:r>
+        <w:rPr>
+          <w:color w:val="auto"/>
+          <w:lang w:val="fr-CA"/>
+        </w:rPr>
+        <w:lastRenderedPageBreak/>
+        <w:t>Après l’essai de</w:t>
+      </w:r>
+      <w:r>
+        <w:rPr>
+          <w:color w:val="auto"/>
+          <w:lang w:val="fr-CA"/>
+        </w:rPr>
+        <w:t xml:space="preserve"> 100 profondeurs d’arbres différentes, on trouve une précision maximale de 0.79 pour une profondeur de 8, comme en témoignent ces captures d’écran :</w:t>
+      </w:r>
+    </w:p>
+    <w:p>
+      <w:pPr>
+        <w:pStyle w:val="Listepuces"/>
+        <w:numPr>
+          <w:ilvl w:val="0"/>
+          <w:numId w:val="0"/>
+        </w:numPr>
+        <w:rPr>
+          <w:color w:val="auto"/>
+          <w:lang w:val="fr-CA"/>
+        </w:rPr>
+      </w:pPr>
+      <w:r>
+        <w:rPr>
+          <w:color w:val="auto"/>
+          <w:lang w:val="fr-CA"/>
+        </w:rPr>
+        <w:drawing>
+          <wp:inline distT="0" distB="0" distL="0" distR="0" wp14:anchorId="359AD4F4" wp14:editId="0FE85DA0">
+            <wp:extent cx="4064000" cy="3048000"/>
+            <wp:effectExtent l="0" t="0" r="0" b="0"/>
+            <wp:docPr id="21" name="Image 21"/>
+            <wp:cNvGraphicFramePr>
+              <a:graphicFrameLocks xmlns:a="http://schemas.openxmlformats.org/drawingml/2006/main" noChangeAspect="1"/>
+            </wp:cNvGraphicFramePr>
+            <a:graphic xmlns:a="http://schemas.openxmlformats.org/drawingml/2006/main">
+              <a:graphicData uri="http://schemas.openxmlformats.org/drawingml/2006/picture">
+                <pic:pic xmlns:pic="http://schemas.openxmlformats.org/drawingml/2006/picture">
+                  <pic:nvPicPr>
+                    <pic:cNvPr id="1" name=""/>
+                    <pic:cNvPicPr/>
+                  </pic:nvPicPr>
+                  <pic:blipFill>
+                    <a:blip r:embed="rId26"/>
+                    <a:stretch>
+                      <a:fillRect/>
+                    </a:stretch>
+                  </pic:blipFill>
+                  <pic:spPr>
+                    <a:xfrm>
+                      <a:off x="0" y="0"/>
+                      <a:ext cx="4064000" cy="3048000"/>
+                    </a:xfrm>
+                    <a:prstGeom prst="rect">
+                      <a:avLst/>
+                    </a:prstGeom>
+                  </pic:spPr>
+                </pic:pic>
+              </a:graphicData>
+            </a:graphic>
+          </wp:inline>
+        </w:drawing>
+      </w:r>
+    </w:p>
+    <w:p>
+      <w:pPr>
+        <w:pStyle w:val="Listepuces"/>
+        <w:numPr>
+          <w:ilvl w:val="0"/>
+          <w:numId w:val="0"/>
+        </w:numPr>
+        <w:rPr>
+          <w:color w:val="auto"/>
+          <w:lang w:val="fr-CA"/>
+        </w:rPr>
+      </w:pPr>
+      <w:r>
+        <w:rPr>
+          <w:color w:val="auto"/>
+          <w:lang w:val="fr-CA"/>
+        </w:rPr>
+        <w:drawing>
+          <wp:inline distT="0" distB="0" distL="0" distR="0" wp14:anchorId="15BE21FB" wp14:editId="3D9BE384">
+            <wp:extent cx="5507990" cy="357505"/>
+            <wp:effectExtent l="0" t="0" r="3810" b="0"/>
+            <wp:docPr id="22" name="Image 22"/>
+            <wp:cNvGraphicFramePr>
+              <a:graphicFrameLocks xmlns:a="http://schemas.openxmlformats.org/drawingml/2006/main" noChangeAspect="1"/>
+            </wp:cNvGraphicFramePr>
+            <a:graphic xmlns:a="http://schemas.openxmlformats.org/drawingml/2006/main">
+              <a:graphicData uri="http://schemas.openxmlformats.org/drawingml/2006/picture">
+                <pic:pic xmlns:pic="http://schemas.openxmlformats.org/drawingml/2006/picture">
+                  <pic:nvPicPr>
+                    <pic:cNvPr id="1" name=""/>
+                    <pic:cNvPicPr/>
+                  </pic:nvPicPr>
+                  <pic:blipFill>
+                    <a:blip r:embed="rId27"/>
+                    <a:stretch>
+                      <a:fillRect/>
+                    </a:stretch>
+                  </pic:blipFill>
+                  <pic:spPr>
+                    <a:xfrm>
+                      <a:off x="0" y="0"/>
+                      <a:ext cx="5507990" cy="357505"/>
+                    </a:xfrm>
+                    <a:prstGeom prst="rect">
+                      <a:avLst/>
+                    </a:prstGeom>
+                  </pic:spPr>
+                </pic:pic>
+              </a:graphicData>
+            </a:graphic>
+          </wp:inline>
+        </w:drawing>
+      </w:r>
+    </w:p>
+    <w:p>
+      <w:pPr>
+        <w:pStyle w:val="Listepuces"/>
+        <w:numPr>
+          <w:ilvl w:val="0"/>
+          <w:numId w:val="0"/>
+        </w:numPr>
+        <w:rPr>
+          <w:color w:val="auto"/>
+          <w:lang w:val="fr-CA"/>
+        </w:rPr>
+      </w:pPr>
+      <w:r>
+        <w:rPr>
+          <w:color w:val="auto"/>
+          <w:lang w:val="fr-CA"/>
+        </w:rPr>
+        <w:t>On obtient donc une précision bien plus significative en utilisant un modèle de classification en plus de la réduction de dimensionnalité.</w:t>
+      </w:r>
     </w:p>
     <w:sectPr>
-      <w:footerReference w:type="default" r:id="rId26"/>
+      <w:footerReference w:type="default" r:id="rId28"/>
       <w:pgSz w:w="11906" w:h="16838" w:code="9"/>
       <w:pgMar w:top="1440" w:right="1616" w:bottom="1440" w:left="1616" w:header="720" w:footer="720" w:gutter="0"/>
       <w:pgNumType w:start="0"/>
@@ -2331,7 +4567,7 @@
 <w:ftr xmlns:wpc="http://schemas.microsoft.com/office/word/2010/wordprocessingCanvas" xmlns:cx="http://schemas.microsoft.com/office/drawing/2014/chartex" xmlns:cx1="http://schemas.microsoft.com/office/drawing/2015/9/8/chartex" xmlns:cx2="http://schemas.microsoft.com/office/drawing/2015/10/21/chartex" xmlns:cx3="http://schemas.microsoft.com/office/drawing/2016/5/9/chartex" xmlns:cx4="http://schemas.microsoft.com/office/drawing/2016/5/10/chartex" xmlns:cx5="http://schemas.microsoft.com/office/drawing/2016/5/11/chartex" xmlns:cx6="http://schemas.microsoft.com/office/drawing/2016/5/12/chartex" xmlns:cx7="http://schemas.microsoft.com/office/drawing/2016/5/13/chartex" xmlns:cx8="http://schemas.microsoft.com/office/drawing/2016/5/14/chartex" xmlns:mc="http://schemas.openxmlformats.org/markup-compatibility/2006" xmlns:aink="http://schemas.microsoft.com/office/drawing/2016/ink" xmlns:am3d="http://schemas.microsoft.com/office/drawing/2017/model3d" xmlns:o="urn:schemas-microsoft-com:office:office" xmlns:r="http://schemas.openxmlformats.org/officeDocument/2006/relationships" xmlns:m="http://schemas.openxmlformats.org/officeDocument/2006/math" xmlns:v="urn:schemas-microsoft-com:vml" xmlns:wp14="http://schemas.microsoft.com/office/word/2010/wordprocessingDrawing" xmlns:wp="http://schemas.openxmlformats.org/drawingml/2006/wordprocessingDrawing" xmlns:w10="urn:schemas-microsoft-com:office:word" xmlns:w="http://schemas.openxmlformats.org/wordprocessingml/2006/main" xmlns:w14="http://schemas.microsoft.com/office/word/2010/wordml" xmlns:w15="http://schemas.microsoft.com/office/word/2012/wordml" xmlns:w16cex="http://schemas.microsoft.com/office/word/2018/wordml/cex" xmlns:w16cid="http://schemas.microsoft.com/office/word/2016/wordml/cid" xmlns:w16="http://schemas.microsoft.com/office/word/2018/wordml" xmlns:w16sdtdh="http://schemas.microsoft.com/office/word/2020/wordml/sdtdatahash" xmlns:w16se="http://schemas.microsoft.com/office/word/2015/wordml/symex" xmlns:wpg="http://schemas.microsoft.com/office/word/2010/wordprocessingGroup" xmlns:wpi="http://schemas.microsoft.com/office/word/2010/wordprocessingInk" xmlns:wne="http://schemas.microsoft.com/office/word/2006/wordml" xmlns:wps="http://schemas.microsoft.com/office/word/2010/wordprocessingShape" mc:Ignorable="w14 w15 w16se w16cid w16 w16cex w16sdtdh wp14">
   <w:p>
     <w:pPr>
-      <w:pStyle w:val="Footer"/>
+      <w:pStyle w:val="Pieddepage"/>
     </w:pPr>
     <w:r>
       <w:rPr>
@@ -2556,7 +4792,7 @@
     <w:lvl w:ilvl="0">
       <w:start w:val="1"/>
       <w:numFmt w:val="decimal"/>
-      <w:pStyle w:val="ListNumber"/>
+      <w:pStyle w:val="Listenumros"/>
       <w:lvlText w:val="%1."/>
       <w:lvlJc w:val="left"/>
       <w:pPr>
@@ -2574,7 +4810,7 @@
     <w:lvl w:ilvl="0">
       <w:start w:val="1"/>
       <w:numFmt w:val="bullet"/>
-      <w:pStyle w:val="ListBullet"/>
+      <w:pStyle w:val="Listepuces"/>
       <w:lvlText w:val="−"/>
       <w:lvlJc w:val="left"/>
       <w:pPr>
@@ -3685,11 +5921,11 @@
     <w:qFormat/>
     <w:rsid w:val="00FD1504"/>
   </w:style>
-  <w:style w:type="paragraph" w:styleId="Heading1">
+  <w:style w:type="paragraph" w:styleId="Titre1">
     <w:name w:val="heading 1"/>
     <w:basedOn w:val="Normal"/>
     <w:next w:val="Normal"/>
-    <w:link w:val="Heading1Char"/>
+    <w:link w:val="Titre1Car"/>
     <w:uiPriority w:val="4"/>
     <w:qFormat/>
     <w:rsid w:val="00A122DB"/>
@@ -3706,11 +5942,11 @@
       <w:szCs w:val="30"/>
     </w:rPr>
   </w:style>
-  <w:style w:type="paragraph" w:styleId="Heading2">
+  <w:style w:type="paragraph" w:styleId="Titre2">
     <w:name w:val="heading 2"/>
     <w:basedOn w:val="Normal"/>
     <w:next w:val="Normal"/>
-    <w:link w:val="Heading2Char"/>
+    <w:link w:val="Titre2Car"/>
     <w:uiPriority w:val="4"/>
     <w:unhideWhenUsed/>
     <w:qFormat/>
@@ -3727,11 +5963,11 @@
       <w:color w:val="3F251D" w:themeColor="accent1"/>
     </w:rPr>
   </w:style>
-  <w:style w:type="paragraph" w:styleId="Heading3">
+  <w:style w:type="paragraph" w:styleId="Titre3">
     <w:name w:val="heading 3"/>
     <w:basedOn w:val="Normal"/>
     <w:next w:val="Normal"/>
-    <w:link w:val="Heading3Char"/>
+    <w:link w:val="Titre3Car"/>
     <w:uiPriority w:val="4"/>
     <w:semiHidden/>
     <w:unhideWhenUsed/>
@@ -3748,11 +5984,11 @@
       <w:color w:val="3F251D" w:themeColor="accent1"/>
     </w:rPr>
   </w:style>
-  <w:style w:type="paragraph" w:styleId="Heading5">
+  <w:style w:type="paragraph" w:styleId="Titre5">
     <w:name w:val="heading 5"/>
     <w:basedOn w:val="Normal"/>
     <w:next w:val="Normal"/>
-    <w:link w:val="Heading5Char"/>
+    <w:link w:val="Titre5Car"/>
     <w:uiPriority w:val="4"/>
     <w:semiHidden/>
     <w:unhideWhenUsed/>
@@ -3769,11 +6005,11 @@
       <w:color w:val="1F120E" w:themeColor="accent1" w:themeShade="80"/>
     </w:rPr>
   </w:style>
-  <w:style w:type="paragraph" w:styleId="Heading6">
+  <w:style w:type="paragraph" w:styleId="Titre6">
     <w:name w:val="heading 6"/>
     <w:basedOn w:val="Normal"/>
     <w:next w:val="Normal"/>
-    <w:link w:val="Heading6Char"/>
+    <w:link w:val="Titre6Car"/>
     <w:uiPriority w:val="4"/>
     <w:semiHidden/>
     <w:unhideWhenUsed/>
@@ -3792,11 +6028,11 @@
       <w:color w:val="1F120E" w:themeColor="accent1" w:themeShade="7F"/>
     </w:rPr>
   </w:style>
-  <w:style w:type="paragraph" w:styleId="Heading8">
+  <w:style w:type="paragraph" w:styleId="Titre8">
     <w:name w:val="heading 8"/>
     <w:basedOn w:val="Normal"/>
     <w:next w:val="Normal"/>
-    <w:link w:val="Heading8Char"/>
+    <w:link w:val="Titre8Car"/>
     <w:uiPriority w:val="4"/>
     <w:semiHidden/>
     <w:unhideWhenUsed/>
@@ -3814,11 +6050,11 @@
       <w:szCs w:val="21"/>
     </w:rPr>
   </w:style>
-  <w:style w:type="paragraph" w:styleId="Heading9">
+  <w:style w:type="paragraph" w:styleId="Titre9">
     <w:name w:val="heading 9"/>
     <w:basedOn w:val="Normal"/>
     <w:next w:val="Normal"/>
-    <w:link w:val="Heading9Char"/>
+    <w:link w:val="Titre9Car"/>
     <w:uiPriority w:val="4"/>
     <w:semiHidden/>
     <w:unhideWhenUsed/>
@@ -3838,13 +6074,13 @@
       <w:szCs w:val="21"/>
     </w:rPr>
   </w:style>
-  <w:style w:type="character" w:default="1" w:styleId="DefaultParagraphFont">
+  <w:style w:type="character" w:default="1" w:styleId="Policepardfaut">
     <w:name w:val="Default Paragraph Font"/>
     <w:uiPriority w:val="1"/>
     <w:semiHidden/>
     <w:unhideWhenUsed/>
   </w:style>
-  <w:style w:type="table" w:default="1" w:styleId="TableNormal">
+  <w:style w:type="table" w:default="1" w:styleId="TableauNormal">
     <w:name w:val="Normal Table"/>
     <w:uiPriority w:val="99"/>
     <w:semiHidden/>
@@ -3859,15 +6095,15 @@
       </w:tblCellMar>
     </w:tblPr>
   </w:style>
-  <w:style w:type="numbering" w:default="1" w:styleId="NoList">
+  <w:style w:type="numbering" w:default="1" w:styleId="Aucuneliste">
     <w:name w:val="No List"/>
     <w:uiPriority w:val="99"/>
     <w:semiHidden/>
     <w:unhideWhenUsed/>
   </w:style>
-  <w:style w:type="table" w:styleId="LightShading">
+  <w:style w:type="table" w:styleId="Ombrageclair">
     <w:name w:val="Light Shading"/>
-    <w:basedOn w:val="TableNormal"/>
+    <w:basedOn w:val="TableauNormal"/>
     <w:uiPriority w:val="60"/>
     <w:pPr>
       <w:spacing w:before="40" w:after="40" w:line="240" w:lineRule="auto"/>
@@ -3977,10 +6213,10 @@
       <w:jc w:val="center"/>
     </w:pPr>
   </w:style>
-  <w:style w:type="character" w:customStyle="1" w:styleId="Heading1Char">
-    <w:name w:val="Heading 1 Char"/>
-    <w:basedOn w:val="DefaultParagraphFont"/>
-    <w:link w:val="Heading1"/>
+  <w:style w:type="character" w:customStyle="1" w:styleId="Titre1Car">
+    <w:name w:val="Titre 1 Car"/>
+    <w:basedOn w:val="Policepardfaut"/>
+    <w:link w:val="Titre1"/>
     <w:uiPriority w:val="4"/>
     <w:rsid w:val="00690EFD"/>
     <w:rPr>
@@ -3990,10 +6226,10 @@
       <w:szCs w:val="30"/>
     </w:rPr>
   </w:style>
-  <w:style w:type="character" w:customStyle="1" w:styleId="Heading2Char">
-    <w:name w:val="Heading 2 Char"/>
-    <w:basedOn w:val="DefaultParagraphFont"/>
-    <w:link w:val="Heading2"/>
+  <w:style w:type="character" w:customStyle="1" w:styleId="Titre2Car">
+    <w:name w:val="Titre 2 Car"/>
+    <w:basedOn w:val="Policepardfaut"/>
+    <w:link w:val="Titre2"/>
     <w:uiPriority w:val="4"/>
     <w:rsid w:val="00690EFD"/>
     <w:rPr>
@@ -4004,10 +6240,10 @@
       <w:szCs w:val="22"/>
     </w:rPr>
   </w:style>
-  <w:style w:type="character" w:customStyle="1" w:styleId="Heading3Char">
-    <w:name w:val="Heading 3 Char"/>
-    <w:basedOn w:val="DefaultParagraphFont"/>
-    <w:link w:val="Heading3"/>
+  <w:style w:type="character" w:customStyle="1" w:styleId="Titre3Car">
+    <w:name w:val="Titre 3 Car"/>
+    <w:basedOn w:val="Policepardfaut"/>
+    <w:link w:val="Titre3"/>
     <w:uiPriority w:val="4"/>
     <w:semiHidden/>
     <w:rsid w:val="00690EFD"/>
@@ -4018,10 +6254,10 @@
       <w:szCs w:val="22"/>
     </w:rPr>
   </w:style>
-  <w:style w:type="character" w:customStyle="1" w:styleId="Heading5Char">
-    <w:name w:val="Heading 5 Char"/>
-    <w:basedOn w:val="DefaultParagraphFont"/>
-    <w:link w:val="Heading5"/>
+  <w:style w:type="character" w:customStyle="1" w:styleId="Titre5Car">
+    <w:name w:val="Titre 5 Car"/>
+    <w:basedOn w:val="Policepardfaut"/>
+    <w:link w:val="Titre5"/>
     <w:uiPriority w:val="4"/>
     <w:semiHidden/>
     <w:rsid w:val="00690EFD"/>
@@ -4030,10 +6266,10 @@
       <w:color w:val="1F120E" w:themeColor="accent1" w:themeShade="80"/>
     </w:rPr>
   </w:style>
-  <w:style w:type="character" w:customStyle="1" w:styleId="Heading6Char">
-    <w:name w:val="Heading 6 Char"/>
-    <w:basedOn w:val="DefaultParagraphFont"/>
-    <w:link w:val="Heading6"/>
+  <w:style w:type="character" w:customStyle="1" w:styleId="Titre6Car">
+    <w:name w:val="Titre 6 Car"/>
+    <w:basedOn w:val="Policepardfaut"/>
+    <w:link w:val="Titre6"/>
     <w:uiPriority w:val="4"/>
     <w:semiHidden/>
     <w:rsid w:val="00690EFD"/>
@@ -4044,7 +6280,7 @@
       <w:color w:val="1F120E" w:themeColor="accent1" w:themeShade="7F"/>
     </w:rPr>
   </w:style>
-  <w:style w:type="paragraph" w:styleId="ListBullet">
+  <w:style w:type="paragraph" w:styleId="Listepuces">
     <w:name w:val="List Bullet"/>
     <w:basedOn w:val="Normal"/>
     <w:uiPriority w:val="7"/>
@@ -4056,7 +6292,7 @@
       </w:numPr>
     </w:pPr>
   </w:style>
-  <w:style w:type="paragraph" w:styleId="ListNumber">
+  <w:style w:type="paragraph" w:styleId="Listenumros">
     <w:name w:val="List Number"/>
     <w:basedOn w:val="Normal"/>
     <w:uiPriority w:val="5"/>
@@ -4069,10 +6305,10 @@
       <w:contextualSpacing/>
     </w:pPr>
   </w:style>
-  <w:style w:type="paragraph" w:styleId="Title">
+  <w:style w:type="paragraph" w:styleId="Titre">
     <w:name w:val="Title"/>
     <w:basedOn w:val="Normal"/>
-    <w:link w:val="TitleChar"/>
+    <w:link w:val="TitreCar"/>
     <w:uiPriority w:val="2"/>
     <w:unhideWhenUsed/>
     <w:qFormat/>
@@ -4090,10 +6326,10 @@
       <w:szCs w:val="60"/>
     </w:rPr>
   </w:style>
-  <w:style w:type="character" w:customStyle="1" w:styleId="TitleChar">
-    <w:name w:val="Title Char"/>
-    <w:basedOn w:val="DefaultParagraphFont"/>
-    <w:link w:val="Title"/>
+  <w:style w:type="character" w:customStyle="1" w:styleId="TitreCar">
+    <w:name w:val="Titre Car"/>
+    <w:basedOn w:val="Policepardfaut"/>
+    <w:link w:val="Titre"/>
     <w:uiPriority w:val="2"/>
     <w:rsid w:val="00FD1504"/>
     <w:rPr>
@@ -4104,10 +6340,10 @@
       <w:szCs w:val="60"/>
     </w:rPr>
   </w:style>
-  <w:style w:type="paragraph" w:styleId="Subtitle">
+  <w:style w:type="paragraph" w:styleId="Sous-titre">
     <w:name w:val="Subtitle"/>
     <w:basedOn w:val="Normal"/>
-    <w:link w:val="SubtitleChar"/>
+    <w:link w:val="Sous-titreCar"/>
     <w:uiPriority w:val="3"/>
     <w:unhideWhenUsed/>
     <w:qFormat/>
@@ -4127,10 +6363,10 @@
       <w:szCs w:val="26"/>
     </w:rPr>
   </w:style>
-  <w:style w:type="character" w:customStyle="1" w:styleId="SubtitleChar">
-    <w:name w:val="Subtitle Char"/>
-    <w:basedOn w:val="DefaultParagraphFont"/>
-    <w:link w:val="Subtitle"/>
+  <w:style w:type="character" w:customStyle="1" w:styleId="Sous-titreCar">
+    <w:name w:val="Sous-titre Car"/>
+    <w:basedOn w:val="Policepardfaut"/>
+    <w:link w:val="Sous-titre"/>
     <w:uiPriority w:val="3"/>
     <w:rsid w:val="00FD1504"/>
     <w:rPr>
@@ -4151,7 +6387,7 @@
       <w:jc w:val="center"/>
     </w:pPr>
   </w:style>
-  <w:style w:type="paragraph" w:styleId="Caption">
+  <w:style w:type="paragraph" w:styleId="Lgende">
     <w:name w:val="caption"/>
     <w:basedOn w:val="Normal"/>
     <w:next w:val="Normal"/>
@@ -4169,10 +6405,10 @@
       <w:szCs w:val="18"/>
     </w:rPr>
   </w:style>
-  <w:style w:type="character" w:customStyle="1" w:styleId="Heading9Char">
-    <w:name w:val="Heading 9 Char"/>
-    <w:basedOn w:val="DefaultParagraphFont"/>
-    <w:link w:val="Heading9"/>
+  <w:style w:type="character" w:customStyle="1" w:styleId="Titre9Car">
+    <w:name w:val="Titre 9 Car"/>
+    <w:basedOn w:val="Policepardfaut"/>
+    <w:link w:val="Titre9"/>
     <w:uiPriority w:val="4"/>
     <w:semiHidden/>
     <w:rsid w:val="00A122DB"/>
@@ -4184,10 +6420,10 @@
       <w:szCs w:val="21"/>
     </w:rPr>
   </w:style>
-  <w:style w:type="character" w:customStyle="1" w:styleId="Heading8Char">
-    <w:name w:val="Heading 8 Char"/>
-    <w:basedOn w:val="DefaultParagraphFont"/>
-    <w:link w:val="Heading8"/>
+  <w:style w:type="character" w:customStyle="1" w:styleId="Titre8Car">
+    <w:name w:val="Titre 8 Car"/>
+    <w:basedOn w:val="Policepardfaut"/>
+    <w:link w:val="Titre8"/>
     <w:uiPriority w:val="4"/>
     <w:semiHidden/>
     <w:rsid w:val="00A122DB"/>
@@ -4197,9 +6433,9 @@
       <w:szCs w:val="21"/>
     </w:rPr>
   </w:style>
-  <w:style w:type="paragraph" w:styleId="TOCHeading">
+  <w:style w:type="paragraph" w:styleId="En-ttedetabledesmatires">
     <w:name w:val="TOC Heading"/>
-    <w:basedOn w:val="Heading1"/>
+    <w:basedOn w:val="Titre1"/>
     <w:next w:val="Normal"/>
     <w:uiPriority w:val="39"/>
     <w:semiHidden/>
@@ -4210,10 +6446,10 @@
       <w:outlineLvl w:val="9"/>
     </w:pPr>
   </w:style>
-  <w:style w:type="paragraph" w:styleId="Footer">
+  <w:style w:type="paragraph" w:styleId="Pieddepage">
     <w:name w:val="footer"/>
     <w:basedOn w:val="Normal"/>
-    <w:link w:val="FooterChar"/>
+    <w:link w:val="PieddepageCar"/>
     <w:uiPriority w:val="99"/>
     <w:unhideWhenUsed/>
     <w:rsid w:val="003422FF"/>
@@ -4225,10 +6461,10 @@
       <w:szCs w:val="16"/>
     </w:rPr>
   </w:style>
-  <w:style w:type="character" w:customStyle="1" w:styleId="FooterChar">
-    <w:name w:val="Footer Char"/>
-    <w:basedOn w:val="DefaultParagraphFont"/>
-    <w:link w:val="Footer"/>
+  <w:style w:type="character" w:customStyle="1" w:styleId="PieddepageCar">
+    <w:name w:val="Pied de page Car"/>
+    <w:basedOn w:val="Policepardfaut"/>
+    <w:link w:val="Pieddepage"/>
     <w:uiPriority w:val="99"/>
     <w:rsid w:val="003422FF"/>
     <w:rPr>
@@ -4236,7 +6472,7 @@
       <w:szCs w:val="16"/>
     </w:rPr>
   </w:style>
-  <w:style w:type="paragraph" w:styleId="TOC3">
+  <w:style w:type="paragraph" w:styleId="TM3">
     <w:name w:val="toc 3"/>
     <w:basedOn w:val="Normal"/>
     <w:next w:val="Normal"/>
@@ -4253,7 +6489,7 @@
       <w:iCs/>
     </w:rPr>
   </w:style>
-  <w:style w:type="paragraph" w:styleId="TOC1">
+  <w:style w:type="paragraph" w:styleId="TM1">
     <w:name w:val="toc 1"/>
     <w:basedOn w:val="Normal"/>
     <w:next w:val="Normal"/>
@@ -4265,7 +6501,7 @@
       <w:spacing w:after="100"/>
     </w:pPr>
   </w:style>
-  <w:style w:type="paragraph" w:styleId="TOC2">
+  <w:style w:type="paragraph" w:styleId="TM2">
     <w:name w:val="toc 2"/>
     <w:basedOn w:val="Normal"/>
     <w:next w:val="Normal"/>
@@ -4278,10 +6514,10 @@
       <w:ind w:left="200"/>
     </w:pPr>
   </w:style>
-  <w:style w:type="paragraph" w:styleId="BalloonText">
+  <w:style w:type="paragraph" w:styleId="Textedebulles">
     <w:name w:val="Balloon Text"/>
     <w:basedOn w:val="Normal"/>
-    <w:link w:val="BalloonTextChar"/>
+    <w:link w:val="TextedebullesCar"/>
     <w:uiPriority w:val="99"/>
     <w:semiHidden/>
     <w:unhideWhenUsed/>
@@ -4294,10 +6530,10 @@
       <w:szCs w:val="16"/>
     </w:rPr>
   </w:style>
-  <w:style w:type="character" w:customStyle="1" w:styleId="BalloonTextChar">
-    <w:name w:val="Balloon Text Char"/>
-    <w:basedOn w:val="DefaultParagraphFont"/>
-    <w:link w:val="BalloonText"/>
+  <w:style w:type="character" w:customStyle="1" w:styleId="TextedebullesCar">
+    <w:name w:val="Texte de bulles Car"/>
+    <w:basedOn w:val="Policepardfaut"/>
+    <w:link w:val="Textedebulles"/>
     <w:uiPriority w:val="99"/>
     <w:semiHidden/>
     <w:rsid w:val="00A122DB"/>
@@ -4306,7 +6542,7 @@
       <w:szCs w:val="16"/>
     </w:rPr>
   </w:style>
-  <w:style w:type="paragraph" w:styleId="Bibliography">
+  <w:style w:type="paragraph" w:styleId="Bibliographie">
     <w:name w:val="Bibliography"/>
     <w:basedOn w:val="Normal"/>
     <w:next w:val="Normal"/>
@@ -4314,10 +6550,10 @@
     <w:semiHidden/>
     <w:unhideWhenUsed/>
   </w:style>
-  <w:style w:type="paragraph" w:styleId="BodyText3">
+  <w:style w:type="paragraph" w:styleId="Corpsdetexte3">
     <w:name w:val="Body Text 3"/>
     <w:basedOn w:val="Normal"/>
-    <w:link w:val="BodyText3Char"/>
+    <w:link w:val="Corpsdetexte3Car"/>
     <w:uiPriority w:val="99"/>
     <w:semiHidden/>
     <w:unhideWhenUsed/>
@@ -4331,7 +6567,7 @@
   </w:style>
   <w:style w:type="table" w:customStyle="1" w:styleId="Tableaudefiche">
     <w:name w:val="Tableau de fiche"/>
-    <w:basedOn w:val="TableNormal"/>
+    <w:basedOn w:val="TableauNormal"/>
     <w:uiPriority w:val="99"/>
     <w:pPr>
       <w:spacing w:before="60" w:after="60" w:line="240" w:lineRule="auto"/>
@@ -4373,9 +6609,9 @@
       </w:pPr>
     </w:tblStylePr>
   </w:style>
-  <w:style w:type="table" w:styleId="TableGrid">
+  <w:style w:type="table" w:styleId="Grilledutableau">
     <w:name w:val="Table Grid"/>
-    <w:basedOn w:val="TableNormal"/>
+    <w:basedOn w:val="TableauNormal"/>
     <w:uiPriority w:val="59"/>
     <w:pPr>
       <w:spacing w:before="0" w:after="0" w:line="240" w:lineRule="auto"/>
@@ -4391,10 +6627,10 @@
       </w:tblBorders>
     </w:tblPr>
   </w:style>
-  <w:style w:type="paragraph" w:styleId="Header">
+  <w:style w:type="paragraph" w:styleId="En-tte">
     <w:name w:val="header"/>
     <w:basedOn w:val="Normal"/>
-    <w:link w:val="HeaderChar"/>
+    <w:link w:val="En-tteCar"/>
     <w:uiPriority w:val="99"/>
     <w:unhideWhenUsed/>
     <w:rsid w:val="001A2000"/>
@@ -4402,17 +6638,17 @@
       <w:spacing w:before="0" w:after="0" w:line="240" w:lineRule="auto"/>
     </w:pPr>
   </w:style>
-  <w:style w:type="character" w:customStyle="1" w:styleId="HeaderChar">
-    <w:name w:val="Header Char"/>
-    <w:basedOn w:val="DefaultParagraphFont"/>
-    <w:link w:val="Header"/>
+  <w:style w:type="character" w:customStyle="1" w:styleId="En-tteCar">
+    <w:name w:val="En-tête Car"/>
+    <w:basedOn w:val="Policepardfaut"/>
+    <w:link w:val="En-tte"/>
     <w:uiPriority w:val="99"/>
     <w:rsid w:val="001A2000"/>
   </w:style>
-  <w:style w:type="character" w:customStyle="1" w:styleId="BodyText3Char">
-    <w:name w:val="Body Text 3 Char"/>
-    <w:basedOn w:val="DefaultParagraphFont"/>
-    <w:link w:val="BodyText3"/>
+  <w:style w:type="character" w:customStyle="1" w:styleId="Corpsdetexte3Car">
+    <w:name w:val="Corps de texte 3 Car"/>
+    <w:basedOn w:val="Policepardfaut"/>
+    <w:link w:val="Corpsdetexte3"/>
     <w:uiPriority w:val="99"/>
     <w:semiHidden/>
     <w:rsid w:val="00A122DB"/>
@@ -4420,9 +6656,9 @@
       <w:szCs w:val="16"/>
     </w:rPr>
   </w:style>
-  <w:style w:type="character" w:styleId="CommentReference">
+  <w:style w:type="character" w:styleId="Marquedecommentaire">
     <w:name w:val="annotation reference"/>
-    <w:basedOn w:val="DefaultParagraphFont"/>
+    <w:basedOn w:val="Policepardfaut"/>
     <w:uiPriority w:val="99"/>
     <w:semiHidden/>
     <w:unhideWhenUsed/>
@@ -4432,10 +6668,10 @@
       <w:szCs w:val="16"/>
     </w:rPr>
   </w:style>
-  <w:style w:type="paragraph" w:styleId="BodyTextIndent3">
+  <w:style w:type="paragraph" w:styleId="Retraitcorpsdetexte3">
     <w:name w:val="Body Text Indent 3"/>
     <w:basedOn w:val="Normal"/>
-    <w:link w:val="BodyTextIndent3Char"/>
+    <w:link w:val="Retraitcorpsdetexte3Car"/>
     <w:uiPriority w:val="99"/>
     <w:semiHidden/>
     <w:unhideWhenUsed/>
@@ -4448,10 +6684,10 @@
       <w:szCs w:val="16"/>
     </w:rPr>
   </w:style>
-  <w:style w:type="character" w:customStyle="1" w:styleId="BodyTextIndent3Char">
-    <w:name w:val="Body Text Indent 3 Char"/>
-    <w:basedOn w:val="DefaultParagraphFont"/>
-    <w:link w:val="BodyTextIndent3"/>
+  <w:style w:type="character" w:customStyle="1" w:styleId="Retraitcorpsdetexte3Car">
+    <w:name w:val="Retrait corps de texte 3 Car"/>
+    <w:basedOn w:val="Policepardfaut"/>
+    <w:link w:val="Retraitcorpsdetexte3"/>
     <w:uiPriority w:val="99"/>
     <w:semiHidden/>
     <w:rsid w:val="00A122DB"/>
@@ -4459,10 +6695,10 @@
       <w:szCs w:val="16"/>
     </w:rPr>
   </w:style>
-  <w:style w:type="paragraph" w:styleId="CommentText">
+  <w:style w:type="paragraph" w:styleId="Commentaire">
     <w:name w:val="annotation text"/>
     <w:basedOn w:val="Normal"/>
-    <w:link w:val="CommentTextChar"/>
+    <w:link w:val="CommentaireCar"/>
     <w:uiPriority w:val="99"/>
     <w:semiHidden/>
     <w:unhideWhenUsed/>
@@ -4474,10 +6710,10 @@
       <w:szCs w:val="20"/>
     </w:rPr>
   </w:style>
-  <w:style w:type="character" w:customStyle="1" w:styleId="CommentTextChar">
-    <w:name w:val="Comment Text Char"/>
-    <w:basedOn w:val="DefaultParagraphFont"/>
-    <w:link w:val="CommentText"/>
+  <w:style w:type="character" w:customStyle="1" w:styleId="CommentaireCar">
+    <w:name w:val="Commentaire Car"/>
+    <w:basedOn w:val="Policepardfaut"/>
+    <w:link w:val="Commentaire"/>
     <w:uiPriority w:val="99"/>
     <w:semiHidden/>
     <w:rsid w:val="00A122DB"/>
@@ -4485,11 +6721,11 @@
       <w:szCs w:val="20"/>
     </w:rPr>
   </w:style>
-  <w:style w:type="paragraph" w:styleId="CommentSubject">
+  <w:style w:type="paragraph" w:styleId="Objetducommentaire">
     <w:name w:val="annotation subject"/>
-    <w:basedOn w:val="CommentText"/>
-    <w:next w:val="CommentText"/>
-    <w:link w:val="CommentSubjectChar"/>
+    <w:basedOn w:val="Commentaire"/>
+    <w:next w:val="Commentaire"/>
+    <w:link w:val="ObjetducommentaireCar"/>
     <w:uiPriority w:val="99"/>
     <w:semiHidden/>
     <w:unhideWhenUsed/>
@@ -4499,10 +6735,10 @@
       <w:bCs/>
     </w:rPr>
   </w:style>
-  <w:style w:type="character" w:customStyle="1" w:styleId="CommentSubjectChar">
-    <w:name w:val="Comment Subject Char"/>
-    <w:basedOn w:val="CommentTextChar"/>
-    <w:link w:val="CommentSubject"/>
+  <w:style w:type="character" w:customStyle="1" w:styleId="ObjetducommentaireCar">
+    <w:name w:val="Objet du commentaire Car"/>
+    <w:basedOn w:val="CommentaireCar"/>
+    <w:link w:val="Objetducommentaire"/>
     <w:uiPriority w:val="99"/>
     <w:semiHidden/>
     <w:rsid w:val="00A122DB"/>
@@ -4512,10 +6748,10 @@
       <w:szCs w:val="20"/>
     </w:rPr>
   </w:style>
-  <w:style w:type="paragraph" w:styleId="DocumentMap">
+  <w:style w:type="paragraph" w:styleId="Explorateurdedocuments">
     <w:name w:val="Document Map"/>
     <w:basedOn w:val="Normal"/>
-    <w:link w:val="DocumentMapChar"/>
+    <w:link w:val="ExplorateurdedocumentsCar"/>
     <w:uiPriority w:val="99"/>
     <w:semiHidden/>
     <w:unhideWhenUsed/>
@@ -4528,10 +6764,10 @@
       <w:szCs w:val="16"/>
     </w:rPr>
   </w:style>
-  <w:style w:type="character" w:customStyle="1" w:styleId="DocumentMapChar">
-    <w:name w:val="Document Map Char"/>
-    <w:basedOn w:val="DefaultParagraphFont"/>
-    <w:link w:val="DocumentMap"/>
+  <w:style w:type="character" w:customStyle="1" w:styleId="ExplorateurdedocumentsCar">
+    <w:name w:val="Explorateur de documents Car"/>
+    <w:basedOn w:val="Policepardfaut"/>
+    <w:link w:val="Explorateurdedocuments"/>
     <w:uiPriority w:val="99"/>
     <w:semiHidden/>
     <w:rsid w:val="00A122DB"/>
@@ -4540,10 +6776,10 @@
       <w:szCs w:val="16"/>
     </w:rPr>
   </w:style>
-  <w:style w:type="paragraph" w:styleId="EndnoteText">
+  <w:style w:type="paragraph" w:styleId="Notedefin">
     <w:name w:val="endnote text"/>
     <w:basedOn w:val="Normal"/>
-    <w:link w:val="EndnoteTextChar"/>
+    <w:link w:val="NotedefinCar"/>
     <w:uiPriority w:val="99"/>
     <w:semiHidden/>
     <w:unhideWhenUsed/>
@@ -4555,10 +6791,10 @@
       <w:szCs w:val="20"/>
     </w:rPr>
   </w:style>
-  <w:style w:type="character" w:customStyle="1" w:styleId="EndnoteTextChar">
-    <w:name w:val="Endnote Text Char"/>
-    <w:basedOn w:val="DefaultParagraphFont"/>
-    <w:link w:val="EndnoteText"/>
+  <w:style w:type="character" w:customStyle="1" w:styleId="NotedefinCar">
+    <w:name w:val="Note de fin Car"/>
+    <w:basedOn w:val="Policepardfaut"/>
+    <w:link w:val="Notedefin"/>
     <w:uiPriority w:val="99"/>
     <w:semiHidden/>
     <w:rsid w:val="00A122DB"/>
@@ -4566,7 +6802,7 @@
       <w:szCs w:val="20"/>
     </w:rPr>
   </w:style>
-  <w:style w:type="paragraph" w:styleId="EnvelopeReturn">
+  <w:style w:type="paragraph" w:styleId="Adresseexpditeur">
     <w:name w:val="envelope return"/>
     <w:basedOn w:val="Normal"/>
     <w:uiPriority w:val="99"/>
@@ -4581,10 +6817,10 @@
       <w:szCs w:val="20"/>
     </w:rPr>
   </w:style>
-  <w:style w:type="paragraph" w:styleId="FootnoteText">
+  <w:style w:type="paragraph" w:styleId="Notedebasdepage">
     <w:name w:val="footnote text"/>
     <w:basedOn w:val="Normal"/>
-    <w:link w:val="FootnoteTextChar"/>
+    <w:link w:val="NotedebasdepageCar"/>
     <w:uiPriority w:val="99"/>
     <w:semiHidden/>
     <w:unhideWhenUsed/>
@@ -4596,10 +6832,10 @@
       <w:szCs w:val="20"/>
     </w:rPr>
   </w:style>
-  <w:style w:type="character" w:customStyle="1" w:styleId="FootnoteTextChar">
-    <w:name w:val="Footnote Text Char"/>
-    <w:basedOn w:val="DefaultParagraphFont"/>
-    <w:link w:val="FootnoteText"/>
+  <w:style w:type="character" w:customStyle="1" w:styleId="NotedebasdepageCar">
+    <w:name w:val="Note de bas de page Car"/>
+    <w:basedOn w:val="Policepardfaut"/>
+    <w:link w:val="Notedebasdepage"/>
     <w:uiPriority w:val="99"/>
     <w:semiHidden/>
     <w:rsid w:val="00A122DB"/>
@@ -4607,9 +6843,9 @@
       <w:szCs w:val="20"/>
     </w:rPr>
   </w:style>
-  <w:style w:type="character" w:styleId="HTMLCode">
+  <w:style w:type="character" w:styleId="CodeHTML">
     <w:name w:val="HTML Code"/>
-    <w:basedOn w:val="DefaultParagraphFont"/>
+    <w:basedOn w:val="Policepardfaut"/>
     <w:uiPriority w:val="99"/>
     <w:semiHidden/>
     <w:unhideWhenUsed/>
@@ -4620,10 +6856,10 @@
       <w:szCs w:val="20"/>
     </w:rPr>
   </w:style>
-  <w:style w:type="paragraph" w:styleId="HTMLPreformatted">
+  <w:style w:type="paragraph" w:styleId="PrformatHTML">
     <w:name w:val="HTML Preformatted"/>
     <w:basedOn w:val="Normal"/>
-    <w:link w:val="HTMLPreformattedChar"/>
+    <w:link w:val="PrformatHTMLCar"/>
     <w:uiPriority w:val="99"/>
     <w:semiHidden/>
     <w:unhideWhenUsed/>
@@ -4636,10 +6872,10 @@
       <w:szCs w:val="20"/>
     </w:rPr>
   </w:style>
-  <w:style w:type="character" w:customStyle="1" w:styleId="HTMLPreformattedChar">
-    <w:name w:val="HTML Preformatted Char"/>
-    <w:basedOn w:val="DefaultParagraphFont"/>
-    <w:link w:val="HTMLPreformatted"/>
+  <w:style w:type="character" w:customStyle="1" w:styleId="PrformatHTMLCar">
+    <w:name w:val="Préformaté HTML Car"/>
+    <w:basedOn w:val="Policepardfaut"/>
+    <w:link w:val="PrformatHTML"/>
     <w:uiPriority w:val="99"/>
     <w:semiHidden/>
     <w:rsid w:val="00A122DB"/>
@@ -4648,9 +6884,9 @@
       <w:szCs w:val="20"/>
     </w:rPr>
   </w:style>
-  <w:style w:type="character" w:styleId="HTMLKeyboard">
+  <w:style w:type="character" w:styleId="ClavierHTML">
     <w:name w:val="HTML Keyboard"/>
-    <w:basedOn w:val="DefaultParagraphFont"/>
+    <w:basedOn w:val="Policepardfaut"/>
     <w:uiPriority w:val="99"/>
     <w:semiHidden/>
     <w:unhideWhenUsed/>
@@ -4661,9 +6897,9 @@
       <w:szCs w:val="20"/>
     </w:rPr>
   </w:style>
-  <w:style w:type="character" w:styleId="HTMLTypewriter">
+  <w:style w:type="character" w:styleId="MachinecrireHTML">
     <w:name w:val="HTML Typewriter"/>
-    <w:basedOn w:val="DefaultParagraphFont"/>
+    <w:basedOn w:val="Policepardfaut"/>
     <w:uiPriority w:val="99"/>
     <w:semiHidden/>
     <w:unhideWhenUsed/>
@@ -4674,9 +6910,9 @@
       <w:szCs w:val="20"/>
     </w:rPr>
   </w:style>
-  <w:style w:type="paragraph" w:styleId="MacroText">
+  <w:style w:type="paragraph" w:styleId="Textedemacro">
     <w:name w:val="macro"/>
-    <w:link w:val="MacroTextChar"/>
+    <w:link w:val="TextedemacroCar"/>
     <w:uiPriority w:val="99"/>
     <w:semiHidden/>
     <w:unhideWhenUsed/>
@@ -4700,10 +6936,10 @@
       <w:szCs w:val="20"/>
     </w:rPr>
   </w:style>
-  <w:style w:type="character" w:customStyle="1" w:styleId="MacroTextChar">
-    <w:name w:val="Macro Text Char"/>
-    <w:basedOn w:val="DefaultParagraphFont"/>
-    <w:link w:val="MacroText"/>
+  <w:style w:type="character" w:customStyle="1" w:styleId="TextedemacroCar">
+    <w:name w:val="Texte de macro Car"/>
+    <w:basedOn w:val="Policepardfaut"/>
+    <w:link w:val="Textedemacro"/>
     <w:uiPriority w:val="99"/>
     <w:semiHidden/>
     <w:rsid w:val="00A122DB"/>
@@ -4712,10 +6948,10 @@
       <w:szCs w:val="20"/>
     </w:rPr>
   </w:style>
-  <w:style w:type="paragraph" w:styleId="PlainText">
+  <w:style w:type="paragraph" w:styleId="Textebrut">
     <w:name w:val="Plain Text"/>
     <w:basedOn w:val="Normal"/>
-    <w:link w:val="PlainTextChar"/>
+    <w:link w:val="TextebrutCar"/>
     <w:uiPriority w:val="99"/>
     <w:semiHidden/>
     <w:unhideWhenUsed/>
@@ -4728,10 +6964,10 @@
       <w:szCs w:val="21"/>
     </w:rPr>
   </w:style>
-  <w:style w:type="character" w:customStyle="1" w:styleId="PlainTextChar">
-    <w:name w:val="Plain Text Char"/>
-    <w:basedOn w:val="DefaultParagraphFont"/>
-    <w:link w:val="PlainText"/>
+  <w:style w:type="character" w:customStyle="1" w:styleId="TextebrutCar">
+    <w:name w:val="Texte brut Car"/>
+    <w:basedOn w:val="Policepardfaut"/>
+    <w:link w:val="Textebrut"/>
     <w:uiPriority w:val="99"/>
     <w:semiHidden/>
     <w:rsid w:val="00A122DB"/>
@@ -4740,9 +6976,9 @@
       <w:szCs w:val="21"/>
     </w:rPr>
   </w:style>
-  <w:style w:type="character" w:styleId="PlaceholderText">
+  <w:style w:type="character" w:styleId="Textedelespacerserv">
     <w:name w:val="Placeholder Text"/>
-    <w:basedOn w:val="DefaultParagraphFont"/>
+    <w:basedOn w:val="Policepardfaut"/>
     <w:uiPriority w:val="99"/>
     <w:semiHidden/>
     <w:rsid w:val="00A122DB"/>

</xml_diff>

<commit_message>
Ajout dans le rapport Word
</commit_message>
<xml_diff>
--- a/documentation/TP1 - Data Mining.docx
+++ b/documentation/TP1 - Data Mining.docx
@@ -1,6 +1,6 @@
 
 <file path=word/document.xml><?xml version="1.0" encoding="utf-8"?>
-<w:document xmlns:wpc="http://schemas.microsoft.com/office/word/2010/wordprocessingCanvas" xmlns:cx="http://schemas.microsoft.com/office/drawing/2014/chartex" xmlns:cx1="http://schemas.microsoft.com/office/drawing/2015/9/8/chartex" xmlns:cx2="http://schemas.microsoft.com/office/drawing/2015/10/21/chartex" xmlns:cx3="http://schemas.microsoft.com/office/drawing/2016/5/9/chartex" xmlns:cx4="http://schemas.microsoft.com/office/drawing/2016/5/10/chartex" xmlns:cx5="http://schemas.microsoft.com/office/drawing/2016/5/11/chartex" xmlns:cx6="http://schemas.microsoft.com/office/drawing/2016/5/12/chartex" xmlns:cx7="http://schemas.microsoft.com/office/drawing/2016/5/13/chartex" xmlns:cx8="http://schemas.microsoft.com/office/drawing/2016/5/14/chartex" xmlns:mc="http://schemas.openxmlformats.org/markup-compatibility/2006" xmlns:aink="http://schemas.microsoft.com/office/drawing/2016/ink" xmlns:am3d="http://schemas.microsoft.com/office/drawing/2017/model3d" xmlns:o="urn:schemas-microsoft-com:office:office" xmlns:r="http://schemas.openxmlformats.org/officeDocument/2006/relationships" xmlns:m="http://schemas.openxmlformats.org/officeDocument/2006/math" xmlns:v="urn:schemas-microsoft-com:vml" xmlns:wp14="http://schemas.microsoft.com/office/word/2010/wordprocessingDrawing" xmlns:wp="http://schemas.openxmlformats.org/drawingml/2006/wordprocessingDrawing" xmlns:w10="urn:schemas-microsoft-com:office:word" xmlns:w="http://schemas.openxmlformats.org/wordprocessingml/2006/main" xmlns:w14="http://schemas.microsoft.com/office/word/2010/wordml" xmlns:w15="http://schemas.microsoft.com/office/word/2012/wordml" xmlns:w16cex="http://schemas.microsoft.com/office/word/2018/wordml/cex" xmlns:w16cid="http://schemas.microsoft.com/office/word/2016/wordml/cid" xmlns:w16="http://schemas.microsoft.com/office/word/2018/wordml" xmlns:w16sdtdh="http://schemas.microsoft.com/office/word/2020/wordml/sdtdatahash" xmlns:w16se="http://schemas.microsoft.com/office/word/2015/wordml/symex" xmlns:wpg="http://schemas.microsoft.com/office/word/2010/wordprocessingGroup" xmlns:wpi="http://schemas.microsoft.com/office/word/2010/wordprocessingInk" xmlns:wne="http://schemas.microsoft.com/office/word/2006/wordml" xmlns:wps="http://schemas.microsoft.com/office/word/2010/wordprocessingShape" mc:Ignorable="w14 w15 w16se w16cid w16 w16cex w16sdtdh wp14">
+<w:document xmlns:wpc="http://schemas.microsoft.com/office/word/2010/wordprocessingCanvas" xmlns:cx="http://schemas.microsoft.com/office/drawing/2014/chartex" xmlns:cx1="http://schemas.microsoft.com/office/drawing/2015/9/8/chartex" xmlns:cx2="http://schemas.microsoft.com/office/drawing/2015/10/21/chartex" xmlns:cx3="http://schemas.microsoft.com/office/drawing/2016/5/9/chartex" xmlns:cx4="http://schemas.microsoft.com/office/drawing/2016/5/10/chartex" xmlns:cx5="http://schemas.microsoft.com/office/drawing/2016/5/11/chartex" xmlns:cx6="http://schemas.microsoft.com/office/drawing/2016/5/12/chartex" xmlns:cx7="http://schemas.microsoft.com/office/drawing/2016/5/13/chartex" xmlns:cx8="http://schemas.microsoft.com/office/drawing/2016/5/14/chartex" xmlns:mc="http://schemas.openxmlformats.org/markup-compatibility/2006" xmlns:aink="http://schemas.microsoft.com/office/drawing/2016/ink" xmlns:am3d="http://schemas.microsoft.com/office/drawing/2017/model3d" xmlns:o="urn:schemas-microsoft-com:office:office" xmlns:r="http://schemas.openxmlformats.org/officeDocument/2006/relationships" xmlns:m="http://schemas.openxmlformats.org/officeDocument/2006/math" xmlns:v="urn:schemas-microsoft-com:vml" xmlns:wp14="http://schemas.microsoft.com/office/word/2010/wordprocessingDrawing" xmlns:wp="http://schemas.openxmlformats.org/drawingml/2006/wordprocessingDrawing" xmlns:w10="urn:schemas-microsoft-com:office:word" xmlns:w="http://schemas.openxmlformats.org/wordprocessingml/2006/main" xmlns:w14="http://schemas.microsoft.com/office/word/2010/wordml" xmlns:w15="http://schemas.microsoft.com/office/word/2012/wordml" xmlns:w16cid="http://schemas.microsoft.com/office/word/2016/wordml/cid" xmlns:w16se="http://schemas.microsoft.com/office/word/2015/wordml/symex" xmlns:wpg="http://schemas.microsoft.com/office/word/2010/wordprocessingGroup" xmlns:wpi="http://schemas.microsoft.com/office/word/2010/wordprocessingInk" xmlns:wne="http://schemas.microsoft.com/office/word/2006/wordml" xmlns:wps="http://schemas.microsoft.com/office/word/2010/wordprocessingShape" mc:Ignorable="w14 w15 w16se w16cid wp14">
   <w:body>
     <w:p>
       <w:pPr>
@@ -13,6 +13,138 @@
           <w:lang w:eastAsia="fr-FR"/>
         </w:rPr>
       </w:pPr>
+      <w:r>
+        <w:rPr>
+          <w:rFonts w:asciiTheme="majorHAnsi" w:eastAsiaTheme="majorEastAsia" w:hAnsiTheme="majorHAnsi" w:cstheme="majorBidi"/>
+          <w:caps/>
+          <w:color w:val="auto"/>
+          <w:sz w:val="26"/>
+          <w:szCs w:val="26"/>
+        </w:rPr>
+        <w:tab/>
+      </w:r>
+      <w:r>
+        <w:rPr>
+          <w:rFonts w:ascii="Times New Roman" w:eastAsia="Times New Roman" w:hAnsi="Times New Roman" w:cs="Times New Roman"/>
+          <w:color w:val="auto"/>
+          <w:sz w:val="24"/>
+          <w:szCs w:val="24"/>
+          <w:lang w:eastAsia="fr-FR"/>
+        </w:rPr>
+        <w:tab/>
+      </w:r>
+      <w:r>
+        <w:rPr>
+          <w:rFonts w:ascii="Times New Roman" w:eastAsia="Times New Roman" w:hAnsi="Times New Roman" w:cs="Times New Roman"/>
+          <w:color w:val="auto"/>
+          <w:sz w:val="24"/>
+          <w:szCs w:val="24"/>
+          <w:lang w:eastAsia="fr-FR"/>
+        </w:rPr>
+        <w:tab/>
+      </w:r>
+      <w:r>
+        <w:rPr>
+          <w:rFonts w:ascii="Times New Roman" w:eastAsia="Times New Roman" w:hAnsi="Times New Roman" w:cs="Times New Roman"/>
+          <w:color w:val="auto"/>
+          <w:sz w:val="24"/>
+          <w:szCs w:val="24"/>
+          <w:lang w:eastAsia="fr-FR"/>
+        </w:rPr>
+        <w:tab/>
+      </w:r>
+      <w:r>
+        <w:rPr>
+          <w:rFonts w:ascii="Times New Roman" w:eastAsia="Times New Roman" w:hAnsi="Times New Roman" w:cs="Times New Roman"/>
+          <w:color w:val="auto"/>
+          <w:sz w:val="24"/>
+          <w:szCs w:val="24"/>
+          <w:lang w:eastAsia="fr-FR"/>
+        </w:rPr>
+        <w:tab/>
+      </w:r>
+      <w:r>
+        <w:rPr>
+          <w:rFonts w:ascii="Times New Roman" w:eastAsia="Times New Roman" w:hAnsi="Times New Roman" w:cs="Times New Roman"/>
+          <w:color w:val="auto"/>
+          <w:sz w:val="24"/>
+          <w:szCs w:val="24"/>
+          <w:lang w:eastAsia="fr-FR"/>
+        </w:rPr>
+        <w:tab/>
+      </w:r>
+      <w:r>
+        <w:rPr>
+          <w:rFonts w:ascii="Times New Roman" w:eastAsia="Times New Roman" w:hAnsi="Times New Roman" w:cs="Times New Roman"/>
+          <w:color w:val="auto"/>
+          <w:sz w:val="24"/>
+          <w:szCs w:val="24"/>
+          <w:lang w:eastAsia="fr-FR"/>
+        </w:rPr>
+        <w:tab/>
+      </w:r>
+      <w:r>
+        <w:rPr>
+          <w:rFonts w:ascii="Arial" w:hAnsi="Arial" w:cs="Arial"/>
+          <w:color w:val="000000"/>
+        </w:rPr>
+        <w:t xml:space="preserve">À l’attention de : </w:t>
+      </w:r>
+      <w:r>
+        <w:rPr>
+          <w:rFonts w:ascii="Arial" w:hAnsi="Arial" w:cs="Arial"/>
+          <w:color w:val="000000"/>
+        </w:rPr>
+        <w:t>Julien MAITRE</w:t>
+      </w:r>
+    </w:p>
+    <w:p>
+      <w:pPr>
+        <w:spacing w:before="0" w:after="0" w:line="240" w:lineRule="auto"/>
+        <w:rPr>
+          <w:rFonts w:ascii="Times New Roman" w:eastAsia="Times New Roman" w:hAnsi="Times New Roman" w:cs="Times New Roman"/>
+          <w:color w:val="auto"/>
+          <w:sz w:val="24"/>
+          <w:szCs w:val="24"/>
+          <w:lang w:eastAsia="fr-FR"/>
+        </w:rPr>
+      </w:pPr>
+    </w:p>
+    <w:p>
+      <w:pPr>
+        <w:spacing w:before="0" w:after="0" w:line="240" w:lineRule="auto"/>
+        <w:rPr>
+          <w:rFonts w:ascii="Times New Roman" w:eastAsia="Times New Roman" w:hAnsi="Times New Roman" w:cs="Times New Roman"/>
+          <w:color w:val="auto"/>
+          <w:sz w:val="24"/>
+          <w:szCs w:val="24"/>
+          <w:lang w:eastAsia="fr-FR"/>
+        </w:rPr>
+      </w:pPr>
+    </w:p>
+    <w:p>
+      <w:pPr>
+        <w:spacing w:before="0" w:after="0" w:line="240" w:lineRule="auto"/>
+        <w:rPr>
+          <w:rFonts w:ascii="Times New Roman" w:eastAsia="Times New Roman" w:hAnsi="Times New Roman" w:cs="Times New Roman"/>
+          <w:color w:val="auto"/>
+          <w:sz w:val="24"/>
+          <w:szCs w:val="24"/>
+          <w:lang w:eastAsia="fr-FR"/>
+        </w:rPr>
+      </w:pPr>
+    </w:p>
+    <w:p>
+      <w:pPr>
+        <w:spacing w:before="0" w:after="0" w:line="240" w:lineRule="auto"/>
+        <w:rPr>
+          <w:rFonts w:ascii="Times New Roman" w:eastAsia="Times New Roman" w:hAnsi="Times New Roman" w:cs="Times New Roman"/>
+          <w:color w:val="auto"/>
+          <w:sz w:val="24"/>
+          <w:szCs w:val="24"/>
+          <w:lang w:eastAsia="fr-FR"/>
+        </w:rPr>
+      </w:pPr>
     </w:p>
     <w:p>
       <w:pPr>
@@ -68,6 +200,28 @@
     </w:p>
     <w:p>
       <w:pPr>
+        <w:pStyle w:val="Sous-titre"/>
+        <w:rPr>
+          <w:color w:val="auto"/>
+        </w:rPr>
+      </w:pPr>
+    </w:p>
+    <w:p>
+      <w:pPr>
+        <w:pStyle w:val="Sous-titre"/>
+        <w:rPr>
+          <w:color w:val="auto"/>
+        </w:rPr>
+      </w:pPr>
+      <w:r>
+        <w:rPr>
+          <w:color w:val="auto"/>
+        </w:rPr>
+        <w:t>18/02/2022</w:t>
+      </w:r>
+    </w:p>
+    <w:p>
+      <w:pPr>
         <w:pStyle w:val="Coordonnes"/>
         <w:rPr>
           <w:color w:val="auto"/>
@@ -81,6 +235,8 @@
           <w:color w:val="auto"/>
         </w:rPr>
       </w:pPr>
+      <w:bookmarkStart w:id="0" w:name="_GoBack"/>
+      <w:bookmarkEnd w:id="0"/>
     </w:p>
     <w:p>
       <w:pPr>
@@ -317,54 +473,6 @@
     <w:p>
       <w:pPr>
         <w:pStyle w:val="Coordonnes"/>
-        <w:rPr>
-          <w:color w:val="auto"/>
-        </w:rPr>
-      </w:pPr>
-    </w:p>
-    <w:p>
-      <w:pPr>
-        <w:pStyle w:val="Coordonnes"/>
-        <w:rPr>
-          <w:color w:val="auto"/>
-        </w:rPr>
-      </w:pPr>
-    </w:p>
-    <w:p>
-      <w:pPr>
-        <w:pStyle w:val="Coordonnes"/>
-        <w:rPr>
-          <w:color w:val="auto"/>
-        </w:rPr>
-      </w:pPr>
-    </w:p>
-    <w:p>
-      <w:pPr>
-        <w:pStyle w:val="Coordonnes"/>
-        <w:rPr>
-          <w:color w:val="auto"/>
-        </w:rPr>
-      </w:pPr>
-    </w:p>
-    <w:p>
-      <w:pPr>
-        <w:pStyle w:val="Coordonnes"/>
-        <w:rPr>
-          <w:color w:val="auto"/>
-        </w:rPr>
-      </w:pPr>
-    </w:p>
-    <w:p>
-      <w:pPr>
-        <w:pStyle w:val="Coordonnes"/>
-        <w:rPr>
-          <w:color w:val="auto"/>
-        </w:rPr>
-      </w:pPr>
-    </w:p>
-    <w:p>
-      <w:pPr>
-        <w:pStyle w:val="Coordonnes"/>
       </w:pPr>
       <w:r>
         <w:rPr>
@@ -392,6 +500,13 @@
           <w:lang w:bidi="fr-FR"/>
         </w:rPr>
         <w:t>, Guillaume</w:t>
+      </w:r>
+      <w:r>
+        <w:rPr>
+          <w:color w:val="auto"/>
+          <w:lang w:bidi="fr-FR"/>
+        </w:rPr>
+        <w:t xml:space="preserve"> URVOY</w:t>
       </w:r>
       <w:r>
         <w:rPr>
@@ -1350,62 +1465,34 @@
         <w:rPr>
           <w:color w:val="auto"/>
         </w:rPr>
-        <w:t xml:space="preserve"> PCA, Dictionnaire, </w:t>
+        <w:t xml:space="preserve"> PCA, Dictionnaire, Fast ICA, Kernel PCA et </w:t>
       </w:r>
       <w:proofErr w:type="spellStart"/>
       <w:r>
         <w:rPr>
           <w:color w:val="auto"/>
         </w:rPr>
-        <w:t>Fast</w:t>
+        <w:t>Random</w:t>
       </w:r>
       <w:proofErr w:type="spellEnd"/>
       <w:r>
         <w:rPr>
           <w:color w:val="auto"/>
         </w:rPr>
-        <w:t xml:space="preserve"> ICA, </w:t>
+        <w:t xml:space="preserve"> </w:t>
       </w:r>
       <w:proofErr w:type="spellStart"/>
       <w:r>
         <w:rPr>
           <w:color w:val="auto"/>
         </w:rPr>
-        <w:t>Kernel</w:t>
+        <w:t>Gaussian</w:t>
       </w:r>
       <w:proofErr w:type="spellEnd"/>
       <w:r>
         <w:rPr>
           <w:color w:val="auto"/>
         </w:rPr>
-        <w:t xml:space="preserve"> PCA et </w:t>
-      </w:r>
-      <w:proofErr w:type="spellStart"/>
-      <w:r>
-        <w:rPr>
-          <w:color w:val="auto"/>
-        </w:rPr>
-        <w:t>Random</w:t>
-      </w:r>
-      <w:proofErr w:type="spellEnd"/>
-      <w:r>
-        <w:rPr>
-          <w:color w:val="auto"/>
-        </w:rPr>
-        <w:t xml:space="preserve"> </w:t>
-      </w:r>
-      <w:proofErr w:type="spellStart"/>
-      <w:r>
-        <w:rPr>
-          <w:color w:val="auto"/>
-        </w:rPr>
-        <w:t>Gaussian</w:t>
-      </w:r>
-      <w:proofErr w:type="spellEnd"/>
-      <w:r>
-        <w:rPr>
-          <w:color w:val="auto"/>
-        </w:rPr>
         <w:t xml:space="preserve"> Projection.</w:t>
       </w:r>
     </w:p>
@@ -1431,11 +1518,17 @@
         </w:numPr>
         <w:rPr>
           <w:color w:val="auto"/>
-        </w:rPr>
-      </w:pPr>
-      <w:r>
-        <w:rPr>
-          <w:color w:val="auto"/>
+          <w:sz w:val="24"/>
+          <w:szCs w:val="24"/>
+          <w:u w:val="single"/>
+        </w:rPr>
+      </w:pPr>
+      <w:r>
+        <w:rPr>
+          <w:color w:val="auto"/>
+          <w:sz w:val="24"/>
+          <w:szCs w:val="24"/>
+          <w:u w:val="single"/>
         </w:rPr>
         <w:t>PCA :</w:t>
       </w:r>
@@ -1849,6 +1942,9 @@
         </w:numPr>
         <w:rPr>
           <w:color w:val="auto"/>
+          <w:sz w:val="24"/>
+          <w:szCs w:val="24"/>
+          <w:u w:val="single"/>
           <w:lang w:val="fr-CA"/>
         </w:rPr>
       </w:pPr>
@@ -1856,6 +1952,9 @@
       <w:r>
         <w:rPr>
           <w:color w:val="auto"/>
+          <w:sz w:val="24"/>
+          <w:szCs w:val="24"/>
+          <w:u w:val="single"/>
           <w:lang w:val="fr-CA"/>
         </w:rPr>
         <w:lastRenderedPageBreak/>
@@ -1865,6 +1964,9 @@
       <w:r>
         <w:rPr>
           <w:color w:val="auto"/>
+          <w:sz w:val="24"/>
+          <w:szCs w:val="24"/>
+          <w:u w:val="single"/>
           <w:lang w:val="fr-CA"/>
         </w:rPr>
         <w:t xml:space="preserve"> PCA :</w:t>
@@ -2279,12 +2381,18 @@
         </w:numPr>
         <w:rPr>
           <w:color w:val="auto"/>
-          <w:lang w:val="fr-CA"/>
-        </w:rPr>
-      </w:pPr>
-      <w:r>
-        <w:rPr>
-          <w:color w:val="auto"/>
+          <w:sz w:val="24"/>
+          <w:szCs w:val="24"/>
+          <w:u w:val="single"/>
+          <w:lang w:val="fr-CA"/>
+        </w:rPr>
+      </w:pPr>
+      <w:r>
+        <w:rPr>
+          <w:color w:val="auto"/>
+          <w:sz w:val="24"/>
+          <w:szCs w:val="24"/>
+          <w:u w:val="single"/>
           <w:lang w:val="fr-CA"/>
         </w:rPr>
         <w:lastRenderedPageBreak/>
@@ -2700,25 +2808,22 @@
         </w:numPr>
         <w:rPr>
           <w:color w:val="auto"/>
-          <w:lang w:val="fr-CA"/>
-        </w:rPr>
-      </w:pPr>
-      <w:proofErr w:type="spellStart"/>
-      <w:r>
-        <w:rPr>
-          <w:color w:val="auto"/>
+          <w:sz w:val="24"/>
+          <w:szCs w:val="24"/>
+          <w:u w:val="single"/>
+          <w:lang w:val="fr-CA"/>
+        </w:rPr>
+      </w:pPr>
+      <w:r>
+        <w:rPr>
+          <w:color w:val="auto"/>
+          <w:sz w:val="24"/>
+          <w:szCs w:val="24"/>
+          <w:u w:val="single"/>
           <w:lang w:val="fr-CA"/>
         </w:rPr>
         <w:lastRenderedPageBreak/>
-        <w:t>Fast</w:t>
-      </w:r>
-      <w:proofErr w:type="spellEnd"/>
-      <w:r>
-        <w:rPr>
-          <w:color w:val="auto"/>
-          <w:lang w:val="fr-CA"/>
-        </w:rPr>
-        <w:t>-ICA :</w:t>
+        <w:t>Fast-ICA :</w:t>
       </w:r>
     </w:p>
     <w:p>
@@ -3130,25 +3235,22 @@
         </w:numPr>
         <w:rPr>
           <w:color w:val="auto"/>
-          <w:lang w:val="fr-CA"/>
-        </w:rPr>
-      </w:pPr>
-      <w:proofErr w:type="spellStart"/>
-      <w:r>
-        <w:rPr>
-          <w:color w:val="auto"/>
+          <w:sz w:val="24"/>
+          <w:szCs w:val="24"/>
+          <w:u w:val="single"/>
+          <w:lang w:val="fr-CA"/>
+        </w:rPr>
+      </w:pPr>
+      <w:r>
+        <w:rPr>
+          <w:color w:val="auto"/>
+          <w:sz w:val="24"/>
+          <w:szCs w:val="24"/>
+          <w:u w:val="single"/>
           <w:lang w:val="fr-CA"/>
         </w:rPr>
         <w:lastRenderedPageBreak/>
-        <w:t>Kernel</w:t>
-      </w:r>
-      <w:proofErr w:type="spellEnd"/>
-      <w:r>
-        <w:rPr>
-          <w:color w:val="auto"/>
-          <w:lang w:val="fr-CA"/>
-        </w:rPr>
-        <w:t xml:space="preserve"> PCA :</w:t>
+        <w:t>Kernel PCA :</w:t>
       </w:r>
     </w:p>
     <w:p>
@@ -3560,6 +3662,9 @@
         </w:numPr>
         <w:rPr>
           <w:color w:val="auto"/>
+          <w:sz w:val="24"/>
+          <w:szCs w:val="24"/>
+          <w:u w:val="single"/>
           <w:lang w:val="fr-CA"/>
         </w:rPr>
       </w:pPr>
@@ -3567,6 +3672,9 @@
       <w:r>
         <w:rPr>
           <w:color w:val="auto"/>
+          <w:sz w:val="24"/>
+          <w:szCs w:val="24"/>
+          <w:u w:val="single"/>
           <w:lang w:val="fr-CA"/>
         </w:rPr>
         <w:lastRenderedPageBreak/>
@@ -3576,6 +3684,9 @@
       <w:r>
         <w:rPr>
           <w:color w:val="auto"/>
+          <w:sz w:val="24"/>
+          <w:szCs w:val="24"/>
+          <w:u w:val="single"/>
           <w:lang w:val="fr-CA"/>
         </w:rPr>
         <w:t xml:space="preserve"> projection :</w:t>
@@ -3748,7 +3859,70 @@
           <w:lang w:val="fr-CA"/>
         </w:rPr>
         <w:lastRenderedPageBreak/>
-        <w:t xml:space="preserve">Après avoir réalisé les tests sur l’entièreté des algorithmes, </w:t>
+        <w:t>Après avoir réalisé les tests sur l’entièreté des algorithmes, on se rend compte que l</w:t>
+      </w:r>
+      <w:r>
+        <w:rPr>
+          <w:color w:val="auto"/>
+          <w:lang w:val="fr-CA"/>
+        </w:rPr>
+        <w:t xml:space="preserve">es </w:t>
+      </w:r>
+      <w:r>
+        <w:rPr>
+          <w:color w:val="auto"/>
+          <w:lang w:val="fr-CA"/>
+        </w:rPr>
+        <w:t xml:space="preserve">résultats </w:t>
+      </w:r>
+      <w:r>
+        <w:rPr>
+          <w:color w:val="auto"/>
+          <w:lang w:val="fr-CA"/>
+        </w:rPr>
+        <w:t xml:space="preserve">les plus prometteurs sont </w:t>
+      </w:r>
+      <w:r>
+        <w:rPr>
+          <w:color w:val="auto"/>
+          <w:lang w:val="fr-CA"/>
+        </w:rPr>
+        <w:t>ceux</w:t>
+      </w:r>
+      <w:r>
+        <w:rPr>
+          <w:color w:val="auto"/>
+          <w:lang w:val="fr-CA"/>
+        </w:rPr>
+        <w:t xml:space="preserve"> </w:t>
+      </w:r>
+      <w:r>
+        <w:rPr>
+          <w:color w:val="auto"/>
+          <w:lang w:val="fr-CA"/>
+        </w:rPr>
+        <w:t>du</w:t>
+      </w:r>
+      <w:r>
+        <w:rPr>
+          <w:color w:val="auto"/>
+          <w:lang w:val="fr-CA"/>
+        </w:rPr>
+        <w:t xml:space="preserve"> PCA standard, </w:t>
+      </w:r>
+      <w:r>
+        <w:rPr>
+          <w:color w:val="auto"/>
+          <w:lang w:val="fr-CA"/>
+        </w:rPr>
+        <w:t>du</w:t>
+      </w:r>
+      <w:r>
+        <w:rPr>
+          <w:color w:val="auto"/>
+          <w:lang w:val="fr-CA"/>
+        </w:rPr>
+        <w:t xml:space="preserve"> </w:t>
       </w:r>
       <w:proofErr w:type="spellStart"/>
       <w:r>
@@ -3756,7 +3930,7 @@
           <w:color w:val="auto"/>
           <w:lang w:val="fr-CA"/>
         </w:rPr>
-        <w:t xml:space="preserve">on se </w:t>
+        <w:t>sparse</w:t>
       </w:r>
       <w:proofErr w:type="spellEnd"/>
       <w:r>
@@ -3764,42 +3938,7 @@
           <w:color w:val="auto"/>
           <w:lang w:val="fr-CA"/>
         </w:rPr>
-        <w:t>rend compte que l</w:t>
-      </w:r>
-      <w:r>
-        <w:rPr>
-          <w:color w:val="auto"/>
-          <w:lang w:val="fr-CA"/>
-        </w:rPr>
-        <w:t xml:space="preserve">es </w:t>
-      </w:r>
-      <w:r>
-        <w:rPr>
-          <w:color w:val="auto"/>
-          <w:lang w:val="fr-CA"/>
-        </w:rPr>
-        <w:t xml:space="preserve">résultats </w:t>
-      </w:r>
-      <w:r>
-        <w:rPr>
-          <w:color w:val="auto"/>
-          <w:lang w:val="fr-CA"/>
-        </w:rPr>
-        <w:t xml:space="preserve">les plus prometteurs sont </w:t>
-      </w:r>
-      <w:r>
-        <w:rPr>
-          <w:color w:val="auto"/>
-          <w:lang w:val="fr-CA"/>
-        </w:rPr>
-        <w:t>ceux</w:t>
-      </w:r>
-      <w:r>
-        <w:rPr>
-          <w:color w:val="auto"/>
-          <w:lang w:val="fr-CA"/>
-        </w:rPr>
-        <w:t xml:space="preserve"> </w:t>
+        <w:t xml:space="preserve"> PCA et </w:t>
       </w:r>
       <w:r>
         <w:rPr>
@@ -3813,67 +3952,7 @@
           <w:color w:val="auto"/>
           <w:lang w:val="fr-CA"/>
         </w:rPr>
-        <w:t xml:space="preserve"> PCA standard, </w:t>
-      </w:r>
-      <w:r>
-        <w:rPr>
-          <w:color w:val="auto"/>
-          <w:lang w:val="fr-CA"/>
-        </w:rPr>
-        <w:t>du</w:t>
-      </w:r>
-      <w:r>
-        <w:rPr>
-          <w:color w:val="auto"/>
-          <w:lang w:val="fr-CA"/>
-        </w:rPr>
-        <w:t xml:space="preserve"> </w:t>
-      </w:r>
-      <w:proofErr w:type="spellStart"/>
-      <w:r>
-        <w:rPr>
-          <w:color w:val="auto"/>
-          <w:lang w:val="fr-CA"/>
-        </w:rPr>
-        <w:t>sparse</w:t>
-      </w:r>
-      <w:proofErr w:type="spellEnd"/>
-      <w:r>
-        <w:rPr>
-          <w:color w:val="auto"/>
-          <w:lang w:val="fr-CA"/>
-        </w:rPr>
-        <w:t xml:space="preserve"> PCA et </w:t>
-      </w:r>
-      <w:r>
-        <w:rPr>
-          <w:color w:val="auto"/>
-          <w:lang w:val="fr-CA"/>
-        </w:rPr>
-        <w:t>du</w:t>
-      </w:r>
-      <w:r>
-        <w:rPr>
-          <w:color w:val="auto"/>
-          <w:lang w:val="fr-CA"/>
-        </w:rPr>
-        <w:t xml:space="preserve"> </w:t>
-      </w:r>
-      <w:proofErr w:type="spellStart"/>
-      <w:r>
-        <w:rPr>
-          <w:color w:val="auto"/>
-          <w:lang w:val="fr-CA"/>
-        </w:rPr>
-        <w:t>fast</w:t>
-      </w:r>
-      <w:proofErr w:type="spellEnd"/>
-      <w:r>
-        <w:rPr>
-          <w:color w:val="auto"/>
-          <w:lang w:val="fr-CA"/>
-        </w:rPr>
-        <w:t xml:space="preserve"> ICA.</w:t>
+        <w:t xml:space="preserve"> fast ICA.</w:t>
       </w:r>
       <w:r>
         <w:rPr>
@@ -3921,23 +4000,7 @@
           <w:color w:val="auto"/>
           <w:lang w:val="fr-CA"/>
         </w:rPr>
-        <w:t xml:space="preserve"> (</w:t>
-      </w:r>
-      <w:proofErr w:type="gramStart"/>
-      <w:r>
-        <w:rPr>
-          <w:color w:val="auto"/>
-          <w:lang w:val="fr-CA"/>
-        </w:rPr>
-        <w:t>de par</w:t>
-      </w:r>
-      <w:proofErr w:type="gramEnd"/>
-      <w:r>
-        <w:rPr>
-          <w:color w:val="auto"/>
-          <w:lang w:val="fr-CA"/>
-        </w:rPr>
-        <w:t xml:space="preserve"> son rééquilibrage </w:t>
+        <w:t xml:space="preserve"> (de par son rééquilibrage </w:t>
       </w:r>
       <w:r>
         <w:rPr>
@@ -4013,17 +4076,15 @@
           <w:color w:val="auto"/>
           <w:lang w:val="fr-CA"/>
         </w:rPr>
-        <w:t xml:space="preserve">’entièreté </w:t>
-      </w:r>
-      <w:proofErr w:type="gramStart"/>
-      <w:r>
-        <w:rPr>
-          <w:color w:val="auto"/>
-          <w:lang w:val="fr-CA"/>
-        </w:rPr>
-        <w:t>des algorithme</w:t>
-      </w:r>
-      <w:proofErr w:type="gramEnd"/>
+        <w:t>’entièreté des algorithme</w:t>
+      </w:r>
+      <w:r>
+        <w:rPr>
+          <w:color w:val="auto"/>
+          <w:lang w:val="fr-CA"/>
+        </w:rPr>
+        <w:t>s</w:t>
+      </w:r>
       <w:r>
         <w:rPr>
           <w:color w:val="auto"/>
@@ -4411,6 +4472,7 @@
       </w:pPr>
       <w:r>
         <w:rPr>
+          <w:noProof/>
           <w:color w:val="auto"/>
           <w:lang w:val="fr-CA"/>
         </w:rPr>
@@ -4465,6 +4527,7 @@
       </w:pPr>
       <w:r>
         <w:rPr>
+          <w:noProof/>
           <w:color w:val="auto"/>
           <w:lang w:val="fr-CA"/>
         </w:rPr>
@@ -4539,7 +4602,7 @@
 </file>
 
 <file path=word/endnotes.xml><?xml version="1.0" encoding="utf-8"?>
-<w:endnotes xmlns:wpc="http://schemas.microsoft.com/office/word/2010/wordprocessingCanvas" xmlns:cx="http://schemas.microsoft.com/office/drawing/2014/chartex" xmlns:cx1="http://schemas.microsoft.com/office/drawing/2015/9/8/chartex" xmlns:cx2="http://schemas.microsoft.com/office/drawing/2015/10/21/chartex" xmlns:cx3="http://schemas.microsoft.com/office/drawing/2016/5/9/chartex" xmlns:cx4="http://schemas.microsoft.com/office/drawing/2016/5/10/chartex" xmlns:cx5="http://schemas.microsoft.com/office/drawing/2016/5/11/chartex" xmlns:cx6="http://schemas.microsoft.com/office/drawing/2016/5/12/chartex" xmlns:cx7="http://schemas.microsoft.com/office/drawing/2016/5/13/chartex" xmlns:cx8="http://schemas.microsoft.com/office/drawing/2016/5/14/chartex" xmlns:mc="http://schemas.openxmlformats.org/markup-compatibility/2006" xmlns:aink="http://schemas.microsoft.com/office/drawing/2016/ink" xmlns:am3d="http://schemas.microsoft.com/office/drawing/2017/model3d" xmlns:o="urn:schemas-microsoft-com:office:office" xmlns:r="http://schemas.openxmlformats.org/officeDocument/2006/relationships" xmlns:m="http://schemas.openxmlformats.org/officeDocument/2006/math" xmlns:v="urn:schemas-microsoft-com:vml" xmlns:wp14="http://schemas.microsoft.com/office/word/2010/wordprocessingDrawing" xmlns:wp="http://schemas.openxmlformats.org/drawingml/2006/wordprocessingDrawing" xmlns:w10="urn:schemas-microsoft-com:office:word" xmlns:w="http://schemas.openxmlformats.org/wordprocessingml/2006/main" xmlns:w14="http://schemas.microsoft.com/office/word/2010/wordml" xmlns:w15="http://schemas.microsoft.com/office/word/2012/wordml" xmlns:w16cex="http://schemas.microsoft.com/office/word/2018/wordml/cex" xmlns:w16cid="http://schemas.microsoft.com/office/word/2016/wordml/cid" xmlns:w16="http://schemas.microsoft.com/office/word/2018/wordml" xmlns:w16sdtdh="http://schemas.microsoft.com/office/word/2020/wordml/sdtdatahash" xmlns:w16se="http://schemas.microsoft.com/office/word/2015/wordml/symex" xmlns:wpg="http://schemas.microsoft.com/office/word/2010/wordprocessingGroup" xmlns:wpi="http://schemas.microsoft.com/office/word/2010/wordprocessingInk" xmlns:wne="http://schemas.microsoft.com/office/word/2006/wordml" xmlns:wps="http://schemas.microsoft.com/office/word/2010/wordprocessingShape" mc:Ignorable="w14 w15 w16se w16cid w16 w16cex w16sdtdh wp14">
+<w:endnotes xmlns:wpc="http://schemas.microsoft.com/office/word/2010/wordprocessingCanvas" xmlns:cx="http://schemas.microsoft.com/office/drawing/2014/chartex" xmlns:cx1="http://schemas.microsoft.com/office/drawing/2015/9/8/chartex" xmlns:cx2="http://schemas.microsoft.com/office/drawing/2015/10/21/chartex" xmlns:cx3="http://schemas.microsoft.com/office/drawing/2016/5/9/chartex" xmlns:cx4="http://schemas.microsoft.com/office/drawing/2016/5/10/chartex" xmlns:cx5="http://schemas.microsoft.com/office/drawing/2016/5/11/chartex" xmlns:cx6="http://schemas.microsoft.com/office/drawing/2016/5/12/chartex" xmlns:cx7="http://schemas.microsoft.com/office/drawing/2016/5/13/chartex" xmlns:cx8="http://schemas.microsoft.com/office/drawing/2016/5/14/chartex" xmlns:mc="http://schemas.openxmlformats.org/markup-compatibility/2006" xmlns:aink="http://schemas.microsoft.com/office/drawing/2016/ink" xmlns:am3d="http://schemas.microsoft.com/office/drawing/2017/model3d" xmlns:o="urn:schemas-microsoft-com:office:office" xmlns:r="http://schemas.openxmlformats.org/officeDocument/2006/relationships" xmlns:m="http://schemas.openxmlformats.org/officeDocument/2006/math" xmlns:v="urn:schemas-microsoft-com:vml" xmlns:wp14="http://schemas.microsoft.com/office/word/2010/wordprocessingDrawing" xmlns:wp="http://schemas.openxmlformats.org/drawingml/2006/wordprocessingDrawing" xmlns:w10="urn:schemas-microsoft-com:office:word" xmlns:w="http://schemas.openxmlformats.org/wordprocessingml/2006/main" xmlns:w14="http://schemas.microsoft.com/office/word/2010/wordml" xmlns:w15="http://schemas.microsoft.com/office/word/2012/wordml" xmlns:w16cid="http://schemas.microsoft.com/office/word/2016/wordml/cid" xmlns:w16se="http://schemas.microsoft.com/office/word/2015/wordml/symex" xmlns:wpg="http://schemas.microsoft.com/office/word/2010/wordprocessingGroup" xmlns:wpi="http://schemas.microsoft.com/office/word/2010/wordprocessingInk" xmlns:wne="http://schemas.microsoft.com/office/word/2006/wordml" xmlns:wps="http://schemas.microsoft.com/office/word/2010/wordprocessingShape" mc:Ignorable="w14 w15 w16se w16cid wp14">
   <w:endnote w:type="separator" w:id="-1">
     <w:p>
       <w:pPr>
@@ -4564,7 +4627,7 @@
 </file>
 
 <file path=word/footer1.xml><?xml version="1.0" encoding="utf-8"?>
-<w:ftr xmlns:wpc="http://schemas.microsoft.com/office/word/2010/wordprocessingCanvas" xmlns:cx="http://schemas.microsoft.com/office/drawing/2014/chartex" xmlns:cx1="http://schemas.microsoft.com/office/drawing/2015/9/8/chartex" xmlns:cx2="http://schemas.microsoft.com/office/drawing/2015/10/21/chartex" xmlns:cx3="http://schemas.microsoft.com/office/drawing/2016/5/9/chartex" xmlns:cx4="http://schemas.microsoft.com/office/drawing/2016/5/10/chartex" xmlns:cx5="http://schemas.microsoft.com/office/drawing/2016/5/11/chartex" xmlns:cx6="http://schemas.microsoft.com/office/drawing/2016/5/12/chartex" xmlns:cx7="http://schemas.microsoft.com/office/drawing/2016/5/13/chartex" xmlns:cx8="http://schemas.microsoft.com/office/drawing/2016/5/14/chartex" xmlns:mc="http://schemas.openxmlformats.org/markup-compatibility/2006" xmlns:aink="http://schemas.microsoft.com/office/drawing/2016/ink" xmlns:am3d="http://schemas.microsoft.com/office/drawing/2017/model3d" xmlns:o="urn:schemas-microsoft-com:office:office" xmlns:r="http://schemas.openxmlformats.org/officeDocument/2006/relationships" xmlns:m="http://schemas.openxmlformats.org/officeDocument/2006/math" xmlns:v="urn:schemas-microsoft-com:vml" xmlns:wp14="http://schemas.microsoft.com/office/word/2010/wordprocessingDrawing" xmlns:wp="http://schemas.openxmlformats.org/drawingml/2006/wordprocessingDrawing" xmlns:w10="urn:schemas-microsoft-com:office:word" xmlns:w="http://schemas.openxmlformats.org/wordprocessingml/2006/main" xmlns:w14="http://schemas.microsoft.com/office/word/2010/wordml" xmlns:w15="http://schemas.microsoft.com/office/word/2012/wordml" xmlns:w16cex="http://schemas.microsoft.com/office/word/2018/wordml/cex" xmlns:w16cid="http://schemas.microsoft.com/office/word/2016/wordml/cid" xmlns:w16="http://schemas.microsoft.com/office/word/2018/wordml" xmlns:w16sdtdh="http://schemas.microsoft.com/office/word/2020/wordml/sdtdatahash" xmlns:w16se="http://schemas.microsoft.com/office/word/2015/wordml/symex" xmlns:wpg="http://schemas.microsoft.com/office/word/2010/wordprocessingGroup" xmlns:wpi="http://schemas.microsoft.com/office/word/2010/wordprocessingInk" xmlns:wne="http://schemas.microsoft.com/office/word/2006/wordml" xmlns:wps="http://schemas.microsoft.com/office/word/2010/wordprocessingShape" mc:Ignorable="w14 w15 w16se w16cid w16 w16cex w16sdtdh wp14">
+<w:ftr xmlns:wpc="http://schemas.microsoft.com/office/word/2010/wordprocessingCanvas" xmlns:cx="http://schemas.microsoft.com/office/drawing/2014/chartex" xmlns:cx1="http://schemas.microsoft.com/office/drawing/2015/9/8/chartex" xmlns:cx2="http://schemas.microsoft.com/office/drawing/2015/10/21/chartex" xmlns:cx3="http://schemas.microsoft.com/office/drawing/2016/5/9/chartex" xmlns:cx4="http://schemas.microsoft.com/office/drawing/2016/5/10/chartex" xmlns:cx5="http://schemas.microsoft.com/office/drawing/2016/5/11/chartex" xmlns:cx6="http://schemas.microsoft.com/office/drawing/2016/5/12/chartex" xmlns:cx7="http://schemas.microsoft.com/office/drawing/2016/5/13/chartex" xmlns:cx8="http://schemas.microsoft.com/office/drawing/2016/5/14/chartex" xmlns:mc="http://schemas.openxmlformats.org/markup-compatibility/2006" xmlns:aink="http://schemas.microsoft.com/office/drawing/2016/ink" xmlns:am3d="http://schemas.microsoft.com/office/drawing/2017/model3d" xmlns:o="urn:schemas-microsoft-com:office:office" xmlns:r="http://schemas.openxmlformats.org/officeDocument/2006/relationships" xmlns:m="http://schemas.openxmlformats.org/officeDocument/2006/math" xmlns:v="urn:schemas-microsoft-com:vml" xmlns:wp14="http://schemas.microsoft.com/office/word/2010/wordprocessingDrawing" xmlns:wp="http://schemas.openxmlformats.org/drawingml/2006/wordprocessingDrawing" xmlns:w10="urn:schemas-microsoft-com:office:word" xmlns:w="http://schemas.openxmlformats.org/wordprocessingml/2006/main" xmlns:w14="http://schemas.microsoft.com/office/word/2010/wordml" xmlns:w15="http://schemas.microsoft.com/office/word/2012/wordml" xmlns:w16cid="http://schemas.microsoft.com/office/word/2016/wordml/cid" xmlns:w16se="http://schemas.microsoft.com/office/word/2015/wordml/symex" xmlns:wpg="http://schemas.microsoft.com/office/word/2010/wordprocessingGroup" xmlns:wpi="http://schemas.microsoft.com/office/word/2010/wordprocessingInk" xmlns:wne="http://schemas.microsoft.com/office/word/2006/wordml" xmlns:wps="http://schemas.microsoft.com/office/word/2010/wordprocessingShape" mc:Ignorable="w14 w15 w16se w16cid wp14">
   <w:p>
     <w:pPr>
       <w:pStyle w:val="Pieddepage"/>
@@ -4611,7 +4674,7 @@
 </file>
 
 <file path=word/footnotes.xml><?xml version="1.0" encoding="utf-8"?>
-<w:footnotes xmlns:wpc="http://schemas.microsoft.com/office/word/2010/wordprocessingCanvas" xmlns:cx="http://schemas.microsoft.com/office/drawing/2014/chartex" xmlns:cx1="http://schemas.microsoft.com/office/drawing/2015/9/8/chartex" xmlns:cx2="http://schemas.microsoft.com/office/drawing/2015/10/21/chartex" xmlns:cx3="http://schemas.microsoft.com/office/drawing/2016/5/9/chartex" xmlns:cx4="http://schemas.microsoft.com/office/drawing/2016/5/10/chartex" xmlns:cx5="http://schemas.microsoft.com/office/drawing/2016/5/11/chartex" xmlns:cx6="http://schemas.microsoft.com/office/drawing/2016/5/12/chartex" xmlns:cx7="http://schemas.microsoft.com/office/drawing/2016/5/13/chartex" xmlns:cx8="http://schemas.microsoft.com/office/drawing/2016/5/14/chartex" xmlns:mc="http://schemas.openxmlformats.org/markup-compatibility/2006" xmlns:aink="http://schemas.microsoft.com/office/drawing/2016/ink" xmlns:am3d="http://schemas.microsoft.com/office/drawing/2017/model3d" xmlns:o="urn:schemas-microsoft-com:office:office" xmlns:r="http://schemas.openxmlformats.org/officeDocument/2006/relationships" xmlns:m="http://schemas.openxmlformats.org/officeDocument/2006/math" xmlns:v="urn:schemas-microsoft-com:vml" xmlns:wp14="http://schemas.microsoft.com/office/word/2010/wordprocessingDrawing" xmlns:wp="http://schemas.openxmlformats.org/drawingml/2006/wordprocessingDrawing" xmlns:w10="urn:schemas-microsoft-com:office:word" xmlns:w="http://schemas.openxmlformats.org/wordprocessingml/2006/main" xmlns:w14="http://schemas.microsoft.com/office/word/2010/wordml" xmlns:w15="http://schemas.microsoft.com/office/word/2012/wordml" xmlns:w16cex="http://schemas.microsoft.com/office/word/2018/wordml/cex" xmlns:w16cid="http://schemas.microsoft.com/office/word/2016/wordml/cid" xmlns:w16="http://schemas.microsoft.com/office/word/2018/wordml" xmlns:w16sdtdh="http://schemas.microsoft.com/office/word/2020/wordml/sdtdatahash" xmlns:w16se="http://schemas.microsoft.com/office/word/2015/wordml/symex" xmlns:wpg="http://schemas.microsoft.com/office/word/2010/wordprocessingGroup" xmlns:wpi="http://schemas.microsoft.com/office/word/2010/wordprocessingInk" xmlns:wne="http://schemas.microsoft.com/office/word/2006/wordml" xmlns:wps="http://schemas.microsoft.com/office/word/2010/wordprocessingShape" mc:Ignorable="w14 w15 w16se w16cid w16 w16cex w16sdtdh wp14">
+<w:footnotes xmlns:wpc="http://schemas.microsoft.com/office/word/2010/wordprocessingCanvas" xmlns:cx="http://schemas.microsoft.com/office/drawing/2014/chartex" xmlns:cx1="http://schemas.microsoft.com/office/drawing/2015/9/8/chartex" xmlns:cx2="http://schemas.microsoft.com/office/drawing/2015/10/21/chartex" xmlns:cx3="http://schemas.microsoft.com/office/drawing/2016/5/9/chartex" xmlns:cx4="http://schemas.microsoft.com/office/drawing/2016/5/10/chartex" xmlns:cx5="http://schemas.microsoft.com/office/drawing/2016/5/11/chartex" xmlns:cx6="http://schemas.microsoft.com/office/drawing/2016/5/12/chartex" xmlns:cx7="http://schemas.microsoft.com/office/drawing/2016/5/13/chartex" xmlns:cx8="http://schemas.microsoft.com/office/drawing/2016/5/14/chartex" xmlns:mc="http://schemas.openxmlformats.org/markup-compatibility/2006" xmlns:aink="http://schemas.microsoft.com/office/drawing/2016/ink" xmlns:am3d="http://schemas.microsoft.com/office/drawing/2017/model3d" xmlns:o="urn:schemas-microsoft-com:office:office" xmlns:r="http://schemas.openxmlformats.org/officeDocument/2006/relationships" xmlns:m="http://schemas.openxmlformats.org/officeDocument/2006/math" xmlns:v="urn:schemas-microsoft-com:vml" xmlns:wp14="http://schemas.microsoft.com/office/word/2010/wordprocessingDrawing" xmlns:wp="http://schemas.openxmlformats.org/drawingml/2006/wordprocessingDrawing" xmlns:w10="urn:schemas-microsoft-com:office:word" xmlns:w="http://schemas.openxmlformats.org/wordprocessingml/2006/main" xmlns:w14="http://schemas.microsoft.com/office/word/2010/wordml" xmlns:w15="http://schemas.microsoft.com/office/word/2012/wordml" xmlns:w16cid="http://schemas.microsoft.com/office/word/2016/wordml/cid" xmlns:w16se="http://schemas.microsoft.com/office/word/2015/wordml/symex" xmlns:wpg="http://schemas.microsoft.com/office/word/2010/wordprocessingGroup" xmlns:wpi="http://schemas.microsoft.com/office/word/2010/wordprocessingInk" xmlns:wne="http://schemas.microsoft.com/office/word/2006/wordml" xmlns:wps="http://schemas.microsoft.com/office/word/2010/wordprocessingShape" mc:Ignorable="w14 w15 w16se w16cid wp14">
   <w:footnote w:type="separator" w:id="-1">
     <w:p>
       <w:pPr>
@@ -4636,7 +4699,7 @@
 </file>
 
 <file path=word/numbering.xml><?xml version="1.0" encoding="utf-8"?>
-<w:numbering xmlns:wpc="http://schemas.microsoft.com/office/word/2010/wordprocessingCanvas" xmlns:cx="http://schemas.microsoft.com/office/drawing/2014/chartex" xmlns:cx1="http://schemas.microsoft.com/office/drawing/2015/9/8/chartex" xmlns:cx2="http://schemas.microsoft.com/office/drawing/2015/10/21/chartex" xmlns:cx3="http://schemas.microsoft.com/office/drawing/2016/5/9/chartex" xmlns:cx4="http://schemas.microsoft.com/office/drawing/2016/5/10/chartex" xmlns:cx5="http://schemas.microsoft.com/office/drawing/2016/5/11/chartex" xmlns:cx6="http://schemas.microsoft.com/office/drawing/2016/5/12/chartex" xmlns:cx7="http://schemas.microsoft.com/office/drawing/2016/5/13/chartex" xmlns:cx8="http://schemas.microsoft.com/office/drawing/2016/5/14/chartex" xmlns:mc="http://schemas.openxmlformats.org/markup-compatibility/2006" xmlns:aink="http://schemas.microsoft.com/office/drawing/2016/ink" xmlns:am3d="http://schemas.microsoft.com/office/drawing/2017/model3d" xmlns:o="urn:schemas-microsoft-com:office:office" xmlns:r="http://schemas.openxmlformats.org/officeDocument/2006/relationships" xmlns:m="http://schemas.openxmlformats.org/officeDocument/2006/math" xmlns:v="urn:schemas-microsoft-com:vml" xmlns:wp14="http://schemas.microsoft.com/office/word/2010/wordprocessingDrawing" xmlns:wp="http://schemas.openxmlformats.org/drawingml/2006/wordprocessingDrawing" xmlns:w10="urn:schemas-microsoft-com:office:word" xmlns:w="http://schemas.openxmlformats.org/wordprocessingml/2006/main" xmlns:w14="http://schemas.microsoft.com/office/word/2010/wordml" xmlns:w15="http://schemas.microsoft.com/office/word/2012/wordml" xmlns:w16cex="http://schemas.microsoft.com/office/word/2018/wordml/cex" xmlns:w16cid="http://schemas.microsoft.com/office/word/2016/wordml/cid" xmlns:w16="http://schemas.microsoft.com/office/word/2018/wordml" xmlns:w16sdtdh="http://schemas.microsoft.com/office/word/2020/wordml/sdtdatahash" xmlns:w16se="http://schemas.microsoft.com/office/word/2015/wordml/symex" xmlns:wpg="http://schemas.microsoft.com/office/word/2010/wordprocessingGroup" xmlns:wpi="http://schemas.microsoft.com/office/word/2010/wordprocessingInk" xmlns:wne="http://schemas.microsoft.com/office/word/2006/wordml" xmlns:wps="http://schemas.microsoft.com/office/word/2010/wordprocessingShape" mc:Ignorable="w14 w15 w16se w16cid w16 w16cex w16sdtdh wp14">
+<w:numbering xmlns:wpc="http://schemas.microsoft.com/office/word/2010/wordprocessingCanvas" xmlns:cx="http://schemas.microsoft.com/office/drawing/2014/chartex" xmlns:cx1="http://schemas.microsoft.com/office/drawing/2015/9/8/chartex" xmlns:cx2="http://schemas.microsoft.com/office/drawing/2015/10/21/chartex" xmlns:cx3="http://schemas.microsoft.com/office/drawing/2016/5/9/chartex" xmlns:cx4="http://schemas.microsoft.com/office/drawing/2016/5/10/chartex" xmlns:cx5="http://schemas.microsoft.com/office/drawing/2016/5/11/chartex" xmlns:cx6="http://schemas.microsoft.com/office/drawing/2016/5/12/chartex" xmlns:cx7="http://schemas.microsoft.com/office/drawing/2016/5/13/chartex" xmlns:cx8="http://schemas.microsoft.com/office/drawing/2016/5/14/chartex" xmlns:mc="http://schemas.openxmlformats.org/markup-compatibility/2006" xmlns:aink="http://schemas.microsoft.com/office/drawing/2016/ink" xmlns:am3d="http://schemas.microsoft.com/office/drawing/2017/model3d" xmlns:o="urn:schemas-microsoft-com:office:office" xmlns:r="http://schemas.openxmlformats.org/officeDocument/2006/relationships" xmlns:m="http://schemas.openxmlformats.org/officeDocument/2006/math" xmlns:v="urn:schemas-microsoft-com:vml" xmlns:wp14="http://schemas.microsoft.com/office/word/2010/wordprocessingDrawing" xmlns:wp="http://schemas.openxmlformats.org/drawingml/2006/wordprocessingDrawing" xmlns:w10="urn:schemas-microsoft-com:office:word" xmlns:w="http://schemas.openxmlformats.org/wordprocessingml/2006/main" xmlns:w14="http://schemas.microsoft.com/office/word/2010/wordml" xmlns:w15="http://schemas.microsoft.com/office/word/2012/wordml" xmlns:w16cid="http://schemas.microsoft.com/office/word/2016/wordml/cid" xmlns:w16se="http://schemas.microsoft.com/office/word/2015/wordml/symex" xmlns:wpg="http://schemas.microsoft.com/office/word/2010/wordprocessingGroup" xmlns:wpi="http://schemas.microsoft.com/office/word/2010/wordprocessingInk" xmlns:wne="http://schemas.microsoft.com/office/word/2006/wordml" xmlns:wps="http://schemas.microsoft.com/office/word/2010/wordprocessingShape" mc:Ignorable="w14 w15 w16se w16cid wp14">
   <w:abstractNum w:abstractNumId="0" w15:restartNumberingAfterBreak="0">
     <w:nsid w:val="FFFFFF7C"/>
     <w:multiLevelType w:val="singleLevel"/>
@@ -5521,7 +5584,7 @@
 </file>
 
 <file path=word/styles.xml><?xml version="1.0" encoding="utf-8"?>
-<w:styles xmlns:mc="http://schemas.openxmlformats.org/markup-compatibility/2006" xmlns:r="http://schemas.openxmlformats.org/officeDocument/2006/relationships" xmlns:w="http://schemas.openxmlformats.org/wordprocessingml/2006/main" xmlns:w14="http://schemas.microsoft.com/office/word/2010/wordml" xmlns:w15="http://schemas.microsoft.com/office/word/2012/wordml" xmlns:w16cex="http://schemas.microsoft.com/office/word/2018/wordml/cex" xmlns:w16cid="http://schemas.microsoft.com/office/word/2016/wordml/cid" xmlns:w16="http://schemas.microsoft.com/office/word/2018/wordml" xmlns:w16sdtdh="http://schemas.microsoft.com/office/word/2020/wordml/sdtdatahash" xmlns:w16se="http://schemas.microsoft.com/office/word/2015/wordml/symex" mc:Ignorable="w14 w15 w16se w16cid w16 w16cex w16sdtdh">
+<w:styles xmlns:mc="http://schemas.openxmlformats.org/markup-compatibility/2006" xmlns:r="http://schemas.openxmlformats.org/officeDocument/2006/relationships" xmlns:w="http://schemas.openxmlformats.org/wordprocessingml/2006/main" xmlns:w14="http://schemas.microsoft.com/office/word/2010/wordml" xmlns:w15="http://schemas.microsoft.com/office/word/2012/wordml" xmlns:w16cid="http://schemas.microsoft.com/office/word/2016/wordml/cid" xmlns:w16se="http://schemas.microsoft.com/office/word/2015/wordml/symex" mc:Ignorable="w14 w15 w16se w16cid">
   <w:docDefaults>
     <w:rPrDefault>
       <w:rPr>
@@ -5538,7 +5601,7 @@
       </w:pPr>
     </w:pPrDefault>
   </w:docDefaults>
-  <w:latentStyles w:defLockedState="0" w:defUIPriority="99" w:defSemiHidden="0" w:defUnhideWhenUsed="0" w:defQFormat="0" w:count="376">
+  <w:latentStyles w:defLockedState="0" w:defUIPriority="99" w:defSemiHidden="0" w:defUnhideWhenUsed="0" w:defQFormat="0" w:count="375">
     <w:lsdException w:name="Normal" w:uiPriority="0" w:qFormat="1"/>
     <w:lsdException w:name="heading 1" w:uiPriority="0" w:qFormat="1"/>
     <w:lsdException w:name="heading 2" w:semiHidden="1" w:uiPriority="0" w:unhideWhenUsed="1" w:qFormat="1"/>
@@ -5613,7 +5676,7 @@
     <w:lsdException w:name="List Continue 4" w:semiHidden="1" w:unhideWhenUsed="1"/>
     <w:lsdException w:name="List Continue 5" w:semiHidden="1" w:unhideWhenUsed="1"/>
     <w:lsdException w:name="Message Header" w:semiHidden="1" w:unhideWhenUsed="1"/>
-    <w:lsdException w:name="Subtitle" w:uiPriority="11" w:qFormat="1"/>
+    <w:lsdException w:name="Subtitle" w:uiPriority="3" w:qFormat="1"/>
     <w:lsdException w:name="Salutation" w:semiHidden="1" w:unhideWhenUsed="1"/>
     <w:lsdException w:name="Date" w:semiHidden="1" w:unhideWhenUsed="1"/>
     <w:lsdException w:name="Body Text First Indent" w:semiHidden="1" w:unhideWhenUsed="1"/>
@@ -5914,7 +5977,6 @@
     <w:lsdException w:name="Smart Hyperlink" w:semiHidden="1" w:unhideWhenUsed="1"/>
     <w:lsdException w:name="Hashtag" w:semiHidden="1" w:unhideWhenUsed="1"/>
     <w:lsdException w:name="Unresolved Mention" w:semiHidden="1" w:unhideWhenUsed="1"/>
-    <w:lsdException w:name="Smart Link" w:semiHidden="1" w:unhideWhenUsed="1"/>
   </w:latentStyles>
   <w:style w:type="paragraph" w:default="1" w:styleId="Normal">
     <w:name w:val="Normal"/>
@@ -7279,7 +7341,7 @@
 </file>
 
 <file path=customXml/itemProps1.xml><?xml version="1.0" encoding="utf-8"?>
-<ds:datastoreItem xmlns:ds="http://schemas.openxmlformats.org/officeDocument/2006/customXml" ds:itemID="{6FE9BA80-C633-492E-A946-1FEF7B9C285A}">
+<ds:datastoreItem xmlns:ds="http://schemas.openxmlformats.org/officeDocument/2006/customXml" ds:itemID="{AE3ABA80-F92F-4D05-BE93-1978AE2401E2}">
   <ds:schemaRefs>
     <ds:schemaRef ds:uri="http://schemas.openxmlformats.org/officeDocument/2006/bibliography"/>
   </ds:schemaRefs>

</xml_diff>